<commit_message>
Uppdatering av information kring metadata
</commit_message>
<xml_diff>
--- a/DCHM-Rapport-Jennie-Skynäs.docx
+++ b/DCHM-Rapport-Jennie-Skynäs.docx
@@ -4833,6 +4833,76 @@
           <w:t xml:space="preserve">. </w:t>
         </w:r>
       </w:ins>
+      <w:ins w:id="50" w:author="Jennie Skynäs" w:date="2022-06-07T00:48:00Z">
+        <w:r>
+          <w:rPr>
+            <w:rFonts w:ascii="Times New Roman" w:hAnsi="Times New Roman" w:cs="Times New Roman"/>
+          </w:rPr>
+          <w:t>Ett område som jag vet</w:t>
+        </w:r>
+      </w:ins>
+      <w:ins w:id="51" w:author="Jennie Skynäs" w:date="2022-06-07T00:49:00Z">
+        <w:r>
+          <w:rPr>
+            <w:rFonts w:ascii="Times New Roman" w:hAnsi="Times New Roman" w:cs="Times New Roman"/>
+          </w:rPr>
+          <w:t xml:space="preserve"> på rak arm som borde förbättras </w:t>
+        </w:r>
+      </w:ins>
+      <w:ins w:id="52" w:author="Jennie Skynäs" w:date="2022-06-07T00:48:00Z">
+        <w:r>
+          <w:rPr>
+            <w:rFonts w:ascii="Times New Roman" w:hAnsi="Times New Roman" w:cs="Times New Roman"/>
+          </w:rPr>
+          <w:t xml:space="preserve">är att jag inte har någon </w:t>
+        </w:r>
+        <w:proofErr w:type="spellStart"/>
+        <w:r>
+          <w:rPr>
+            <w:rFonts w:ascii="Times New Roman" w:hAnsi="Times New Roman" w:cs="Times New Roman"/>
+          </w:rPr>
+          <w:t>resource</w:t>
+        </w:r>
+        <w:proofErr w:type="spellEnd"/>
+        <w:r>
+          <w:rPr>
+            <w:rFonts w:ascii="Times New Roman" w:hAnsi="Times New Roman" w:cs="Times New Roman"/>
+          </w:rPr>
+          <w:t xml:space="preserve"> till bilderna för </w:t>
+        </w:r>
+        <w:proofErr w:type="spellStart"/>
+        <w:r>
+          <w:rPr>
+            <w:rFonts w:ascii="Times New Roman" w:hAnsi="Times New Roman" w:cs="Times New Roman"/>
+          </w:rPr>
+          <w:t>Skard</w:t>
+        </w:r>
+      </w:ins>
+      <w:proofErr w:type="spellEnd"/>
+      <w:ins w:id="53" w:author="Jennie Skynäs" w:date="2022-06-07T00:49:00Z">
+        <w:r>
+          <w:rPr>
+            <w:rFonts w:ascii="Times New Roman" w:hAnsi="Times New Roman" w:cs="Times New Roman"/>
+          </w:rPr>
+          <w:t>. D</w:t>
+        </w:r>
+      </w:ins>
+      <w:ins w:id="54" w:author="Jennie Skynäs" w:date="2022-06-07T00:48:00Z">
+        <w:r>
+          <w:rPr>
+            <w:rFonts w:ascii="Times New Roman" w:hAnsi="Times New Roman" w:cs="Times New Roman"/>
+          </w:rPr>
+          <w:t xml:space="preserve">etta var för att jag inte hittade någon URI till verket </w:t>
+        </w:r>
+      </w:ins>
+      <w:ins w:id="55" w:author="Jennie Skynäs" w:date="2022-06-07T00:49:00Z">
+        <w:r>
+          <w:rPr>
+            <w:rFonts w:ascii="Times New Roman" w:hAnsi="Times New Roman" w:cs="Times New Roman"/>
+          </w:rPr>
+          <w:t xml:space="preserve">överhuvudtaget och jag visste inte vad jag skulle använda annars. </w:t>
+        </w:r>
+      </w:ins>
     </w:p>
     <w:p>
       <w:pPr>
@@ -4899,25 +4969,32 @@
         <w:rPr>
           <w:rFonts w:ascii="Times New Roman" w:hAnsi="Times New Roman" w:cs="Times New Roman"/>
         </w:rPr>
-        <w:t xml:space="preserve">Björk (2015) påpekar att transkription alltid innebär tvetydighet då det inte finns en garanti över att materialet har transkriberats korrekt. Därför ville jag vara transparent och presenterar transkriberingen intill bilden, så att den som tittar kan avgöra själv om de håller med transkriptionen eller ej. </w:t>
-      </w:r>
-    </w:p>
-    <w:p>
-      <w:pPr>
-        <w:rPr>
-          <w:rFonts w:ascii="Times New Roman" w:hAnsi="Times New Roman" w:cs="Times New Roman"/>
-        </w:rPr>
-      </w:pPr>
-    </w:p>
-    <w:p>
-      <w:pPr>
-        <w:rPr>
-          <w:moveTo w:id="50" w:author="Jennie Skynäs" w:date="2022-06-06T23:53:00Z"/>
-          <w:rFonts w:ascii="Times New Roman" w:hAnsi="Times New Roman" w:cs="Times New Roman"/>
-        </w:rPr>
-      </w:pPr>
-      <w:moveToRangeStart w:id="51" w:author="Jennie Skynäs" w:date="2022-06-06T23:53:00Z" w:name="move105452029"/>
-      <w:moveTo w:id="52" w:author="Jennie Skynäs" w:date="2022-06-06T23:53:00Z">
+        <w:t xml:space="preserve">Björk (2015) påpekar att transkription alltid innebär tvetydighet då det inte finns en garanti över att materialet har </w:t>
+      </w:r>
+      <w:r>
+        <w:rPr>
+          <w:rFonts w:ascii="Times New Roman" w:hAnsi="Times New Roman" w:cs="Times New Roman"/>
+        </w:rPr>
+        <w:lastRenderedPageBreak/>
+        <w:t xml:space="preserve">transkriberats korrekt. Därför ville jag vara transparent och presenterar transkriberingen intill bilden, så att den som tittar kan avgöra själv om de håller med transkriptionen eller ej. </w:t>
+      </w:r>
+    </w:p>
+    <w:p>
+      <w:pPr>
+        <w:rPr>
+          <w:rFonts w:ascii="Times New Roman" w:hAnsi="Times New Roman" w:cs="Times New Roman"/>
+        </w:rPr>
+      </w:pPr>
+    </w:p>
+    <w:p>
+      <w:pPr>
+        <w:rPr>
+          <w:moveTo w:id="56" w:author="Jennie Skynäs" w:date="2022-06-06T23:53:00Z"/>
+          <w:rFonts w:ascii="Times New Roman" w:hAnsi="Times New Roman" w:cs="Times New Roman"/>
+        </w:rPr>
+      </w:pPr>
+      <w:moveToRangeStart w:id="57" w:author="Jennie Skynäs" w:date="2022-06-06T23:53:00Z" w:name="move105452029"/>
+      <w:moveTo w:id="58" w:author="Jennie Skynäs" w:date="2022-06-06T23:53:00Z">
         <w:r>
           <w:rPr>
             <w:rFonts w:ascii="Times New Roman" w:hAnsi="Times New Roman" w:cs="Times New Roman"/>
@@ -4929,13 +5006,13 @@
     <w:p>
       <w:pPr>
         <w:rPr>
-          <w:moveFrom w:id="53" w:author="Jennie Skynäs" w:date="2022-06-06T23:53:00Z"/>
-          <w:rFonts w:ascii="Times New Roman" w:hAnsi="Times New Roman" w:cs="Times New Roman"/>
-        </w:rPr>
-      </w:pPr>
-      <w:moveFromRangeStart w:id="54" w:author="Jennie Skynäs" w:date="2022-06-06T23:53:00Z" w:name="move105452029"/>
-      <w:moveToRangeEnd w:id="51"/>
-      <w:moveFrom w:id="55" w:author="Jennie Skynäs" w:date="2022-06-06T23:53:00Z">
+          <w:moveFrom w:id="59" w:author="Jennie Skynäs" w:date="2022-06-06T23:53:00Z"/>
+          <w:rFonts w:ascii="Times New Roman" w:hAnsi="Times New Roman" w:cs="Times New Roman"/>
+        </w:rPr>
+      </w:pPr>
+      <w:moveFromRangeStart w:id="60" w:author="Jennie Skynäs" w:date="2022-06-06T23:53:00Z" w:name="move105452029"/>
+      <w:moveToRangeEnd w:id="57"/>
+      <w:moveFrom w:id="61" w:author="Jennie Skynäs" w:date="2022-06-06T23:53:00Z">
         <w:r>
           <w:rPr>
             <w:rFonts w:ascii="Times New Roman" w:hAnsi="Times New Roman" w:cs="Times New Roman"/>
@@ -4980,7 +5057,7 @@
         </w:r>
       </w:moveFrom>
     </w:p>
-    <w:moveFromRangeEnd w:id="54"/>
+    <w:moveFromRangeEnd w:id="60"/>
     <w:p>
       <w:pPr>
         <w:rPr>
@@ -5006,7 +5083,7 @@
         </w:rPr>
         <w:t>:</w:t>
       </w:r>
-      <w:ins w:id="56" w:author="Mounir Gallouze" w:date="2022-06-06T18:02:00Z">
+      <w:ins w:id="62" w:author="Mounir Gallouze" w:date="2022-06-06T18:02:00Z">
         <w:r>
           <w:rPr>
             <w:rFonts w:ascii="Times New Roman" w:hAnsi="Times New Roman" w:cs="Times New Roman"/>
@@ -5430,7 +5507,7 @@
           <w:rFonts w:ascii="Times New Roman" w:hAnsi="Times New Roman" w:cs="Times New Roman"/>
         </w:rPr>
       </w:pPr>
-      <w:del w:id="57" w:author="Jennie Skynäs" w:date="2022-06-06T23:52:00Z">
+      <w:del w:id="63" w:author="Jennie Skynäs" w:date="2022-06-06T23:52:00Z">
         <w:r>
           <w:rPr>
             <w:rFonts w:ascii="Times New Roman" w:hAnsi="Times New Roman" w:cs="Times New Roman"/>
@@ -5486,7 +5563,7 @@
         </w:rPr>
         <w:t xml:space="preserve"> (Dahlström, 2011</w:t>
       </w:r>
-      <w:ins w:id="58" w:author="Mounir Gallouze" w:date="2022-06-06T18:03:00Z">
+      <w:ins w:id="64" w:author="Mounir Gallouze" w:date="2022-06-06T18:03:00Z">
         <w:r>
           <w:rPr>
             <w:rFonts w:ascii="Times New Roman" w:hAnsi="Times New Roman" w:cs="Times New Roman"/>
@@ -5610,7 +5687,7 @@
     <w:p>
       <w:pPr>
         <w:rPr>
-          <w:del w:id="59" w:author="Jennie Skynäs" w:date="2022-06-06T23:54:00Z"/>
+          <w:del w:id="65" w:author="Jennie Skynäs" w:date="2022-06-06T23:54:00Z"/>
           <w:rFonts w:ascii="Times New Roman" w:hAnsi="Times New Roman" w:cs="Times New Roman"/>
         </w:rPr>
       </w:pPr>
@@ -5620,7 +5697,7 @@
         </w:rPr>
         <w:t xml:space="preserve">Det som har varit påtagligt är hur mycket tid som lagts ned på att sätta sig in, lära sig om, friska upp minnet kring ämnen. Jag har i perioder känt mig nedstämd över det faktum att jag känt att jag lagt ner mycket tid, men inte har något konkret att visa för det. </w:t>
       </w:r>
-      <w:ins w:id="60" w:author="Jennie Skynäs" w:date="2022-06-06T23:52:00Z">
+      <w:ins w:id="66" w:author="Jennie Skynäs" w:date="2022-06-06T23:52:00Z">
         <w:r>
           <w:rPr>
             <w:rFonts w:ascii="Times New Roman" w:hAnsi="Times New Roman" w:cs="Times New Roman"/>
@@ -5662,7 +5739,7 @@
         </w:rPr>
         <w:t xml:space="preserve">Det har </w:t>
       </w:r>
-      <w:ins w:id="61" w:author="Jennie Skynäs" w:date="2022-06-06T23:52:00Z">
+      <w:ins w:id="67" w:author="Jennie Skynäs" w:date="2022-06-06T23:52:00Z">
         <w:r>
           <w:rPr>
             <w:rFonts w:ascii="Times New Roman" w:hAnsi="Times New Roman" w:cs="Times New Roman"/>
@@ -5670,7 +5747,7 @@
           <w:t xml:space="preserve">därför </w:t>
         </w:r>
       </w:ins>
-      <w:ins w:id="62" w:author="Jennie Skynäs" w:date="2022-06-06T23:53:00Z">
+      <w:ins w:id="68" w:author="Jennie Skynäs" w:date="2022-06-06T23:53:00Z">
         <w:r>
           <w:rPr>
             <w:rFonts w:ascii="Times New Roman" w:hAnsi="Times New Roman" w:cs="Times New Roman"/>
@@ -5678,7 +5755,7 @@
           <w:t>tagit</w:t>
         </w:r>
       </w:ins>
-      <w:del w:id="63" w:author="Jennie Skynäs" w:date="2022-06-06T23:52:00Z">
+      <w:del w:id="69" w:author="Jennie Skynäs" w:date="2022-06-06T23:52:00Z">
         <w:r>
           <w:rPr>
             <w:rFonts w:ascii="Times New Roman" w:hAnsi="Times New Roman" w:cs="Times New Roman"/>
@@ -5738,20 +5815,20 @@
     <w:p>
       <w:pPr>
         <w:rPr>
-          <w:moveTo w:id="64" w:author="Jennie Skynäs" w:date="2022-06-06T23:54:00Z"/>
-          <w:rFonts w:ascii="Times New Roman" w:hAnsi="Times New Roman" w:cs="Times New Roman"/>
-        </w:rPr>
-      </w:pPr>
-      <w:moveToRangeStart w:id="65" w:author="Jennie Skynäs" w:date="2022-06-06T23:54:00Z" w:name="move105452078"/>
-    </w:p>
-    <w:p>
-      <w:pPr>
-        <w:rPr>
-          <w:ins w:id="66" w:author="Jennie Skynäs" w:date="2022-06-06T23:54:00Z"/>
-          <w:rFonts w:ascii="Times New Roman" w:hAnsi="Times New Roman" w:cs="Times New Roman"/>
-        </w:rPr>
-      </w:pPr>
-      <w:moveTo w:id="67" w:author="Jennie Skynäs" w:date="2022-06-06T23:54:00Z">
+          <w:moveTo w:id="70" w:author="Jennie Skynäs" w:date="2022-06-06T23:54:00Z"/>
+          <w:rFonts w:ascii="Times New Roman" w:hAnsi="Times New Roman" w:cs="Times New Roman"/>
+        </w:rPr>
+      </w:pPr>
+      <w:moveToRangeStart w:id="71" w:author="Jennie Skynäs" w:date="2022-06-06T23:54:00Z" w:name="move105452078"/>
+    </w:p>
+    <w:p>
+      <w:pPr>
+        <w:rPr>
+          <w:ins w:id="72" w:author="Jennie Skynäs" w:date="2022-06-06T23:54:00Z"/>
+          <w:rFonts w:ascii="Times New Roman" w:hAnsi="Times New Roman" w:cs="Times New Roman"/>
+        </w:rPr>
+      </w:pPr>
+      <w:moveTo w:id="73" w:author="Jennie Skynäs" w:date="2022-06-06T23:54:00Z">
         <w:r>
           <w:rPr>
             <w:rFonts w:ascii="Times New Roman" w:eastAsia="Times New Roman" w:hAnsi="Times New Roman" w:cs="Times New Roman"/>
@@ -5770,12 +5847,12 @@
     <w:p>
       <w:pPr>
         <w:rPr>
-          <w:moveTo w:id="68" w:author="Jennie Skynäs" w:date="2022-06-06T23:54:00Z"/>
-          <w:rFonts w:ascii="Times New Roman" w:eastAsia="Times New Roman" w:hAnsi="Times New Roman" w:cs="Times New Roman"/>
-          <w:lang w:eastAsia="sv-SE"/>
-        </w:rPr>
-      </w:pPr>
-      <w:ins w:id="69" w:author="Jennie Skynäs" w:date="2022-06-06T23:55:00Z">
+          <w:moveTo w:id="74" w:author="Jennie Skynäs" w:date="2022-06-06T23:54:00Z"/>
+          <w:rFonts w:ascii="Times New Roman" w:eastAsia="Times New Roman" w:hAnsi="Times New Roman" w:cs="Times New Roman"/>
+          <w:lang w:eastAsia="sv-SE"/>
+        </w:rPr>
+      </w:pPr>
+      <w:ins w:id="75" w:author="Jennie Skynäs" w:date="2022-06-06T23:55:00Z">
         <w:r>
           <w:rPr>
             <w:rFonts w:ascii="Times New Roman" w:hAnsi="Times New Roman" w:cs="Times New Roman"/>
@@ -5783,8 +5860,8 @@
           <w:t>Om vi blickar mot framtiden så är en</w:t>
         </w:r>
       </w:ins>
-      <w:moveTo w:id="70" w:author="Jennie Skynäs" w:date="2022-06-06T23:54:00Z">
-        <w:del w:id="71" w:author="Jennie Skynäs" w:date="2022-06-06T23:54:00Z">
+      <w:moveTo w:id="76" w:author="Jennie Skynäs" w:date="2022-06-06T23:54:00Z">
+        <w:del w:id="77" w:author="Jennie Skynäs" w:date="2022-06-06T23:54:00Z">
           <w:r>
             <w:rPr>
               <w:rFonts w:ascii="Times New Roman" w:hAnsi="Times New Roman" w:cs="Times New Roman"/>
@@ -5792,7 +5869,7 @@
             <w:delText xml:space="preserve"> </w:delText>
           </w:r>
         </w:del>
-        <w:del w:id="72" w:author="Jennie Skynäs" w:date="2022-06-06T23:55:00Z">
+        <w:del w:id="78" w:author="Jennie Skynäs" w:date="2022-06-06T23:55:00Z">
           <w:r>
             <w:rPr>
               <w:rFonts w:ascii="Times New Roman" w:hAnsi="Times New Roman" w:cs="Times New Roman"/>
@@ -5814,7 +5891,7 @@
           <w:t xml:space="preserve"> </w:t>
         </w:r>
       </w:moveTo>
-      <w:ins w:id="73" w:author="Jennie Skynäs" w:date="2022-06-06T23:55:00Z">
+      <w:ins w:id="79" w:author="Jennie Skynäs" w:date="2022-06-06T23:55:00Z">
         <w:r>
           <w:rPr>
             <w:rFonts w:ascii="Times New Roman" w:eastAsia="Times New Roman" w:hAnsi="Times New Roman" w:cs="Times New Roman"/>
@@ -5823,7 +5900,7 @@
           <w:t xml:space="preserve">Där finns det </w:t>
         </w:r>
       </w:ins>
-      <w:ins w:id="74" w:author="Jennie Skynäs" w:date="2022-06-06T23:56:00Z">
+      <w:ins w:id="80" w:author="Jennie Skynäs" w:date="2022-06-06T23:56:00Z">
         <w:r>
           <w:rPr>
             <w:rFonts w:ascii="Times New Roman" w:eastAsia="Times New Roman" w:hAnsi="Times New Roman" w:cs="Times New Roman"/>
@@ -5832,7 +5909,7 @@
           <w:t xml:space="preserve">nämligen </w:t>
         </w:r>
       </w:ins>
-      <w:ins w:id="75" w:author="Jennie Skynäs" w:date="2022-06-06T23:55:00Z">
+      <w:ins w:id="81" w:author="Jennie Skynäs" w:date="2022-06-06T23:55:00Z">
         <w:r>
           <w:rPr>
             <w:rFonts w:ascii="Times New Roman" w:eastAsia="Times New Roman" w:hAnsi="Times New Roman" w:cs="Times New Roman"/>
@@ -5841,7 +5918,7 @@
           <w:t xml:space="preserve">ingen garanti att ens material </w:t>
         </w:r>
       </w:ins>
-      <w:ins w:id="76" w:author="Jennie Skynäs" w:date="2022-06-06T23:56:00Z">
+      <w:ins w:id="82" w:author="Jennie Skynäs" w:date="2022-06-06T23:56:00Z">
         <w:r>
           <w:rPr>
             <w:rFonts w:ascii="Times New Roman" w:eastAsia="Times New Roman" w:hAnsi="Times New Roman" w:cs="Times New Roman"/>
@@ -5850,7 +5927,7 @@
           <w:t xml:space="preserve">finns kvar, då allt hänger på att Wordpress ska vara en plattform som fortfarande existerar. </w:t>
         </w:r>
       </w:ins>
-      <w:moveTo w:id="77" w:author="Jennie Skynäs" w:date="2022-06-06T23:54:00Z">
+      <w:moveTo w:id="83" w:author="Jennie Skynäs" w:date="2022-06-06T23:54:00Z">
         <w:r>
           <w:rPr>
             <w:rFonts w:ascii="Times New Roman" w:eastAsia="Times New Roman" w:hAnsi="Times New Roman" w:cs="Times New Roman"/>
@@ -5859,7 +5936,7 @@
           <w:t xml:space="preserve">Att tillgänglig göra materialet </w:t>
         </w:r>
       </w:moveTo>
-      <w:ins w:id="78" w:author="Jennie Skynäs" w:date="2022-06-06T23:56:00Z">
+      <w:ins w:id="84" w:author="Jennie Skynäs" w:date="2022-06-06T23:56:00Z">
         <w:r>
           <w:rPr>
             <w:rFonts w:ascii="Times New Roman" w:eastAsia="Times New Roman" w:hAnsi="Times New Roman" w:cs="Times New Roman"/>
@@ -5869,7 +5946,7 @@
         </w:r>
       </w:ins>
       <w:proofErr w:type="spellStart"/>
-      <w:ins w:id="79" w:author="Jennie Skynäs" w:date="2022-06-06T23:57:00Z">
+      <w:ins w:id="85" w:author="Jennie Skynäs" w:date="2022-06-06T23:57:00Z">
         <w:r>
           <w:rPr>
             <w:rFonts w:ascii="Times New Roman" w:eastAsia="Times New Roman" w:hAnsi="Times New Roman" w:cs="Times New Roman"/>
@@ -5886,8 +5963,8 @@
           <w:t xml:space="preserve"> är att s</w:t>
         </w:r>
       </w:ins>
-      <w:moveTo w:id="80" w:author="Jennie Skynäs" w:date="2022-06-06T23:54:00Z">
-        <w:del w:id="81" w:author="Jennie Skynäs" w:date="2022-06-06T23:56:00Z">
+      <w:moveTo w:id="86" w:author="Jennie Skynäs" w:date="2022-06-06T23:54:00Z">
+        <w:del w:id="87" w:author="Jennie Skynäs" w:date="2022-06-06T23:56:00Z">
           <w:r>
             <w:rPr>
               <w:rFonts w:ascii="Times New Roman" w:eastAsia="Times New Roman" w:hAnsi="Times New Roman" w:cs="Times New Roman"/>
@@ -5896,7 +5973,7 @@
             <w:delText>på detta vis</w:delText>
           </w:r>
         </w:del>
-        <w:del w:id="82" w:author="Jennie Skynäs" w:date="2022-06-06T23:57:00Z">
+        <w:del w:id="88" w:author="Jennie Skynäs" w:date="2022-06-06T23:57:00Z">
           <w:r>
             <w:rPr>
               <w:rFonts w:ascii="Times New Roman" w:eastAsia="Times New Roman" w:hAnsi="Times New Roman" w:cs="Times New Roman"/>
@@ -5913,26 +5990,34 @@
           <w:t>äkerhetsställa att hemsidan kommer vara öppen</w:t>
         </w:r>
       </w:moveTo>
-      <w:ins w:id="83" w:author="Jennie Skynäs" w:date="2022-06-06T23:57:00Z">
+      <w:ins w:id="89" w:author="Jennie Skynäs" w:date="2022-06-06T23:57:00Z">
         <w:r>
           <w:rPr>
             <w:rFonts w:ascii="Times New Roman" w:eastAsia="Times New Roman" w:hAnsi="Times New Roman" w:cs="Times New Roman"/>
             <w:lang w:eastAsia="sv-SE"/>
           </w:rPr>
-          <w:t>. Detta i sin tur leder till att ens material bev</w:t>
-        </w:r>
-      </w:ins>
-      <w:ins w:id="84" w:author="Jennie Skynäs" w:date="2022-06-06T23:58:00Z">
+          <w:t xml:space="preserve">. Detta i sin tur </w:t>
+        </w:r>
         <w:r>
           <w:rPr>
             <w:rFonts w:ascii="Times New Roman" w:eastAsia="Times New Roman" w:hAnsi="Times New Roman" w:cs="Times New Roman"/>
             <w:lang w:eastAsia="sv-SE"/>
           </w:rPr>
+          <w:lastRenderedPageBreak/>
+          <w:t>leder till att ens material bev</w:t>
+        </w:r>
+      </w:ins>
+      <w:ins w:id="90" w:author="Jennie Skynäs" w:date="2022-06-06T23:58:00Z">
+        <w:r>
+          <w:rPr>
+            <w:rFonts w:ascii="Times New Roman" w:eastAsia="Times New Roman" w:hAnsi="Times New Roman" w:cs="Times New Roman"/>
+            <w:lang w:eastAsia="sv-SE"/>
+          </w:rPr>
           <w:t xml:space="preserve">aras och på så sätt kan bidra till en rikare forskningsmiljö (Terras, 2015). </w:t>
         </w:r>
       </w:ins>
-      <w:moveTo w:id="85" w:author="Jennie Skynäs" w:date="2022-06-06T23:54:00Z">
-        <w:del w:id="86" w:author="Jennie Skynäs" w:date="2022-06-06T23:57:00Z">
+      <w:moveTo w:id="91" w:author="Jennie Skynäs" w:date="2022-06-06T23:54:00Z">
+        <w:del w:id="92" w:author="Jennie Skynäs" w:date="2022-06-06T23:57:00Z">
           <w:r>
             <w:rPr>
               <w:rFonts w:ascii="Times New Roman" w:eastAsia="Times New Roman" w:hAnsi="Times New Roman" w:cs="Times New Roman"/>
@@ -5941,7 +6026,7 @@
             <w:delText xml:space="preserve">, </w:delText>
           </w:r>
         </w:del>
-        <w:del w:id="87" w:author="Jennie Skynäs" w:date="2022-06-06T23:58:00Z">
+        <w:del w:id="93" w:author="Jennie Skynäs" w:date="2022-06-06T23:58:00Z">
           <w:r>
             <w:rPr>
               <w:rFonts w:ascii="Times New Roman" w:eastAsia="Times New Roman" w:hAnsi="Times New Roman" w:cs="Times New Roman"/>
@@ -5959,39 +6044,38 @@
         </w:del>
       </w:moveTo>
     </w:p>
-    <w:moveToRangeEnd w:id="65"/>
-    <w:p>
-      <w:pPr>
-        <w:rPr>
-          <w:del w:id="88" w:author="Jennie Skynäs" w:date="2022-06-06T23:54:00Z"/>
+    <w:moveToRangeEnd w:id="71"/>
+    <w:p>
+      <w:pPr>
+        <w:rPr>
+          <w:del w:id="94" w:author="Jennie Skynäs" w:date="2022-06-06T23:54:00Z"/>
           <w:rFonts w:ascii="Times New Roman" w:eastAsia="Times New Roman" w:hAnsi="Times New Roman" w:cs="Times New Roman"/>
           <w:b/>
           <w:bCs/>
           <w:lang w:eastAsia="sv-SE"/>
-          <w:rPrChange w:id="89" w:author="Jennie Skynäs" w:date="2022-06-07T00:34:00Z">
+          <w:rPrChange w:id="95" w:author="Jennie Skynäs" w:date="2022-06-07T00:34:00Z">
             <w:rPr>
-              <w:del w:id="90" w:author="Jennie Skynäs" w:date="2022-06-06T23:54:00Z"/>
+              <w:del w:id="96" w:author="Jennie Skynäs" w:date="2022-06-06T23:54:00Z"/>
               <w:rFonts w:ascii="Times New Roman" w:eastAsia="Times New Roman" w:hAnsi="Times New Roman" w:cs="Times New Roman"/>
               <w:lang w:eastAsia="sv-SE"/>
             </w:rPr>
           </w:rPrChange>
         </w:rPr>
       </w:pPr>
-      <w:del w:id="91" w:author="Jennie Skynäs" w:date="2022-06-06T23:54:00Z">
+      <w:del w:id="97" w:author="Jennie Skynäs" w:date="2022-06-06T23:54:00Z">
         <w:r>
           <w:rPr>
             <w:rFonts w:ascii="Times New Roman" w:eastAsia="Times New Roman" w:hAnsi="Times New Roman" w:cs="Times New Roman"/>
             <w:b/>
             <w:bCs/>
             <w:lang w:eastAsia="sv-SE"/>
-            <w:rPrChange w:id="92" w:author="Jennie Skynäs" w:date="2022-06-07T00:34:00Z">
+            <w:rPrChange w:id="98" w:author="Jennie Skynäs" w:date="2022-06-07T00:34:00Z">
               <w:rPr>
                 <w:rFonts w:ascii="Times New Roman" w:eastAsia="Times New Roman" w:hAnsi="Times New Roman" w:cs="Times New Roman"/>
                 <w:lang w:eastAsia="sv-SE"/>
               </w:rPr>
             </w:rPrChange>
           </w:rPr>
-          <w:lastRenderedPageBreak/>
           <w:delText xml:space="preserve">Hur ser framtiden ut? </w:delText>
         </w:r>
       </w:del>
@@ -5999,25 +6083,25 @@
     <w:p>
       <w:pPr>
         <w:rPr>
-          <w:del w:id="93" w:author="Jennie Skynäs" w:date="2022-06-07T00:19:00Z"/>
+          <w:del w:id="99" w:author="Jennie Skynäs" w:date="2022-06-07T00:19:00Z"/>
           <w:rFonts w:ascii="Times" w:hAnsi="Times"/>
           <w:b/>
           <w:bCs/>
-          <w:rPrChange w:id="94" w:author="Jennie Skynäs" w:date="2022-06-07T00:34:00Z">
+          <w:rPrChange w:id="100" w:author="Jennie Skynäs" w:date="2022-06-07T00:34:00Z">
             <w:rPr>
-              <w:del w:id="95" w:author="Jennie Skynäs" w:date="2022-06-07T00:19:00Z"/>
+              <w:del w:id="101" w:author="Jennie Skynäs" w:date="2022-06-07T00:19:00Z"/>
               <w:rFonts w:ascii="Times" w:hAnsi="Times"/>
             </w:rPr>
           </w:rPrChange>
         </w:rPr>
       </w:pPr>
-      <w:del w:id="96" w:author="Jennie Skynäs" w:date="2022-06-07T00:19:00Z">
+      <w:del w:id="102" w:author="Jennie Skynäs" w:date="2022-06-07T00:19:00Z">
         <w:r>
           <w:rPr>
             <w:rFonts w:ascii="Times" w:hAnsi="Times"/>
             <w:b/>
             <w:bCs/>
-            <w:rPrChange w:id="97" w:author="Jennie Skynäs" w:date="2022-06-07T00:34:00Z">
+            <w:rPrChange w:id="103" w:author="Jennie Skynäs" w:date="2022-06-07T00:34:00Z">
               <w:rPr>
                 <w:rFonts w:ascii="Times" w:hAnsi="Times"/>
               </w:rPr>
@@ -6033,20 +6117,20 @@
           <w:rFonts w:ascii="Times" w:hAnsi="Times"/>
           <w:b/>
           <w:bCs/>
-          <w:rPrChange w:id="98" w:author="Jennie Skynäs" w:date="2022-06-07T00:34:00Z">
+          <w:rPrChange w:id="104" w:author="Jennie Skynäs" w:date="2022-06-07T00:34:00Z">
             <w:rPr>
               <w:rFonts w:ascii="Times" w:hAnsi="Times"/>
             </w:rPr>
           </w:rPrChange>
         </w:rPr>
       </w:pPr>
-      <w:del w:id="99" w:author="Jennie Skynäs" w:date="2022-06-07T00:25:00Z">
+      <w:del w:id="105" w:author="Jennie Skynäs" w:date="2022-06-07T00:25:00Z">
         <w:r>
           <w:rPr>
             <w:rFonts w:ascii="Times" w:hAnsi="Times"/>
             <w:b/>
             <w:bCs/>
-            <w:rPrChange w:id="100" w:author="Jennie Skynäs" w:date="2022-06-07T00:34:00Z">
+            <w:rPrChange w:id="106" w:author="Jennie Skynäs" w:date="2022-06-07T00:34:00Z">
               <w:rPr>
                 <w:rFonts w:ascii="Times" w:hAnsi="Times"/>
               </w:rPr>
@@ -6055,14 +6139,14 @@
           <w:delText>Källor:</w:delText>
         </w:r>
       </w:del>
-      <w:ins w:id="101" w:author="Jennie Skynäs" w:date="2022-06-07T00:25:00Z">
+      <w:ins w:id="107" w:author="Jennie Skynäs" w:date="2022-06-07T00:25:00Z">
         <w:r>
           <w:rPr>
             <w:rFonts w:ascii="Times New Roman" w:eastAsia="Times New Roman" w:hAnsi="Times New Roman" w:cs="Times New Roman"/>
             <w:b/>
             <w:bCs/>
             <w:lang w:eastAsia="sv-SE"/>
-            <w:rPrChange w:id="102" w:author="Jennie Skynäs" w:date="2022-06-07T00:34:00Z">
+            <w:rPrChange w:id="108" w:author="Jennie Skynäs" w:date="2022-06-07T00:34:00Z">
               <w:rPr>
                 <w:rFonts w:ascii="Times New Roman" w:eastAsia="Times New Roman" w:hAnsi="Times New Roman" w:cs="Times New Roman"/>
                 <w:lang w:eastAsia="sv-SE"/>
@@ -6072,14 +6156,14 @@
           <w:t>Källor fö</w:t>
         </w:r>
       </w:ins>
-      <w:ins w:id="103" w:author="Jennie Skynäs" w:date="2022-06-07T00:26:00Z">
+      <w:ins w:id="109" w:author="Jennie Skynäs" w:date="2022-06-07T00:26:00Z">
         <w:r>
           <w:rPr>
             <w:rFonts w:ascii="Times New Roman" w:eastAsia="Times New Roman" w:hAnsi="Times New Roman" w:cs="Times New Roman"/>
             <w:b/>
             <w:bCs/>
             <w:lang w:eastAsia="sv-SE"/>
-            <w:rPrChange w:id="104" w:author="Jennie Skynäs" w:date="2022-06-07T00:34:00Z">
+            <w:rPrChange w:id="110" w:author="Jennie Skynäs" w:date="2022-06-07T00:34:00Z">
               <w:rPr>
                 <w:rFonts w:ascii="Times New Roman" w:eastAsia="Times New Roman" w:hAnsi="Times New Roman" w:cs="Times New Roman"/>
                 <w:lang w:eastAsia="sv-SE"/>
@@ -6093,16 +6177,16 @@
     <w:p>
       <w:pPr>
         <w:rPr>
-          <w:del w:id="105" w:author="Jennie Skynäs" w:date="2022-06-07T00:34:00Z"/>
-          <w:moveTo w:id="106" w:author="Jennie Skynäs" w:date="2022-06-07T00:34:00Z"/>
+          <w:del w:id="111" w:author="Jennie Skynäs" w:date="2022-06-07T00:34:00Z"/>
+          <w:moveTo w:id="112" w:author="Jennie Skynäs" w:date="2022-06-07T00:34:00Z"/>
           <w:rFonts w:ascii="Times New Roman" w:eastAsia="Times New Roman" w:hAnsi="Times New Roman" w:cs="Times New Roman"/>
           <w:color w:val="000000" w:themeColor="text1"/>
           <w:shd w:val="clear" w:color="auto" w:fill="FFFFFF"/>
           <w:lang w:eastAsia="sv-SE"/>
-          <w:rPrChange w:id="107" w:author="Jennie Skynäs" w:date="2022-06-07T00:41:00Z">
+          <w:rPrChange w:id="113" w:author="Jennie Skynäs" w:date="2022-06-07T00:41:00Z">
             <w:rPr>
-              <w:del w:id="108" w:author="Jennie Skynäs" w:date="2022-06-07T00:34:00Z"/>
-              <w:moveTo w:id="109" w:author="Jennie Skynäs" w:date="2022-06-07T00:34:00Z"/>
+              <w:del w:id="114" w:author="Jennie Skynäs" w:date="2022-06-07T00:34:00Z"/>
+              <w:moveTo w:id="115" w:author="Jennie Skynäs" w:date="2022-06-07T00:34:00Z"/>
               <w:rFonts w:ascii="Lato" w:eastAsia="Times New Roman" w:hAnsi="Lato" w:cs="Times New Roman"/>
               <w:color w:val="2D3B45"/>
               <w:shd w:val="clear" w:color="auto" w:fill="FFFFFF"/>
@@ -6111,15 +6195,15 @@
           </w:rPrChange>
         </w:rPr>
       </w:pPr>
-      <w:moveToRangeStart w:id="110" w:author="Jennie Skynäs" w:date="2022-06-07T00:34:00Z" w:name="move105454514"/>
-      <w:moveTo w:id="111" w:author="Jennie Skynäs" w:date="2022-06-07T00:34:00Z">
+      <w:moveToRangeStart w:id="116" w:author="Jennie Skynäs" w:date="2022-06-07T00:34:00Z" w:name="move105454514"/>
+      <w:moveTo w:id="117" w:author="Jennie Skynäs" w:date="2022-06-07T00:34:00Z">
         <w:r>
           <w:rPr>
             <w:rFonts w:ascii="Times New Roman" w:eastAsia="Times New Roman" w:hAnsi="Times New Roman" w:cs="Times New Roman"/>
             <w:color w:val="000000" w:themeColor="text1"/>
             <w:shd w:val="clear" w:color="auto" w:fill="FFFFFF"/>
             <w:lang w:eastAsia="sv-SE"/>
-            <w:rPrChange w:id="112" w:author="Jennie Skynäs" w:date="2022-06-07T00:41:00Z">
+            <w:rPrChange w:id="118" w:author="Jennie Skynäs" w:date="2022-06-07T00:41:00Z">
               <w:rPr>
                 <w:rFonts w:ascii="Lato" w:eastAsia="Times New Roman" w:hAnsi="Lato" w:cs="Times New Roman"/>
                 <w:color w:val="2D3B45"/>
@@ -6139,7 +6223,7 @@
             <w:color w:val="000000" w:themeColor="text1"/>
             <w:shd w:val="clear" w:color="auto" w:fill="FFFFFF"/>
             <w:lang w:eastAsia="sv-SE"/>
-            <w:rPrChange w:id="113" w:author="Jennie Skynäs" w:date="2022-06-07T00:41:00Z">
+            <w:rPrChange w:id="119" w:author="Jennie Skynäs" w:date="2022-06-07T00:41:00Z">
               <w:rPr>
                 <w:rFonts w:ascii="Lato" w:eastAsia="Times New Roman" w:hAnsi="Lato" w:cs="Times New Roman"/>
                 <w:i/>
@@ -6161,7 +6245,7 @@
             <w:color w:val="000000" w:themeColor="text1"/>
             <w:shd w:val="clear" w:color="auto" w:fill="FFFFFF"/>
             <w:lang w:eastAsia="sv-SE"/>
-            <w:rPrChange w:id="114" w:author="Jennie Skynäs" w:date="2022-06-07T00:41:00Z">
+            <w:rPrChange w:id="120" w:author="Jennie Skynäs" w:date="2022-06-07T00:41:00Z">
               <w:rPr>
                 <w:rFonts w:ascii="Lato" w:eastAsia="Times New Roman" w:hAnsi="Lato" w:cs="Times New Roman"/>
                 <w:i/>
@@ -6183,7 +6267,7 @@
             <w:color w:val="000000" w:themeColor="text1"/>
             <w:shd w:val="clear" w:color="auto" w:fill="FFFFFF"/>
             <w:lang w:eastAsia="sv-SE"/>
-            <w:rPrChange w:id="115" w:author="Jennie Skynäs" w:date="2022-06-07T00:41:00Z">
+            <w:rPrChange w:id="121" w:author="Jennie Skynäs" w:date="2022-06-07T00:41:00Z">
               <w:rPr>
                 <w:rFonts w:ascii="Lato" w:eastAsia="Times New Roman" w:hAnsi="Lato" w:cs="Times New Roman"/>
                 <w:i/>
@@ -6205,7 +6289,7 @@
             <w:color w:val="000000" w:themeColor="text1"/>
             <w:shd w:val="clear" w:color="auto" w:fill="FFFFFF"/>
             <w:lang w:eastAsia="sv-SE"/>
-            <w:rPrChange w:id="116" w:author="Jennie Skynäs" w:date="2022-06-07T00:41:00Z">
+            <w:rPrChange w:id="122" w:author="Jennie Skynäs" w:date="2022-06-07T00:41:00Z">
               <w:rPr>
                 <w:rFonts w:ascii="Lato" w:eastAsia="Times New Roman" w:hAnsi="Lato" w:cs="Times New Roman"/>
                 <w:i/>
@@ -6227,7 +6311,7 @@
             <w:color w:val="000000" w:themeColor="text1"/>
             <w:shd w:val="clear" w:color="auto" w:fill="FFFFFF"/>
             <w:lang w:eastAsia="sv-SE"/>
-            <w:rPrChange w:id="117" w:author="Jennie Skynäs" w:date="2022-06-07T00:41:00Z">
+            <w:rPrChange w:id="123" w:author="Jennie Skynäs" w:date="2022-06-07T00:41:00Z">
               <w:rPr>
                 <w:rFonts w:ascii="Lato" w:eastAsia="Times New Roman" w:hAnsi="Lato" w:cs="Times New Roman"/>
                 <w:i/>
@@ -6249,7 +6333,7 @@
             <w:color w:val="000000" w:themeColor="text1"/>
             <w:shd w:val="clear" w:color="auto" w:fill="FFFFFF"/>
             <w:lang w:eastAsia="sv-SE"/>
-            <w:rPrChange w:id="118" w:author="Jennie Skynäs" w:date="2022-06-07T00:41:00Z">
+            <w:rPrChange w:id="124" w:author="Jennie Skynäs" w:date="2022-06-07T00:41:00Z">
               <w:rPr>
                 <w:rFonts w:ascii="Lato" w:eastAsia="Times New Roman" w:hAnsi="Lato" w:cs="Times New Roman"/>
                 <w:i/>
@@ -6271,7 +6355,7 @@
             <w:color w:val="000000" w:themeColor="text1"/>
             <w:shd w:val="clear" w:color="auto" w:fill="FFFFFF"/>
             <w:lang w:eastAsia="sv-SE"/>
-            <w:rPrChange w:id="119" w:author="Jennie Skynäs" w:date="2022-06-07T00:41:00Z">
+            <w:rPrChange w:id="125" w:author="Jennie Skynäs" w:date="2022-06-07T00:41:00Z">
               <w:rPr>
                 <w:rFonts w:ascii="Lato" w:eastAsia="Times New Roman" w:hAnsi="Lato" w:cs="Times New Roman"/>
                 <w:i/>
@@ -6293,7 +6377,7 @@
             <w:color w:val="000000" w:themeColor="text1"/>
             <w:shd w:val="clear" w:color="auto" w:fill="FFFFFF"/>
             <w:lang w:eastAsia="sv-SE"/>
-            <w:rPrChange w:id="120" w:author="Jennie Skynäs" w:date="2022-06-07T00:41:00Z">
+            <w:rPrChange w:id="126" w:author="Jennie Skynäs" w:date="2022-06-07T00:41:00Z">
               <w:rPr>
                 <w:rFonts w:ascii="Lato" w:eastAsia="Times New Roman" w:hAnsi="Lato" w:cs="Times New Roman"/>
                 <w:i/>
@@ -6315,7 +6399,7 @@
             <w:color w:val="000000" w:themeColor="text1"/>
             <w:shd w:val="clear" w:color="auto" w:fill="FFFFFF"/>
             <w:lang w:eastAsia="sv-SE"/>
-            <w:rPrChange w:id="121" w:author="Jennie Skynäs" w:date="2022-06-07T00:41:00Z">
+            <w:rPrChange w:id="127" w:author="Jennie Skynäs" w:date="2022-06-07T00:41:00Z">
               <w:rPr>
                 <w:rFonts w:ascii="Lato" w:eastAsia="Times New Roman" w:hAnsi="Lato" w:cs="Times New Roman"/>
                 <w:i/>
@@ -6337,7 +6421,7 @@
             <w:color w:val="000000" w:themeColor="text1"/>
             <w:shd w:val="clear" w:color="auto" w:fill="FFFFFF"/>
             <w:lang w:eastAsia="sv-SE"/>
-            <w:rPrChange w:id="122" w:author="Jennie Skynäs" w:date="2022-06-07T00:41:00Z">
+            <w:rPrChange w:id="128" w:author="Jennie Skynäs" w:date="2022-06-07T00:41:00Z">
               <w:rPr>
                 <w:rFonts w:ascii="Lato" w:eastAsia="Times New Roman" w:hAnsi="Lato" w:cs="Times New Roman"/>
                 <w:i/>
@@ -6359,7 +6443,7 @@
             <w:color w:val="000000" w:themeColor="text1"/>
             <w:shd w:val="clear" w:color="auto" w:fill="FFFFFF"/>
             <w:lang w:eastAsia="sv-SE"/>
-            <w:rPrChange w:id="123" w:author="Jennie Skynäs" w:date="2022-06-07T00:41:00Z">
+            <w:rPrChange w:id="129" w:author="Jennie Skynäs" w:date="2022-06-07T00:41:00Z">
               <w:rPr>
                 <w:rFonts w:ascii="Lato" w:eastAsia="Times New Roman" w:hAnsi="Lato" w:cs="Times New Roman"/>
                 <w:i/>
@@ -6379,7 +6463,7 @@
             <w:color w:val="000000" w:themeColor="text1"/>
             <w:shd w:val="clear" w:color="auto" w:fill="FFFFFF"/>
             <w:lang w:eastAsia="sv-SE"/>
-            <w:rPrChange w:id="124" w:author="Jennie Skynäs" w:date="2022-06-07T00:41:00Z">
+            <w:rPrChange w:id="130" w:author="Jennie Skynäs" w:date="2022-06-07T00:41:00Z">
               <w:rPr>
                 <w:rFonts w:ascii="Lato" w:eastAsia="Times New Roman" w:hAnsi="Lato" w:cs="Times New Roman"/>
                 <w:color w:val="2D3B45"/>
@@ -6397,7 +6481,7 @@
             <w:color w:val="000000" w:themeColor="text1"/>
             <w:shd w:val="clear" w:color="auto" w:fill="FFFFFF"/>
             <w:lang w:eastAsia="sv-SE"/>
-            <w:rPrChange w:id="125" w:author="Jennie Skynäs" w:date="2022-06-07T00:41:00Z">
+            <w:rPrChange w:id="131" w:author="Jennie Skynäs" w:date="2022-06-07T00:41:00Z">
               <w:rPr>
                 <w:rFonts w:ascii="Lato" w:eastAsia="Times New Roman" w:hAnsi="Lato" w:cs="Times New Roman"/>
                 <w:color w:val="2D3B45"/>
@@ -6415,7 +6499,7 @@
             <w:color w:val="000000" w:themeColor="text1"/>
             <w:shd w:val="clear" w:color="auto" w:fill="FFFFFF"/>
             <w:lang w:eastAsia="sv-SE"/>
-            <w:rPrChange w:id="126" w:author="Jennie Skynäs" w:date="2022-06-07T00:41:00Z">
+            <w:rPrChange w:id="132" w:author="Jennie Skynäs" w:date="2022-06-07T00:41:00Z">
               <w:rPr>
                 <w:rFonts w:ascii="Lato" w:eastAsia="Times New Roman" w:hAnsi="Lato" w:cs="Times New Roman"/>
                 <w:color w:val="2D3B45"/>
@@ -6428,16 +6512,16 @@
         </w:r>
       </w:moveTo>
     </w:p>
-    <w:moveToRangeEnd w:id="110"/>
-    <w:p>
-      <w:pPr>
-        <w:rPr>
-          <w:ins w:id="127" w:author="Jennie Skynäs" w:date="2022-06-07T00:26:00Z"/>
+    <w:moveToRangeEnd w:id="116"/>
+    <w:p>
+      <w:pPr>
+        <w:rPr>
+          <w:ins w:id="133" w:author="Jennie Skynäs" w:date="2022-06-07T00:26:00Z"/>
           <w:rFonts w:ascii="Times New Roman" w:hAnsi="Times New Roman" w:cs="Times New Roman"/>
           <w:color w:val="000000" w:themeColor="text1"/>
-          <w:rPrChange w:id="128" w:author="Jennie Skynäs" w:date="2022-06-07T00:41:00Z">
+          <w:rPrChange w:id="134" w:author="Jennie Skynäs" w:date="2022-06-07T00:41:00Z">
             <w:rPr>
-              <w:ins w:id="129" w:author="Jennie Skynäs" w:date="2022-06-07T00:26:00Z"/>
+              <w:ins w:id="135" w:author="Jennie Skynäs" w:date="2022-06-07T00:26:00Z"/>
               <w:rFonts w:ascii="Times" w:hAnsi="Times"/>
             </w:rPr>
           </w:rPrChange>
@@ -6447,23 +6531,23 @@
     <w:p>
       <w:pPr>
         <w:rPr>
-          <w:del w:id="130" w:author="Jennie Skynäs" w:date="2022-06-07T00:21:00Z"/>
+          <w:del w:id="136" w:author="Jennie Skynäs" w:date="2022-06-07T00:21:00Z"/>
           <w:rFonts w:ascii="Times New Roman" w:hAnsi="Times New Roman" w:cs="Times New Roman"/>
           <w:color w:val="000000" w:themeColor="text1"/>
-          <w:rPrChange w:id="131" w:author="Jennie Skynäs" w:date="2022-06-07T00:41:00Z">
+          <w:rPrChange w:id="137" w:author="Jennie Skynäs" w:date="2022-06-07T00:41:00Z">
             <w:rPr>
-              <w:del w:id="132" w:author="Jennie Skynäs" w:date="2022-06-07T00:21:00Z"/>
+              <w:del w:id="138" w:author="Jennie Skynäs" w:date="2022-06-07T00:21:00Z"/>
               <w:rFonts w:ascii="Times" w:hAnsi="Times"/>
             </w:rPr>
           </w:rPrChange>
         </w:rPr>
       </w:pPr>
-      <w:del w:id="133" w:author="Jennie Skynäs" w:date="2022-06-07T00:26:00Z">
-        <w:r>
-          <w:rPr>
-            <w:rFonts w:ascii="Times New Roman" w:hAnsi="Times New Roman" w:cs="Times New Roman"/>
-            <w:color w:val="000000" w:themeColor="text1"/>
-            <w:rPrChange w:id="134" w:author="Jennie Skynäs" w:date="2022-06-07T00:41:00Z">
+      <w:del w:id="139" w:author="Jennie Skynäs" w:date="2022-06-07T00:26:00Z">
+        <w:r>
+          <w:rPr>
+            <w:rFonts w:ascii="Times New Roman" w:hAnsi="Times New Roman" w:cs="Times New Roman"/>
+            <w:color w:val="000000" w:themeColor="text1"/>
+            <w:rPrChange w:id="140" w:author="Jennie Skynäs" w:date="2022-06-07T00:41:00Z">
               <w:rPr>
                 <w:rFonts w:ascii="Times" w:hAnsi="Times"/>
               </w:rPr>
@@ -6480,12 +6564,12 @@
         <w:autoSpaceDN w:val="0"/>
         <w:adjustRightInd w:val="0"/>
         <w:rPr>
-          <w:ins w:id="135" w:author="Jennie Skynäs" w:date="2022-06-07T00:35:00Z"/>
+          <w:ins w:id="141" w:author="Jennie Skynäs" w:date="2022-06-07T00:35:00Z"/>
           <w:rFonts w:ascii="Times New Roman" w:hAnsi="Times New Roman" w:cs="Times New Roman"/>
           <w:color w:val="000000" w:themeColor="text1"/>
-          <w:rPrChange w:id="136" w:author="Jennie Skynäs" w:date="2022-06-07T00:41:00Z">
+          <w:rPrChange w:id="142" w:author="Jennie Skynäs" w:date="2022-06-07T00:41:00Z">
             <w:rPr>
-              <w:ins w:id="137" w:author="Jennie Skynäs" w:date="2022-06-07T00:35:00Z"/>
+              <w:ins w:id="143" w:author="Jennie Skynäs" w:date="2022-06-07T00:35:00Z"/>
               <w:rFonts w:ascii="Times" w:hAnsi="Times"/>
             </w:rPr>
           </w:rPrChange>
@@ -6495,14 +6579,14 @@
     <w:p>
       <w:pPr>
         <w:rPr>
-          <w:del w:id="138" w:author="Jennie Skynäs" w:date="2022-06-07T00:35:00Z"/>
+          <w:del w:id="144" w:author="Jennie Skynäs" w:date="2022-06-07T00:35:00Z"/>
           <w:rFonts w:ascii="Times New Roman" w:eastAsia="Times New Roman" w:hAnsi="Times New Roman" w:cs="Times New Roman"/>
           <w:color w:val="000000" w:themeColor="text1"/>
           <w:shd w:val="clear" w:color="auto" w:fill="FFFFFF"/>
           <w:lang w:eastAsia="sv-SE"/>
-          <w:rPrChange w:id="139" w:author="Jennie Skynäs" w:date="2022-06-07T00:41:00Z">
+          <w:rPrChange w:id="145" w:author="Jennie Skynäs" w:date="2022-06-07T00:41:00Z">
             <w:rPr>
-              <w:del w:id="140" w:author="Jennie Skynäs" w:date="2022-06-07T00:35:00Z"/>
+              <w:del w:id="146" w:author="Jennie Skynäs" w:date="2022-06-07T00:35:00Z"/>
               <w:rFonts w:ascii="Lato" w:eastAsia="Times New Roman" w:hAnsi="Lato" w:cs="Times New Roman"/>
               <w:color w:val="2D3B45"/>
               <w:shd w:val="clear" w:color="auto" w:fill="FFFFFF"/>
@@ -6511,15 +6595,15 @@
           </w:rPrChange>
         </w:rPr>
       </w:pPr>
-      <w:moveToRangeStart w:id="141" w:author="Jennie Skynäs" w:date="2022-06-07T00:35:00Z" w:name="move105454549"/>
-      <w:moveTo w:id="142" w:author="Jennie Skynäs" w:date="2022-06-07T00:35:00Z">
+      <w:moveToRangeStart w:id="147" w:author="Jennie Skynäs" w:date="2022-06-07T00:35:00Z" w:name="move105454549"/>
+      <w:moveTo w:id="148" w:author="Jennie Skynäs" w:date="2022-06-07T00:35:00Z">
         <w:r>
           <w:rPr>
             <w:rFonts w:ascii="Times New Roman" w:eastAsia="Times New Roman" w:hAnsi="Times New Roman" w:cs="Times New Roman"/>
             <w:color w:val="000000" w:themeColor="text1"/>
             <w:shd w:val="clear" w:color="auto" w:fill="FFFFFF"/>
             <w:lang w:eastAsia="sv-SE"/>
-            <w:rPrChange w:id="143" w:author="Jennie Skynäs" w:date="2022-06-07T00:41:00Z">
+            <w:rPrChange w:id="149" w:author="Jennie Skynäs" w:date="2022-06-07T00:41:00Z">
               <w:rPr>
                 <w:rFonts w:ascii="Lato" w:eastAsia="Times New Roman" w:hAnsi="Lato" w:cs="Times New Roman"/>
                 <w:color w:val="2D3B45"/>
@@ -6537,7 +6621,7 @@
             <w:color w:val="000000" w:themeColor="text1"/>
             <w:shd w:val="clear" w:color="auto" w:fill="FFFFFF"/>
             <w:lang w:eastAsia="sv-SE"/>
-            <w:rPrChange w:id="144" w:author="Jennie Skynäs" w:date="2022-06-07T00:41:00Z">
+            <w:rPrChange w:id="150" w:author="Jennie Skynäs" w:date="2022-06-07T00:41:00Z">
               <w:rPr>
                 <w:rFonts w:ascii="Lato" w:eastAsia="Times New Roman" w:hAnsi="Lato" w:cs="Times New Roman"/>
                 <w:color w:val="2D3B45"/>
@@ -6555,7 +6639,7 @@
             <w:color w:val="000000" w:themeColor="text1"/>
             <w:shd w:val="clear" w:color="auto" w:fill="FFFFFF"/>
             <w:lang w:eastAsia="sv-SE"/>
-            <w:rPrChange w:id="145" w:author="Jennie Skynäs" w:date="2022-06-07T00:41:00Z">
+            <w:rPrChange w:id="151" w:author="Jennie Skynäs" w:date="2022-06-07T00:41:00Z">
               <w:rPr>
                 <w:rFonts w:ascii="Lato" w:eastAsia="Times New Roman" w:hAnsi="Lato" w:cs="Times New Roman"/>
                 <w:color w:val="2D3B45"/>
@@ -6575,7 +6659,7 @@
             <w:color w:val="000000" w:themeColor="text1"/>
             <w:shd w:val="clear" w:color="auto" w:fill="FFFFFF"/>
             <w:lang w:eastAsia="sv-SE"/>
-            <w:rPrChange w:id="146" w:author="Jennie Skynäs" w:date="2022-06-07T00:41:00Z">
+            <w:rPrChange w:id="152" w:author="Jennie Skynäs" w:date="2022-06-07T00:41:00Z">
               <w:rPr>
                 <w:rFonts w:ascii="Lato" w:eastAsia="Times New Roman" w:hAnsi="Lato" w:cs="Times New Roman"/>
                 <w:i/>
@@ -6597,7 +6681,7 @@
             <w:color w:val="000000" w:themeColor="text1"/>
             <w:shd w:val="clear" w:color="auto" w:fill="FFFFFF"/>
             <w:lang w:eastAsia="sv-SE"/>
-            <w:rPrChange w:id="147" w:author="Jennie Skynäs" w:date="2022-06-07T00:41:00Z">
+            <w:rPrChange w:id="153" w:author="Jennie Skynäs" w:date="2022-06-07T00:41:00Z">
               <w:rPr>
                 <w:rFonts w:ascii="Lato" w:eastAsia="Times New Roman" w:hAnsi="Lato" w:cs="Times New Roman"/>
                 <w:i/>
@@ -6619,7 +6703,7 @@
             <w:color w:val="000000" w:themeColor="text1"/>
             <w:shd w:val="clear" w:color="auto" w:fill="FFFFFF"/>
             <w:lang w:eastAsia="sv-SE"/>
-            <w:rPrChange w:id="148" w:author="Jennie Skynäs" w:date="2022-06-07T00:41:00Z">
+            <w:rPrChange w:id="154" w:author="Jennie Skynäs" w:date="2022-06-07T00:41:00Z">
               <w:rPr>
                 <w:rFonts w:ascii="Lato" w:eastAsia="Times New Roman" w:hAnsi="Lato" w:cs="Times New Roman"/>
                 <w:i/>
@@ -6641,7 +6725,7 @@
             <w:color w:val="000000" w:themeColor="text1"/>
             <w:shd w:val="clear" w:color="auto" w:fill="FFFFFF"/>
             <w:lang w:eastAsia="sv-SE"/>
-            <w:rPrChange w:id="149" w:author="Jennie Skynäs" w:date="2022-06-07T00:41:00Z">
+            <w:rPrChange w:id="155" w:author="Jennie Skynäs" w:date="2022-06-07T00:41:00Z">
               <w:rPr>
                 <w:rFonts w:ascii="Lato" w:eastAsia="Times New Roman" w:hAnsi="Lato" w:cs="Times New Roman"/>
                 <w:i/>
@@ -6663,7 +6747,7 @@
             <w:color w:val="000000" w:themeColor="text1"/>
             <w:shd w:val="clear" w:color="auto" w:fill="FFFFFF"/>
             <w:lang w:eastAsia="sv-SE"/>
-            <w:rPrChange w:id="150" w:author="Jennie Skynäs" w:date="2022-06-07T00:41:00Z">
+            <w:rPrChange w:id="156" w:author="Jennie Skynäs" w:date="2022-06-07T00:41:00Z">
               <w:rPr>
                 <w:rFonts w:ascii="Lato" w:eastAsia="Times New Roman" w:hAnsi="Lato" w:cs="Times New Roman"/>
                 <w:i/>
@@ -6685,7 +6769,7 @@
             <w:color w:val="000000" w:themeColor="text1"/>
             <w:shd w:val="clear" w:color="auto" w:fill="FFFFFF"/>
             <w:lang w:eastAsia="sv-SE"/>
-            <w:rPrChange w:id="151" w:author="Jennie Skynäs" w:date="2022-06-07T00:41:00Z">
+            <w:rPrChange w:id="157" w:author="Jennie Skynäs" w:date="2022-06-07T00:41:00Z">
               <w:rPr>
                 <w:rFonts w:ascii="Lato" w:eastAsia="Times New Roman" w:hAnsi="Lato" w:cs="Times New Roman"/>
                 <w:i/>
@@ -6707,7 +6791,7 @@
             <w:color w:val="000000" w:themeColor="text1"/>
             <w:shd w:val="clear" w:color="auto" w:fill="FFFFFF"/>
             <w:lang w:eastAsia="sv-SE"/>
-            <w:rPrChange w:id="152" w:author="Jennie Skynäs" w:date="2022-06-07T00:41:00Z">
+            <w:rPrChange w:id="158" w:author="Jennie Skynäs" w:date="2022-06-07T00:41:00Z">
               <w:rPr>
                 <w:rFonts w:ascii="Lato" w:eastAsia="Times New Roman" w:hAnsi="Lato" w:cs="Times New Roman"/>
                 <w:i/>
@@ -6729,7 +6813,7 @@
             <w:color w:val="000000" w:themeColor="text1"/>
             <w:shd w:val="clear" w:color="auto" w:fill="FFFFFF"/>
             <w:lang w:eastAsia="sv-SE"/>
-            <w:rPrChange w:id="153" w:author="Jennie Skynäs" w:date="2022-06-07T00:41:00Z">
+            <w:rPrChange w:id="159" w:author="Jennie Skynäs" w:date="2022-06-07T00:41:00Z">
               <w:rPr>
                 <w:rFonts w:ascii="Lato" w:eastAsia="Times New Roman" w:hAnsi="Lato" w:cs="Times New Roman"/>
                 <w:i/>
@@ -6751,7 +6835,7 @@
             <w:color w:val="000000" w:themeColor="text1"/>
             <w:shd w:val="clear" w:color="auto" w:fill="FFFFFF"/>
             <w:lang w:eastAsia="sv-SE"/>
-            <w:rPrChange w:id="154" w:author="Jennie Skynäs" w:date="2022-06-07T00:41:00Z">
+            <w:rPrChange w:id="160" w:author="Jennie Skynäs" w:date="2022-06-07T00:41:00Z">
               <w:rPr>
                 <w:rFonts w:ascii="Lato" w:eastAsia="Times New Roman" w:hAnsi="Lato" w:cs="Times New Roman"/>
                 <w:i/>
@@ -6773,7 +6857,7 @@
             <w:color w:val="000000" w:themeColor="text1"/>
             <w:shd w:val="clear" w:color="auto" w:fill="FFFFFF"/>
             <w:lang w:eastAsia="sv-SE"/>
-            <w:rPrChange w:id="155" w:author="Jennie Skynäs" w:date="2022-06-07T00:41:00Z">
+            <w:rPrChange w:id="161" w:author="Jennie Skynäs" w:date="2022-06-07T00:41:00Z">
               <w:rPr>
                 <w:rFonts w:ascii="Lato" w:eastAsia="Times New Roman" w:hAnsi="Lato" w:cs="Times New Roman"/>
                 <w:i/>
@@ -6795,7 +6879,7 @@
             <w:color w:val="000000" w:themeColor="text1"/>
             <w:shd w:val="clear" w:color="auto" w:fill="FFFFFF"/>
             <w:lang w:eastAsia="sv-SE"/>
-            <w:rPrChange w:id="156" w:author="Jennie Skynäs" w:date="2022-06-07T00:41:00Z">
+            <w:rPrChange w:id="162" w:author="Jennie Skynäs" w:date="2022-06-07T00:41:00Z">
               <w:rPr>
                 <w:rFonts w:ascii="Lato" w:eastAsia="Times New Roman" w:hAnsi="Lato" w:cs="Times New Roman"/>
                 <w:i/>
@@ -6815,7 +6899,7 @@
             <w:color w:val="000000" w:themeColor="text1"/>
             <w:shd w:val="clear" w:color="auto" w:fill="FFFFFF"/>
             <w:lang w:eastAsia="sv-SE"/>
-            <w:rPrChange w:id="157" w:author="Jennie Skynäs" w:date="2022-06-07T00:41:00Z">
+            <w:rPrChange w:id="163" w:author="Jennie Skynäs" w:date="2022-06-07T00:41:00Z">
               <w:rPr>
                 <w:rFonts w:ascii="Lato" w:eastAsia="Times New Roman" w:hAnsi="Lato" w:cs="Times New Roman"/>
                 <w:color w:val="2D3B45"/>
@@ -6831,14 +6915,14 @@
     <w:p>
       <w:pPr>
         <w:rPr>
-          <w:ins w:id="158" w:author="Jennie Skynäs" w:date="2022-06-07T00:39:00Z"/>
+          <w:ins w:id="164" w:author="Jennie Skynäs" w:date="2022-06-07T00:39:00Z"/>
           <w:rFonts w:ascii="Times New Roman" w:eastAsia="Times New Roman" w:hAnsi="Times New Roman" w:cs="Times New Roman"/>
           <w:color w:val="000000" w:themeColor="text1"/>
           <w:shd w:val="clear" w:color="auto" w:fill="FFFFFF"/>
           <w:lang w:eastAsia="sv-SE"/>
-          <w:rPrChange w:id="159" w:author="Jennie Skynäs" w:date="2022-06-07T00:41:00Z">
+          <w:rPrChange w:id="165" w:author="Jennie Skynäs" w:date="2022-06-07T00:41:00Z">
             <w:rPr>
-              <w:ins w:id="160" w:author="Jennie Skynäs" w:date="2022-06-07T00:39:00Z"/>
+              <w:ins w:id="166" w:author="Jennie Skynäs" w:date="2022-06-07T00:39:00Z"/>
               <w:rFonts w:ascii="Lato" w:eastAsia="Times New Roman" w:hAnsi="Lato" w:cs="Times New Roman"/>
               <w:color w:val="2D3B45"/>
               <w:shd w:val="clear" w:color="auto" w:fill="FFFFFF"/>
@@ -6851,15 +6935,15 @@
     <w:p>
       <w:pPr>
         <w:rPr>
-          <w:ins w:id="161" w:author="Jennie Skynäs" w:date="2022-06-07T00:39:00Z"/>
-          <w:moveTo w:id="162" w:author="Jennie Skynäs" w:date="2022-06-07T00:35:00Z"/>
+          <w:ins w:id="167" w:author="Jennie Skynäs" w:date="2022-06-07T00:39:00Z"/>
+          <w:moveTo w:id="168" w:author="Jennie Skynäs" w:date="2022-06-07T00:35:00Z"/>
           <w:rFonts w:ascii="Times New Roman" w:eastAsia="Times New Roman" w:hAnsi="Times New Roman" w:cs="Times New Roman"/>
           <w:color w:val="000000" w:themeColor="text1"/>
           <w:lang w:eastAsia="sv-SE"/>
-          <w:rPrChange w:id="163" w:author="Jennie Skynäs" w:date="2022-06-07T00:41:00Z">
+          <w:rPrChange w:id="169" w:author="Jennie Skynäs" w:date="2022-06-07T00:41:00Z">
             <w:rPr>
-              <w:ins w:id="164" w:author="Jennie Skynäs" w:date="2022-06-07T00:39:00Z"/>
-              <w:moveTo w:id="165" w:author="Jennie Skynäs" w:date="2022-06-07T00:35:00Z"/>
+              <w:ins w:id="170" w:author="Jennie Skynäs" w:date="2022-06-07T00:39:00Z"/>
+              <w:moveTo w:id="171" w:author="Jennie Skynäs" w:date="2022-06-07T00:35:00Z"/>
               <w:rFonts w:ascii="Times New Roman" w:eastAsia="Times New Roman" w:hAnsi="Times New Roman" w:cs="Times New Roman"/>
               <w:lang w:eastAsia="sv-SE"/>
             </w:rPr>
@@ -6867,28 +6951,28 @@
         </w:rPr>
       </w:pPr>
     </w:p>
-    <w:moveToRangeEnd w:id="141"/>
-    <w:p>
-      <w:pPr>
-        <w:rPr>
-          <w:ins w:id="166" w:author="Jennie Skynäs" w:date="2022-06-07T00:35:00Z"/>
+    <w:moveToRangeEnd w:id="147"/>
+    <w:p>
+      <w:pPr>
+        <w:rPr>
+          <w:ins w:id="172" w:author="Jennie Skynäs" w:date="2022-06-07T00:35:00Z"/>
           <w:rFonts w:ascii="Times New Roman" w:hAnsi="Times New Roman" w:cs="Times New Roman"/>
           <w:color w:val="000000" w:themeColor="text1"/>
-          <w:rPrChange w:id="167" w:author="Jennie Skynäs" w:date="2022-06-07T00:41:00Z">
+          <w:rPrChange w:id="173" w:author="Jennie Skynäs" w:date="2022-06-07T00:41:00Z">
             <w:rPr>
-              <w:ins w:id="168" w:author="Jennie Skynäs" w:date="2022-06-07T00:35:00Z"/>
+              <w:ins w:id="174" w:author="Jennie Skynäs" w:date="2022-06-07T00:35:00Z"/>
               <w:rFonts w:ascii="Times" w:hAnsi="Times"/>
             </w:rPr>
           </w:rPrChange>
         </w:rPr>
       </w:pPr>
-      <w:ins w:id="169" w:author="Jennie Skynäs" w:date="2022-06-07T00:39:00Z">
+      <w:ins w:id="175" w:author="Jennie Skynäs" w:date="2022-06-07T00:39:00Z">
         <w:r>
           <w:rPr>
             <w:rFonts w:ascii="Times New Roman" w:hAnsi="Times New Roman" w:cs="Times New Roman"/>
             <w:color w:val="000000" w:themeColor="text1"/>
             <w:shd w:val="clear" w:color="auto" w:fill="FFFFFF"/>
-            <w:rPrChange w:id="170" w:author="Jennie Skynäs" w:date="2022-06-07T00:41:00Z">
+            <w:rPrChange w:id="176" w:author="Jennie Skynäs" w:date="2022-06-07T00:41:00Z">
               <w:rPr>
                 <w:rFonts w:ascii="Lato" w:hAnsi="Lato"/>
                 <w:color w:val="2D3B45"/>
@@ -6904,7 +6988,7 @@
             <w:rStyle w:val="instructurefileholder"/>
             <w:rFonts w:ascii="Times New Roman" w:hAnsi="Times New Roman" w:cs="Times New Roman"/>
             <w:color w:val="000000" w:themeColor="text1"/>
-            <w:rPrChange w:id="171" w:author="Jennie Skynäs" w:date="2022-06-07T00:41:00Z">
+            <w:rPrChange w:id="177" w:author="Jennie Skynäs" w:date="2022-06-07T00:41:00Z">
               <w:rPr>
                 <w:rStyle w:val="instructurefileholder"/>
                 <w:rFonts w:ascii="Lato" w:hAnsi="Lato"/>
@@ -6919,7 +7003,7 @@
             <w:rStyle w:val="instructurefileholder"/>
             <w:rFonts w:ascii="Times New Roman" w:hAnsi="Times New Roman" w:cs="Times New Roman"/>
             <w:color w:val="000000" w:themeColor="text1"/>
-            <w:rPrChange w:id="172" w:author="Jennie Skynäs" w:date="2022-06-07T00:41:00Z">
+            <w:rPrChange w:id="178" w:author="Jennie Skynäs" w:date="2022-06-07T00:41:00Z">
               <w:rPr>
                 <w:rStyle w:val="instructurefileholder"/>
                 <w:rFonts w:ascii="Lato" w:hAnsi="Lato"/>
@@ -6934,7 +7018,7 @@
             <w:rStyle w:val="instructurefileholder"/>
             <w:rFonts w:ascii="Times New Roman" w:hAnsi="Times New Roman" w:cs="Times New Roman"/>
             <w:color w:val="000000" w:themeColor="text1"/>
-            <w:rPrChange w:id="173" w:author="Jennie Skynäs" w:date="2022-06-07T00:41:00Z">
+            <w:rPrChange w:id="179" w:author="Jennie Skynäs" w:date="2022-06-07T00:41:00Z">
               <w:rPr>
                 <w:rStyle w:val="instructurefileholder"/>
                 <w:rFonts w:ascii="Lato" w:hAnsi="Lato"/>
@@ -6949,7 +7033,7 @@
             <w:rStyle w:val="Hyperlnk"/>
             <w:rFonts w:ascii="Times New Roman" w:hAnsi="Times New Roman" w:cs="Times New Roman"/>
             <w:color w:val="000000" w:themeColor="text1"/>
-            <w:rPrChange w:id="174" w:author="Jennie Skynäs" w:date="2022-06-07T00:41:00Z">
+            <w:rPrChange w:id="180" w:author="Jennie Skynäs" w:date="2022-06-07T00:41:00Z">
               <w:rPr>
                 <w:rStyle w:val="Hyperlnk"/>
                 <w:rFonts w:ascii="Lato" w:hAnsi="Lato"/>
@@ -6964,7 +7048,7 @@
             <w:rStyle w:val="Hyperlnk"/>
             <w:rFonts w:ascii="Times New Roman" w:hAnsi="Times New Roman" w:cs="Times New Roman"/>
             <w:color w:val="000000" w:themeColor="text1"/>
-            <w:rPrChange w:id="175" w:author="Jennie Skynäs" w:date="2022-06-07T00:41:00Z">
+            <w:rPrChange w:id="181" w:author="Jennie Skynäs" w:date="2022-06-07T00:41:00Z">
               <w:rPr>
                 <w:rStyle w:val="Hyperlnk"/>
                 <w:rFonts w:ascii="Lato" w:hAnsi="Lato"/>
@@ -6979,7 +7063,7 @@
             <w:rStyle w:val="Hyperlnk"/>
             <w:rFonts w:ascii="Times New Roman" w:hAnsi="Times New Roman" w:cs="Times New Roman"/>
             <w:color w:val="000000" w:themeColor="text1"/>
-            <w:rPrChange w:id="176" w:author="Jennie Skynäs" w:date="2022-06-07T00:41:00Z">
+            <w:rPrChange w:id="182" w:author="Jennie Skynäs" w:date="2022-06-07T00:41:00Z">
               <w:rPr>
                 <w:rStyle w:val="Hyperlnk"/>
                 <w:rFonts w:ascii="Lato" w:hAnsi="Lato"/>
@@ -6994,7 +7078,7 @@
             <w:rStyle w:val="Hyperlnk"/>
             <w:rFonts w:ascii="Times New Roman" w:hAnsi="Times New Roman" w:cs="Times New Roman"/>
             <w:color w:val="000000" w:themeColor="text1"/>
-            <w:rPrChange w:id="177" w:author="Jennie Skynäs" w:date="2022-06-07T00:41:00Z">
+            <w:rPrChange w:id="183" w:author="Jennie Skynäs" w:date="2022-06-07T00:41:00Z">
               <w:rPr>
                 <w:rStyle w:val="Hyperlnk"/>
                 <w:rFonts w:ascii="Lato" w:hAnsi="Lato"/>
@@ -7008,7 +7092,7 @@
             <w:rStyle w:val="instructurefileholder"/>
             <w:rFonts w:ascii="Times New Roman" w:hAnsi="Times New Roman" w:cs="Times New Roman"/>
             <w:color w:val="000000" w:themeColor="text1"/>
-            <w:rPrChange w:id="178" w:author="Jennie Skynäs" w:date="2022-06-07T00:41:00Z">
+            <w:rPrChange w:id="184" w:author="Jennie Skynäs" w:date="2022-06-07T00:41:00Z">
               <w:rPr>
                 <w:rStyle w:val="instructurefileholder"/>
                 <w:rFonts w:ascii="Lato" w:hAnsi="Lato"/>
@@ -7019,13 +7103,13 @@
           <w:fldChar w:fldCharType="end"/>
         </w:r>
       </w:ins>
-      <w:ins w:id="179" w:author="Jennie Skynäs" w:date="2022-06-07T00:40:00Z">
+      <w:ins w:id="185" w:author="Jennie Skynäs" w:date="2022-06-07T00:40:00Z">
         <w:r>
           <w:rPr>
             <w:rStyle w:val="Betoning"/>
             <w:rFonts w:ascii="Times New Roman" w:hAnsi="Times New Roman" w:cs="Times New Roman"/>
             <w:color w:val="000000" w:themeColor="text1"/>
-            <w:rPrChange w:id="180" w:author="Jennie Skynäs" w:date="2022-06-07T00:41:00Z">
+            <w:rPrChange w:id="186" w:author="Jennie Skynäs" w:date="2022-06-07T00:41:00Z">
               <w:rPr>
                 <w:rStyle w:val="Betoning"/>
                 <w:rFonts w:ascii="Lato" w:hAnsi="Lato"/>
@@ -7037,13 +7121,13 @@
         </w:r>
       </w:ins>
       <w:proofErr w:type="spellStart"/>
-      <w:ins w:id="181" w:author="Jennie Skynäs" w:date="2022-06-07T00:39:00Z">
+      <w:ins w:id="187" w:author="Jennie Skynäs" w:date="2022-06-07T00:39:00Z">
         <w:r>
           <w:rPr>
             <w:rStyle w:val="Betoning"/>
             <w:rFonts w:ascii="Times New Roman" w:hAnsi="Times New Roman" w:cs="Times New Roman"/>
             <w:color w:val="000000" w:themeColor="text1"/>
-            <w:rPrChange w:id="182" w:author="Jennie Skynäs" w:date="2022-06-07T00:41:00Z">
+            <w:rPrChange w:id="188" w:author="Jennie Skynäs" w:date="2022-06-07T00:41:00Z">
               <w:rPr>
                 <w:rStyle w:val="Betoning"/>
                 <w:rFonts w:ascii="Lato" w:hAnsi="Lato"/>
@@ -7059,7 +7143,7 @@
             <w:rStyle w:val="Betoning"/>
             <w:rFonts w:ascii="Times New Roman" w:hAnsi="Times New Roman" w:cs="Times New Roman"/>
             <w:color w:val="000000" w:themeColor="text1"/>
-            <w:rPrChange w:id="183" w:author="Jennie Skynäs" w:date="2022-06-07T00:41:00Z">
+            <w:rPrChange w:id="189" w:author="Jennie Skynäs" w:date="2022-06-07T00:41:00Z">
               <w:rPr>
                 <w:rStyle w:val="Betoning"/>
                 <w:rFonts w:ascii="Lato" w:hAnsi="Lato"/>
@@ -7075,7 +7159,7 @@
             <w:rStyle w:val="Betoning"/>
             <w:rFonts w:ascii="Times New Roman" w:hAnsi="Times New Roman" w:cs="Times New Roman"/>
             <w:color w:val="000000" w:themeColor="text1"/>
-            <w:rPrChange w:id="184" w:author="Jennie Skynäs" w:date="2022-06-07T00:41:00Z">
+            <w:rPrChange w:id="190" w:author="Jennie Skynäs" w:date="2022-06-07T00:41:00Z">
               <w:rPr>
                 <w:rStyle w:val="Betoning"/>
                 <w:rFonts w:ascii="Lato" w:hAnsi="Lato"/>
@@ -7091,7 +7175,7 @@
             <w:rStyle w:val="Betoning"/>
             <w:rFonts w:ascii="Times New Roman" w:hAnsi="Times New Roman" w:cs="Times New Roman"/>
             <w:color w:val="000000" w:themeColor="text1"/>
-            <w:rPrChange w:id="185" w:author="Jennie Skynäs" w:date="2022-06-07T00:41:00Z">
+            <w:rPrChange w:id="191" w:author="Jennie Skynäs" w:date="2022-06-07T00:41:00Z">
               <w:rPr>
                 <w:rStyle w:val="Betoning"/>
                 <w:rFonts w:ascii="Lato" w:hAnsi="Lato"/>
@@ -7107,7 +7191,7 @@
             <w:rStyle w:val="Betoning"/>
             <w:rFonts w:ascii="Times New Roman" w:hAnsi="Times New Roman" w:cs="Times New Roman"/>
             <w:color w:val="000000" w:themeColor="text1"/>
-            <w:rPrChange w:id="186" w:author="Jennie Skynäs" w:date="2022-06-07T00:41:00Z">
+            <w:rPrChange w:id="192" w:author="Jennie Skynäs" w:date="2022-06-07T00:41:00Z">
               <w:rPr>
                 <w:rStyle w:val="Betoning"/>
                 <w:rFonts w:ascii="Lato" w:hAnsi="Lato"/>
@@ -7123,7 +7207,7 @@
             <w:rStyle w:val="Betoning"/>
             <w:rFonts w:ascii="Times New Roman" w:hAnsi="Times New Roman" w:cs="Times New Roman"/>
             <w:color w:val="000000" w:themeColor="text1"/>
-            <w:rPrChange w:id="187" w:author="Jennie Skynäs" w:date="2022-06-07T00:41:00Z">
+            <w:rPrChange w:id="193" w:author="Jennie Skynäs" w:date="2022-06-07T00:41:00Z">
               <w:rPr>
                 <w:rStyle w:val="Betoning"/>
                 <w:rFonts w:ascii="Lato" w:hAnsi="Lato"/>
@@ -7139,7 +7223,7 @@
             <w:rStyle w:val="Betoning"/>
             <w:rFonts w:ascii="Times New Roman" w:hAnsi="Times New Roman" w:cs="Times New Roman"/>
             <w:color w:val="000000" w:themeColor="text1"/>
-            <w:rPrChange w:id="188" w:author="Jennie Skynäs" w:date="2022-06-07T00:41:00Z">
+            <w:rPrChange w:id="194" w:author="Jennie Skynäs" w:date="2022-06-07T00:41:00Z">
               <w:rPr>
                 <w:rStyle w:val="Betoning"/>
                 <w:rFonts w:ascii="Lato" w:hAnsi="Lato"/>
@@ -7155,7 +7239,7 @@
             <w:rStyle w:val="Betoning"/>
             <w:rFonts w:ascii="Times New Roman" w:hAnsi="Times New Roman" w:cs="Times New Roman"/>
             <w:color w:val="000000" w:themeColor="text1"/>
-            <w:rPrChange w:id="189" w:author="Jennie Skynäs" w:date="2022-06-07T00:41:00Z">
+            <w:rPrChange w:id="195" w:author="Jennie Skynäs" w:date="2022-06-07T00:41:00Z">
               <w:rPr>
                 <w:rStyle w:val="Betoning"/>
                 <w:rFonts w:ascii="Lato" w:hAnsi="Lato"/>
@@ -7171,7 +7255,7 @@
             <w:rStyle w:val="Betoning"/>
             <w:rFonts w:ascii="Times New Roman" w:hAnsi="Times New Roman" w:cs="Times New Roman"/>
             <w:color w:val="000000" w:themeColor="text1"/>
-            <w:rPrChange w:id="190" w:author="Jennie Skynäs" w:date="2022-06-07T00:41:00Z">
+            <w:rPrChange w:id="196" w:author="Jennie Skynäs" w:date="2022-06-07T00:41:00Z">
               <w:rPr>
                 <w:rStyle w:val="Betoning"/>
                 <w:rFonts w:ascii="Lato" w:hAnsi="Lato"/>
@@ -7187,7 +7271,7 @@
             <w:rFonts w:ascii="Times New Roman" w:hAnsi="Times New Roman" w:cs="Times New Roman"/>
             <w:color w:val="000000" w:themeColor="text1"/>
             <w:shd w:val="clear" w:color="auto" w:fill="FFFFFF"/>
-            <w:rPrChange w:id="191" w:author="Jennie Skynäs" w:date="2022-06-07T00:41:00Z">
+            <w:rPrChange w:id="197" w:author="Jennie Skynäs" w:date="2022-06-07T00:41:00Z">
               <w:rPr>
                 <w:rFonts w:ascii="Lato" w:hAnsi="Lato"/>
                 <w:color w:val="2D3B45"/>
@@ -7203,7 +7287,7 @@
             <w:rFonts w:ascii="Times New Roman" w:hAnsi="Times New Roman" w:cs="Times New Roman"/>
             <w:color w:val="000000" w:themeColor="text1"/>
             <w:shd w:val="clear" w:color="auto" w:fill="FFFFFF"/>
-            <w:rPrChange w:id="192" w:author="Jennie Skynäs" w:date="2022-06-07T00:41:00Z">
+            <w:rPrChange w:id="198" w:author="Jennie Skynäs" w:date="2022-06-07T00:41:00Z">
               <w:rPr>
                 <w:rFonts w:ascii="Lato" w:hAnsi="Lato"/>
                 <w:color w:val="2D3B45"/>
@@ -7219,7 +7303,7 @@
             <w:rFonts w:ascii="Times New Roman" w:hAnsi="Times New Roman" w:cs="Times New Roman"/>
             <w:color w:val="000000" w:themeColor="text1"/>
             <w:shd w:val="clear" w:color="auto" w:fill="FFFFFF"/>
-            <w:rPrChange w:id="193" w:author="Jennie Skynäs" w:date="2022-06-07T00:41:00Z">
+            <w:rPrChange w:id="199" w:author="Jennie Skynäs" w:date="2022-06-07T00:41:00Z">
               <w:rPr>
                 <w:rFonts w:ascii="Lato" w:hAnsi="Lato"/>
                 <w:color w:val="2D3B45"/>
@@ -7235,7 +7319,7 @@
             <w:rFonts w:ascii="Times New Roman" w:hAnsi="Times New Roman" w:cs="Times New Roman"/>
             <w:color w:val="000000" w:themeColor="text1"/>
             <w:shd w:val="clear" w:color="auto" w:fill="FFFFFF"/>
-            <w:rPrChange w:id="194" w:author="Jennie Skynäs" w:date="2022-06-07T00:41:00Z">
+            <w:rPrChange w:id="200" w:author="Jennie Skynäs" w:date="2022-06-07T00:41:00Z">
               <w:rPr>
                 <w:rFonts w:ascii="Lato" w:hAnsi="Lato"/>
                 <w:color w:val="2D3B45"/>
@@ -7251,7 +7335,7 @@
             <w:rFonts w:ascii="Times New Roman" w:hAnsi="Times New Roman" w:cs="Times New Roman"/>
             <w:color w:val="000000" w:themeColor="text1"/>
             <w:shd w:val="clear" w:color="auto" w:fill="FFFFFF"/>
-            <w:rPrChange w:id="195" w:author="Jennie Skynäs" w:date="2022-06-07T00:41:00Z">
+            <w:rPrChange w:id="201" w:author="Jennie Skynäs" w:date="2022-06-07T00:41:00Z">
               <w:rPr>
                 <w:rFonts w:ascii="Lato" w:hAnsi="Lato"/>
                 <w:color w:val="2D3B45"/>
@@ -7266,19 +7350,19 @@
     <w:p>
       <w:pPr>
         <w:rPr>
-          <w:del w:id="196" w:author="Jennie Skynäs" w:date="2022-06-07T00:35:00Z"/>
+          <w:del w:id="202" w:author="Jennie Skynäs" w:date="2022-06-07T00:35:00Z"/>
           <w:rFonts w:ascii="Times New Roman" w:hAnsi="Times New Roman" w:cs="Times New Roman"/>
           <w:color w:val="000000" w:themeColor="text1"/>
           <w:highlight w:val="white"/>
-          <w:rPrChange w:id="197" w:author="Jennie Skynäs" w:date="2022-06-07T00:41:00Z">
+          <w:rPrChange w:id="203" w:author="Jennie Skynäs" w:date="2022-06-07T00:41:00Z">
             <w:rPr>
-              <w:del w:id="198" w:author="Jennie Skynäs" w:date="2022-06-07T00:35:00Z"/>
+              <w:del w:id="204" w:author="Jennie Skynäs" w:date="2022-06-07T00:35:00Z"/>
               <w:rFonts w:ascii="Times New Roman" w:hAnsi="Times New Roman" w:cs="Times New Roman"/>
               <w:highlight w:val="white"/>
             </w:rPr>
           </w:rPrChange>
         </w:rPr>
-        <w:pPrChange w:id="199" w:author="Jennie Skynäs" w:date="2022-06-07T00:21:00Z">
+        <w:pPrChange w:id="205" w:author="Jennie Skynäs" w:date="2022-06-07T00:21:00Z">
           <w:pPr>
             <w:shd w:val="clear" w:color="auto" w:fill="FFFFFF"/>
             <w:autoSpaceDE w:val="0"/>
@@ -7287,13 +7371,13 @@
           </w:pPr>
         </w:pPrChange>
       </w:pPr>
-      <w:del w:id="200" w:author="Jennie Skynäs" w:date="2022-06-07T00:21:00Z">
+      <w:del w:id="206" w:author="Jennie Skynäs" w:date="2022-06-07T00:21:00Z">
         <w:r>
           <w:rPr>
             <w:rFonts w:ascii="Times New Roman" w:hAnsi="Times New Roman" w:cs="Times New Roman"/>
             <w:color w:val="000000" w:themeColor="text1"/>
             <w:highlight w:val="white"/>
-            <w:rPrChange w:id="201" w:author="Jennie Skynäs" w:date="2022-06-07T00:41:00Z">
+            <w:rPrChange w:id="207" w:author="Jennie Skynäs" w:date="2022-06-07T00:41:00Z">
               <w:rPr>
                 <w:rFonts w:ascii="Times New Roman" w:hAnsi="Times New Roman" w:cs="Times New Roman"/>
                 <w:color w:val="000000"/>
@@ -7304,13 +7388,13 @@
           <w:delText>(</w:delText>
         </w:r>
       </w:del>
-      <w:del w:id="202" w:author="Jennie Skynäs" w:date="2022-06-07T00:35:00Z">
+      <w:del w:id="208" w:author="Jennie Skynäs" w:date="2022-06-07T00:35:00Z">
         <w:r>
           <w:rPr>
             <w:rFonts w:ascii="Times New Roman" w:hAnsi="Times New Roman" w:cs="Times New Roman"/>
             <w:color w:val="000000" w:themeColor="text1"/>
             <w:highlight w:val="white"/>
-            <w:rPrChange w:id="203" w:author="Jennie Skynäs" w:date="2022-06-07T00:41:00Z">
+            <w:rPrChange w:id="209" w:author="Jennie Skynäs" w:date="2022-06-07T00:41:00Z">
               <w:rPr>
                 <w:rFonts w:ascii="Times New Roman" w:hAnsi="Times New Roman" w:cs="Times New Roman"/>
                 <w:color w:val="000000"/>
@@ -7329,25 +7413,25 @@
         <w:autoSpaceDN w:val="0"/>
         <w:adjustRightInd w:val="0"/>
         <w:rPr>
-          <w:del w:id="204" w:author="Jennie Skynäs" w:date="2022-06-07T00:23:00Z"/>
+          <w:del w:id="210" w:author="Jennie Skynäs" w:date="2022-06-07T00:23:00Z"/>
           <w:rFonts w:ascii="Times New Roman" w:hAnsi="Times New Roman" w:cs="Times New Roman"/>
           <w:color w:val="000000" w:themeColor="text1"/>
-          <w:rPrChange w:id="205" w:author="Jennie Skynäs" w:date="2022-06-07T00:41:00Z">
+          <w:rPrChange w:id="211" w:author="Jennie Skynäs" w:date="2022-06-07T00:41:00Z">
             <w:rPr>
-              <w:del w:id="206" w:author="Jennie Skynäs" w:date="2022-06-07T00:23:00Z"/>
+              <w:del w:id="212" w:author="Jennie Skynäs" w:date="2022-06-07T00:23:00Z"/>
               <w:rFonts w:ascii="Times New Roman" w:hAnsi="Times New Roman" w:cs="Times New Roman"/>
               <w:color w:val="000000"/>
             </w:rPr>
           </w:rPrChange>
         </w:rPr>
       </w:pPr>
-      <w:del w:id="207" w:author="Jennie Skynäs" w:date="2022-06-07T00:35:00Z">
+      <w:del w:id="213" w:author="Jennie Skynäs" w:date="2022-06-07T00:35:00Z">
         <w:r>
           <w:rPr>
             <w:rFonts w:ascii="Times New Roman" w:hAnsi="Times New Roman" w:cs="Times New Roman"/>
             <w:color w:val="000000" w:themeColor="text1"/>
             <w:highlight w:val="white"/>
-            <w:rPrChange w:id="208" w:author="Jennie Skynäs" w:date="2022-06-07T00:41:00Z">
+            <w:rPrChange w:id="214" w:author="Jennie Skynäs" w:date="2022-06-07T00:41:00Z">
               <w:rPr>
                 <w:rFonts w:ascii="Times New Roman" w:hAnsi="Times New Roman" w:cs="Times New Roman"/>
                 <w:color w:val="000000"/>
@@ -7366,12 +7450,12 @@
         <w:autoSpaceDN w:val="0"/>
         <w:adjustRightInd w:val="0"/>
         <w:rPr>
-          <w:ins w:id="209" w:author="Jennie Skynäs" w:date="2022-06-07T00:24:00Z"/>
+          <w:ins w:id="215" w:author="Jennie Skynäs" w:date="2022-06-07T00:24:00Z"/>
           <w:rFonts w:ascii="Times New Roman" w:hAnsi="Times New Roman" w:cs="Times New Roman"/>
           <w:color w:val="000000" w:themeColor="text1"/>
-          <w:rPrChange w:id="210" w:author="Jennie Skynäs" w:date="2022-06-07T00:41:00Z">
+          <w:rPrChange w:id="216" w:author="Jennie Skynäs" w:date="2022-06-07T00:41:00Z">
             <w:rPr>
-              <w:ins w:id="211" w:author="Jennie Skynäs" w:date="2022-06-07T00:24:00Z"/>
+              <w:ins w:id="217" w:author="Jennie Skynäs" w:date="2022-06-07T00:24:00Z"/>
               <w:rFonts w:ascii="Times New Roman" w:hAnsi="Times New Roman" w:cs="Times New Roman"/>
               <w:color w:val="000000"/>
             </w:rPr>
@@ -7386,24 +7470,24 @@
         <w:autoSpaceDN w:val="0"/>
         <w:adjustRightInd w:val="0"/>
         <w:rPr>
-          <w:ins w:id="212" w:author="Jennie Skynäs" w:date="2022-06-07T00:40:00Z"/>
+          <w:ins w:id="218" w:author="Jennie Skynäs" w:date="2022-06-07T00:40:00Z"/>
           <w:rFonts w:ascii="Times New Roman" w:hAnsi="Times New Roman" w:cs="Times New Roman"/>
           <w:color w:val="000000" w:themeColor="text1"/>
-          <w:rPrChange w:id="213" w:author="Jennie Skynäs" w:date="2022-06-07T00:41:00Z">
+          <w:rPrChange w:id="219" w:author="Jennie Skynäs" w:date="2022-06-07T00:41:00Z">
             <w:rPr>
-              <w:ins w:id="214" w:author="Jennie Skynäs" w:date="2022-06-07T00:40:00Z"/>
+              <w:ins w:id="220" w:author="Jennie Skynäs" w:date="2022-06-07T00:40:00Z"/>
               <w:rFonts w:ascii="Times New Roman" w:hAnsi="Times New Roman" w:cs="Times New Roman"/>
               <w:color w:val="000000"/>
             </w:rPr>
           </w:rPrChange>
         </w:rPr>
       </w:pPr>
-      <w:ins w:id="215" w:author="Jennie Skynäs" w:date="2022-06-07T00:25:00Z">
-        <w:r>
-          <w:rPr>
-            <w:rFonts w:ascii="Times New Roman" w:hAnsi="Times New Roman" w:cs="Times New Roman"/>
-            <w:color w:val="000000" w:themeColor="text1"/>
-            <w:rPrChange w:id="216" w:author="Jennie Skynäs" w:date="2022-06-07T00:41:00Z">
+      <w:ins w:id="221" w:author="Jennie Skynäs" w:date="2022-06-07T00:25:00Z">
+        <w:r>
+          <w:rPr>
+            <w:rFonts w:ascii="Times New Roman" w:hAnsi="Times New Roman" w:cs="Times New Roman"/>
+            <w:color w:val="000000" w:themeColor="text1"/>
+            <w:rPrChange w:id="222" w:author="Jennie Skynäs" w:date="2022-06-07T00:41:00Z">
               <w:rPr>
                 <w:rFonts w:ascii="Times New Roman" w:hAnsi="Times New Roman" w:cs="Times New Roman"/>
                 <w:color w:val="000000"/>
@@ -7413,12 +7497,12 @@
           <w:t>Fullerton, R. (2016)</w:t>
         </w:r>
       </w:ins>
-      <w:ins w:id="217" w:author="Jennie Skynäs" w:date="2022-06-07T00:26:00Z">
-        <w:r>
-          <w:rPr>
-            <w:rFonts w:ascii="Times New Roman" w:hAnsi="Times New Roman" w:cs="Times New Roman"/>
-            <w:color w:val="000000" w:themeColor="text1"/>
-            <w:rPrChange w:id="218" w:author="Jennie Skynäs" w:date="2022-06-07T00:41:00Z">
+      <w:ins w:id="223" w:author="Jennie Skynäs" w:date="2022-06-07T00:26:00Z">
+        <w:r>
+          <w:rPr>
+            <w:rFonts w:ascii="Times New Roman" w:hAnsi="Times New Roman" w:cs="Times New Roman"/>
+            <w:color w:val="000000" w:themeColor="text1"/>
+            <w:rPrChange w:id="224" w:author="Jennie Skynäs" w:date="2022-06-07T00:41:00Z">
               <w:rPr>
                 <w:rFonts w:ascii="Times New Roman" w:hAnsi="Times New Roman" w:cs="Times New Roman"/>
                 <w:color w:val="000000"/>
@@ -7428,12 +7512,12 @@
           <w:t>.</w:t>
         </w:r>
       </w:ins>
-      <w:ins w:id="219" w:author="Jennie Skynäs" w:date="2022-06-07T00:25:00Z">
-        <w:r>
-          <w:rPr>
-            <w:rFonts w:ascii="Times New Roman" w:hAnsi="Times New Roman" w:cs="Times New Roman"/>
-            <w:color w:val="000000" w:themeColor="text1"/>
-            <w:rPrChange w:id="220" w:author="Jennie Skynäs" w:date="2022-06-07T00:41:00Z">
+      <w:ins w:id="225" w:author="Jennie Skynäs" w:date="2022-06-07T00:25:00Z">
+        <w:r>
+          <w:rPr>
+            <w:rFonts w:ascii="Times New Roman" w:hAnsi="Times New Roman" w:cs="Times New Roman"/>
+            <w:color w:val="000000" w:themeColor="text1"/>
+            <w:rPrChange w:id="226" w:author="Jennie Skynäs" w:date="2022-06-07T00:41:00Z">
               <w:rPr>
                 <w:rFonts w:ascii="Times New Roman" w:hAnsi="Times New Roman" w:cs="Times New Roman"/>
                 <w:color w:val="000000"/>
@@ -7448,7 +7532,7 @@
             <w:i/>
             <w:iCs/>
             <w:color w:val="000000" w:themeColor="text1"/>
-            <w:rPrChange w:id="221" w:author="Jennie Skynäs" w:date="2022-06-07T00:41:00Z">
+            <w:rPrChange w:id="227" w:author="Jennie Skynäs" w:date="2022-06-07T00:41:00Z">
               <w:rPr>
                 <w:rFonts w:ascii="Times New Roman" w:hAnsi="Times New Roman" w:cs="Times New Roman"/>
                 <w:color w:val="000000"/>
@@ -7464,7 +7548,7 @@
             <w:i/>
             <w:iCs/>
             <w:color w:val="000000" w:themeColor="text1"/>
-            <w:rPrChange w:id="222" w:author="Jennie Skynäs" w:date="2022-06-07T00:41:00Z">
+            <w:rPrChange w:id="228" w:author="Jennie Skynäs" w:date="2022-06-07T00:41:00Z">
               <w:rPr>
                 <w:rFonts w:ascii="Times New Roman" w:hAnsi="Times New Roman" w:cs="Times New Roman"/>
                 <w:color w:val="000000"/>
@@ -7480,7 +7564,7 @@
             <w:i/>
             <w:iCs/>
             <w:color w:val="000000" w:themeColor="text1"/>
-            <w:rPrChange w:id="223" w:author="Jennie Skynäs" w:date="2022-06-07T00:41:00Z">
+            <w:rPrChange w:id="229" w:author="Jennie Skynäs" w:date="2022-06-07T00:41:00Z">
               <w:rPr>
                 <w:rFonts w:ascii="Times New Roman" w:hAnsi="Times New Roman" w:cs="Times New Roman"/>
                 <w:color w:val="000000"/>
@@ -7496,7 +7580,7 @@
             <w:i/>
             <w:iCs/>
             <w:color w:val="000000" w:themeColor="text1"/>
-            <w:rPrChange w:id="224" w:author="Jennie Skynäs" w:date="2022-06-07T00:41:00Z">
+            <w:rPrChange w:id="230" w:author="Jennie Skynäs" w:date="2022-06-07T00:41:00Z">
               <w:rPr>
                 <w:rFonts w:ascii="Times New Roman" w:hAnsi="Times New Roman" w:cs="Times New Roman"/>
                 <w:color w:val="000000"/>
@@ -7512,7 +7596,7 @@
             <w:i/>
             <w:iCs/>
             <w:color w:val="000000" w:themeColor="text1"/>
-            <w:rPrChange w:id="225" w:author="Jennie Skynäs" w:date="2022-06-07T00:41:00Z">
+            <w:rPrChange w:id="231" w:author="Jennie Skynäs" w:date="2022-06-07T00:41:00Z">
               <w:rPr>
                 <w:rFonts w:ascii="Times New Roman" w:hAnsi="Times New Roman" w:cs="Times New Roman"/>
                 <w:color w:val="000000"/>
@@ -7528,7 +7612,7 @@
             <w:i/>
             <w:iCs/>
             <w:color w:val="000000" w:themeColor="text1"/>
-            <w:rPrChange w:id="226" w:author="Jennie Skynäs" w:date="2022-06-07T00:41:00Z">
+            <w:rPrChange w:id="232" w:author="Jennie Skynäs" w:date="2022-06-07T00:41:00Z">
               <w:rPr>
                 <w:rFonts w:ascii="Times New Roman" w:hAnsi="Times New Roman" w:cs="Times New Roman"/>
                 <w:color w:val="000000"/>
@@ -7544,7 +7628,7 @@
             <w:i/>
             <w:iCs/>
             <w:color w:val="000000" w:themeColor="text1"/>
-            <w:rPrChange w:id="227" w:author="Jennie Skynäs" w:date="2022-06-07T00:41:00Z">
+            <w:rPrChange w:id="233" w:author="Jennie Skynäs" w:date="2022-06-07T00:41:00Z">
               <w:rPr>
                 <w:rFonts w:ascii="Times New Roman" w:hAnsi="Times New Roman" w:cs="Times New Roman"/>
                 <w:color w:val="000000"/>
@@ -7560,7 +7644,7 @@
             <w:i/>
             <w:iCs/>
             <w:color w:val="000000" w:themeColor="text1"/>
-            <w:rPrChange w:id="228" w:author="Jennie Skynäs" w:date="2022-06-07T00:41:00Z">
+            <w:rPrChange w:id="234" w:author="Jennie Skynäs" w:date="2022-06-07T00:41:00Z">
               <w:rPr>
                 <w:rFonts w:ascii="Times New Roman" w:hAnsi="Times New Roman" w:cs="Times New Roman"/>
                 <w:color w:val="000000"/>
@@ -7576,7 +7660,7 @@
             <w:i/>
             <w:iCs/>
             <w:color w:val="000000" w:themeColor="text1"/>
-            <w:rPrChange w:id="229" w:author="Jennie Skynäs" w:date="2022-06-07T00:41:00Z">
+            <w:rPrChange w:id="235" w:author="Jennie Skynäs" w:date="2022-06-07T00:41:00Z">
               <w:rPr>
                 <w:rFonts w:ascii="Times New Roman" w:hAnsi="Times New Roman" w:cs="Times New Roman"/>
                 <w:color w:val="000000"/>
@@ -7592,7 +7676,7 @@
             <w:i/>
             <w:iCs/>
             <w:color w:val="000000" w:themeColor="text1"/>
-            <w:rPrChange w:id="230" w:author="Jennie Skynäs" w:date="2022-06-07T00:41:00Z">
+            <w:rPrChange w:id="236" w:author="Jennie Skynäs" w:date="2022-06-07T00:41:00Z">
               <w:rPr>
                 <w:rFonts w:ascii="Times New Roman" w:hAnsi="Times New Roman" w:cs="Times New Roman"/>
                 <w:color w:val="000000"/>
@@ -7608,7 +7692,7 @@
             <w:i/>
             <w:iCs/>
             <w:color w:val="000000" w:themeColor="text1"/>
-            <w:rPrChange w:id="231" w:author="Jennie Skynäs" w:date="2022-06-07T00:41:00Z">
+            <w:rPrChange w:id="237" w:author="Jennie Skynäs" w:date="2022-06-07T00:41:00Z">
               <w:rPr>
                 <w:rFonts w:ascii="Times New Roman" w:hAnsi="Times New Roman" w:cs="Times New Roman"/>
                 <w:color w:val="000000"/>
@@ -7624,7 +7708,7 @@
             <w:i/>
             <w:iCs/>
             <w:color w:val="000000" w:themeColor="text1"/>
-            <w:rPrChange w:id="232" w:author="Jennie Skynäs" w:date="2022-06-07T00:41:00Z">
+            <w:rPrChange w:id="238" w:author="Jennie Skynäs" w:date="2022-06-07T00:41:00Z">
               <w:rPr>
                 <w:rFonts w:ascii="Times New Roman" w:hAnsi="Times New Roman" w:cs="Times New Roman"/>
                 <w:color w:val="000000"/>
@@ -7635,14 +7719,14 @@
         </w:r>
       </w:ins>
       <w:proofErr w:type="spellEnd"/>
-      <w:ins w:id="233" w:author="Jennie Skynäs" w:date="2022-06-07T00:29:00Z">
+      <w:ins w:id="239" w:author="Jennie Skynäs" w:date="2022-06-07T00:29:00Z">
         <w:r>
           <w:rPr>
             <w:rFonts w:ascii="Times New Roman" w:hAnsi="Times New Roman" w:cs="Times New Roman"/>
             <w:i/>
             <w:iCs/>
             <w:color w:val="000000" w:themeColor="text1"/>
-            <w:rPrChange w:id="234" w:author="Jennie Skynäs" w:date="2022-06-07T00:41:00Z">
+            <w:rPrChange w:id="240" w:author="Jennie Skynäs" w:date="2022-06-07T00:41:00Z">
               <w:rPr>
                 <w:rFonts w:ascii="Times New Roman" w:hAnsi="Times New Roman" w:cs="Times New Roman"/>
                 <w:color w:val="000000"/>
@@ -7653,12 +7737,12 @@
         </w:r>
       </w:ins>
       <w:proofErr w:type="spellStart"/>
-      <w:ins w:id="235" w:author="Jennie Skynäs" w:date="2022-06-07T00:30:00Z">
-        <w:r>
-          <w:rPr>
-            <w:rFonts w:ascii="Times New Roman" w:hAnsi="Times New Roman" w:cs="Times New Roman"/>
-            <w:color w:val="000000" w:themeColor="text1"/>
-            <w:rPrChange w:id="236" w:author="Jennie Skynäs" w:date="2022-06-07T00:41:00Z">
+      <w:ins w:id="241" w:author="Jennie Skynäs" w:date="2022-06-07T00:30:00Z">
+        <w:r>
+          <w:rPr>
+            <w:rFonts w:ascii="Times New Roman" w:hAnsi="Times New Roman" w:cs="Times New Roman"/>
+            <w:color w:val="000000" w:themeColor="text1"/>
+            <w:rPrChange w:id="242" w:author="Jennie Skynäs" w:date="2022-06-07T00:41:00Z">
               <w:rPr>
                 <w:rFonts w:ascii="Times New Roman" w:hAnsi="Times New Roman" w:cs="Times New Roman"/>
                 <w:color w:val="000000"/>
@@ -7672,7 +7756,7 @@
           <w:rPr>
             <w:rFonts w:ascii="Times New Roman" w:hAnsi="Times New Roman" w:cs="Times New Roman"/>
             <w:color w:val="000000" w:themeColor="text1"/>
-            <w:rPrChange w:id="237" w:author="Jennie Skynäs" w:date="2022-06-07T00:41:00Z">
+            <w:rPrChange w:id="243" w:author="Jennie Skynäs" w:date="2022-06-07T00:41:00Z">
               <w:rPr>
                 <w:rFonts w:ascii="Times New Roman" w:hAnsi="Times New Roman" w:cs="Times New Roman"/>
                 <w:color w:val="000000"/>
@@ -7686,7 +7770,7 @@
           <w:rPr>
             <w:rFonts w:ascii="Times New Roman" w:hAnsi="Times New Roman" w:cs="Times New Roman"/>
             <w:color w:val="000000" w:themeColor="text1"/>
-            <w:rPrChange w:id="238" w:author="Jennie Skynäs" w:date="2022-06-07T00:41:00Z">
+            <w:rPrChange w:id="244" w:author="Jennie Skynäs" w:date="2022-06-07T00:41:00Z">
               <w:rPr>
                 <w:rFonts w:ascii="Times New Roman" w:hAnsi="Times New Roman" w:cs="Times New Roman"/>
                 <w:color w:val="000000"/>
@@ -7700,7 +7784,7 @@
           <w:rPr>
             <w:rFonts w:ascii="Times New Roman" w:hAnsi="Times New Roman" w:cs="Times New Roman"/>
             <w:color w:val="000000" w:themeColor="text1"/>
-            <w:rPrChange w:id="239" w:author="Jennie Skynäs" w:date="2022-06-07T00:41:00Z">
+            <w:rPrChange w:id="245" w:author="Jennie Skynäs" w:date="2022-06-07T00:41:00Z">
               <w:rPr>
                 <w:rFonts w:ascii="Times New Roman" w:hAnsi="Times New Roman" w:cs="Times New Roman"/>
                 <w:color w:val="000000"/>
@@ -7710,12 +7794,12 @@
           <w:t xml:space="preserve">: </w:t>
         </w:r>
       </w:ins>
-      <w:ins w:id="240" w:author="Jennie Skynäs" w:date="2022-06-07T00:29:00Z">
-        <w:r>
-          <w:rPr>
-            <w:rFonts w:ascii="Times New Roman" w:hAnsi="Times New Roman" w:cs="Times New Roman"/>
-            <w:color w:val="000000" w:themeColor="text1"/>
-            <w:rPrChange w:id="241" w:author="Jennie Skynäs" w:date="2022-06-07T00:41:00Z">
+      <w:ins w:id="246" w:author="Jennie Skynäs" w:date="2022-06-07T00:29:00Z">
+        <w:r>
+          <w:rPr>
+            <w:rFonts w:ascii="Times New Roman" w:hAnsi="Times New Roman" w:cs="Times New Roman"/>
+            <w:color w:val="000000" w:themeColor="text1"/>
+            <w:rPrChange w:id="247" w:author="Jennie Skynäs" w:date="2022-06-07T00:41:00Z">
               <w:rPr>
                 <w:rFonts w:ascii="Times New Roman" w:hAnsi="Times New Roman" w:cs="Times New Roman"/>
                 <w:color w:val="000000"/>
@@ -7733,12 +7817,12 @@
         <w:autoSpaceDN w:val="0"/>
         <w:adjustRightInd w:val="0"/>
         <w:rPr>
-          <w:ins w:id="242" w:author="Jennie Skynäs" w:date="2022-06-07T00:40:00Z"/>
+          <w:ins w:id="248" w:author="Jennie Skynäs" w:date="2022-06-07T00:40:00Z"/>
           <w:rFonts w:ascii="Times New Roman" w:hAnsi="Times New Roman" w:cs="Times New Roman"/>
           <w:color w:val="000000" w:themeColor="text1"/>
-          <w:rPrChange w:id="243" w:author="Jennie Skynäs" w:date="2022-06-07T00:41:00Z">
+          <w:rPrChange w:id="249" w:author="Jennie Skynäs" w:date="2022-06-07T00:41:00Z">
             <w:rPr>
-              <w:ins w:id="244" w:author="Jennie Skynäs" w:date="2022-06-07T00:40:00Z"/>
+              <w:ins w:id="250" w:author="Jennie Skynäs" w:date="2022-06-07T00:40:00Z"/>
               <w:rFonts w:ascii="Times New Roman" w:hAnsi="Times New Roman" w:cs="Times New Roman"/>
               <w:color w:val="000000"/>
             </w:rPr>
@@ -7753,12 +7837,12 @@
         <w:autoSpaceDN w:val="0"/>
         <w:adjustRightInd w:val="0"/>
         <w:rPr>
-          <w:ins w:id="245" w:author="Jennie Skynäs" w:date="2022-06-07T00:25:00Z"/>
+          <w:ins w:id="251" w:author="Jennie Skynäs" w:date="2022-06-07T00:25:00Z"/>
           <w:rFonts w:ascii="Times New Roman" w:hAnsi="Times New Roman" w:cs="Times New Roman"/>
           <w:color w:val="000000" w:themeColor="text1"/>
-          <w:rPrChange w:id="246" w:author="Jennie Skynäs" w:date="2022-06-07T00:41:00Z">
+          <w:rPrChange w:id="252" w:author="Jennie Skynäs" w:date="2022-06-07T00:41:00Z">
             <w:rPr>
-              <w:ins w:id="247" w:author="Jennie Skynäs" w:date="2022-06-07T00:25:00Z"/>
+              <w:ins w:id="253" w:author="Jennie Skynäs" w:date="2022-06-07T00:25:00Z"/>
               <w:rFonts w:ascii="Times New Roman" w:hAnsi="Times New Roman" w:cs="Times New Roman"/>
               <w:color w:val="000000"/>
             </w:rPr>
@@ -7766,12 +7850,12 @@
         </w:rPr>
       </w:pPr>
       <w:proofErr w:type="spellStart"/>
-      <w:ins w:id="248" w:author="Jennie Skynäs" w:date="2022-06-07T00:40:00Z">
-        <w:r>
-          <w:rPr>
-            <w:rFonts w:ascii="Times New Roman" w:hAnsi="Times New Roman" w:cs="Times New Roman"/>
-            <w:color w:val="000000" w:themeColor="text1"/>
-            <w:rPrChange w:id="249" w:author="Jennie Skynäs" w:date="2022-06-07T00:41:00Z">
+      <w:ins w:id="254" w:author="Jennie Skynäs" w:date="2022-06-07T00:40:00Z">
+        <w:r>
+          <w:rPr>
+            <w:rFonts w:ascii="Times New Roman" w:hAnsi="Times New Roman" w:cs="Times New Roman"/>
+            <w:color w:val="000000" w:themeColor="text1"/>
+            <w:rPrChange w:id="255" w:author="Jennie Skynäs" w:date="2022-06-07T00:41:00Z">
               <w:rPr>
                 <w:rFonts w:ascii="Times New Roman" w:hAnsi="Times New Roman" w:cs="Times New Roman"/>
                 <w:color w:val="000000"/>
@@ -7785,7 +7869,7 @@
           <w:rPr>
             <w:rFonts w:ascii="Times New Roman" w:hAnsi="Times New Roman" w:cs="Times New Roman"/>
             <w:color w:val="000000" w:themeColor="text1"/>
-            <w:rPrChange w:id="250" w:author="Jennie Skynäs" w:date="2022-06-07T00:41:00Z">
+            <w:rPrChange w:id="256" w:author="Jennie Skynäs" w:date="2022-06-07T00:41:00Z">
               <w:rPr>
                 <w:rFonts w:ascii="Times New Roman" w:hAnsi="Times New Roman" w:cs="Times New Roman"/>
                 <w:color w:val="000000"/>
@@ -7799,7 +7883,7 @@
           <w:rPr>
             <w:rFonts w:ascii="Times New Roman" w:hAnsi="Times New Roman" w:cs="Times New Roman"/>
             <w:color w:val="000000" w:themeColor="text1"/>
-            <w:rPrChange w:id="251" w:author="Jennie Skynäs" w:date="2022-06-07T00:41:00Z">
+            <w:rPrChange w:id="257" w:author="Jennie Skynäs" w:date="2022-06-07T00:41:00Z">
               <w:rPr>
                 <w:rFonts w:ascii="Times New Roman" w:hAnsi="Times New Roman" w:cs="Times New Roman"/>
                 <w:color w:val="000000"/>
@@ -7813,7 +7897,7 @@
           <w:rPr>
             <w:rFonts w:ascii="Times New Roman" w:hAnsi="Times New Roman" w:cs="Times New Roman"/>
             <w:color w:val="000000" w:themeColor="text1"/>
-            <w:rPrChange w:id="252" w:author="Jennie Skynäs" w:date="2022-06-07T00:41:00Z">
+            <w:rPrChange w:id="258" w:author="Jennie Skynäs" w:date="2022-06-07T00:41:00Z">
               <w:rPr>
                 <w:rFonts w:ascii="Times New Roman" w:hAnsi="Times New Roman" w:cs="Times New Roman"/>
                 <w:color w:val="000000"/>
@@ -7827,7 +7911,7 @@
           <w:rPr>
             <w:rFonts w:ascii="Times New Roman" w:hAnsi="Times New Roman" w:cs="Times New Roman"/>
             <w:color w:val="000000" w:themeColor="text1"/>
-            <w:rPrChange w:id="253" w:author="Jennie Skynäs" w:date="2022-06-07T00:41:00Z">
+            <w:rPrChange w:id="259" w:author="Jennie Skynäs" w:date="2022-06-07T00:41:00Z">
               <w:rPr>
                 <w:rFonts w:ascii="Times New Roman" w:hAnsi="Times New Roman" w:cs="Times New Roman"/>
                 <w:color w:val="000000"/>
@@ -7841,7 +7925,7 @@
           <w:rPr>
             <w:rFonts w:ascii="Times New Roman" w:hAnsi="Times New Roman" w:cs="Times New Roman"/>
             <w:color w:val="000000" w:themeColor="text1"/>
-            <w:rPrChange w:id="254" w:author="Jennie Skynäs" w:date="2022-06-07T00:41:00Z">
+            <w:rPrChange w:id="260" w:author="Jennie Skynäs" w:date="2022-06-07T00:41:00Z">
               <w:rPr>
                 <w:rFonts w:ascii="Times New Roman" w:hAnsi="Times New Roman" w:cs="Times New Roman"/>
                 <w:color w:val="000000"/>
@@ -7857,7 +7941,7 @@
             <w:i/>
             <w:iCs/>
             <w:color w:val="000000" w:themeColor="text1"/>
-            <w:rPrChange w:id="255" w:author="Jennie Skynäs" w:date="2022-06-07T00:41:00Z">
+            <w:rPrChange w:id="261" w:author="Jennie Skynäs" w:date="2022-06-07T00:41:00Z">
               <w:rPr>
                 <w:rFonts w:ascii="Times New Roman" w:hAnsi="Times New Roman" w:cs="Times New Roman"/>
                 <w:color w:val="000000"/>
@@ -7873,7 +7957,7 @@
             <w:i/>
             <w:iCs/>
             <w:color w:val="000000" w:themeColor="text1"/>
-            <w:rPrChange w:id="256" w:author="Jennie Skynäs" w:date="2022-06-07T00:41:00Z">
+            <w:rPrChange w:id="262" w:author="Jennie Skynäs" w:date="2022-06-07T00:41:00Z">
               <w:rPr>
                 <w:rFonts w:ascii="Times New Roman" w:hAnsi="Times New Roman" w:cs="Times New Roman"/>
                 <w:color w:val="000000"/>
@@ -7889,7 +7973,7 @@
             <w:i/>
             <w:iCs/>
             <w:color w:val="000000" w:themeColor="text1"/>
-            <w:rPrChange w:id="257" w:author="Jennie Skynäs" w:date="2022-06-07T00:41:00Z">
+            <w:rPrChange w:id="263" w:author="Jennie Skynäs" w:date="2022-06-07T00:41:00Z">
               <w:rPr>
                 <w:rFonts w:ascii="Times New Roman" w:hAnsi="Times New Roman" w:cs="Times New Roman"/>
                 <w:color w:val="000000"/>
@@ -7903,7 +7987,7 @@
           <w:rPr>
             <w:rFonts w:ascii="Times New Roman" w:hAnsi="Times New Roman" w:cs="Times New Roman"/>
             <w:color w:val="000000" w:themeColor="text1"/>
-            <w:rPrChange w:id="258" w:author="Jennie Skynäs" w:date="2022-06-07T00:41:00Z">
+            <w:rPrChange w:id="264" w:author="Jennie Skynäs" w:date="2022-06-07T00:41:00Z">
               <w:rPr>
                 <w:rFonts w:ascii="Times New Roman" w:hAnsi="Times New Roman" w:cs="Times New Roman"/>
                 <w:color w:val="000000"/>
@@ -7916,7 +8000,7 @@
           <w:rPr>
             <w:rFonts w:ascii="Times New Roman" w:hAnsi="Times New Roman" w:cs="Times New Roman"/>
             <w:color w:val="000000" w:themeColor="text1"/>
-            <w:rPrChange w:id="259" w:author="Jennie Skynäs" w:date="2022-06-07T00:41:00Z">
+            <w:rPrChange w:id="265" w:author="Jennie Skynäs" w:date="2022-06-07T00:41:00Z">
               <w:rPr>
                 <w:rFonts w:ascii="Times New Roman" w:hAnsi="Times New Roman" w:cs="Times New Roman"/>
                 <w:color w:val="000000"/>
@@ -7929,7 +8013,7 @@
           <w:rPr>
             <w:rFonts w:ascii="Times New Roman" w:hAnsi="Times New Roman" w:cs="Times New Roman"/>
             <w:color w:val="000000" w:themeColor="text1"/>
-            <w:rPrChange w:id="260" w:author="Jennie Skynäs" w:date="2022-06-07T00:41:00Z">
+            <w:rPrChange w:id="266" w:author="Jennie Skynäs" w:date="2022-06-07T00:41:00Z">
               <w:rPr>
                 <w:rFonts w:ascii="Times New Roman" w:hAnsi="Times New Roman" w:cs="Times New Roman"/>
                 <w:color w:val="000000"/>
@@ -7942,7 +8026,7 @@
           <w:rPr>
             <w:rFonts w:ascii="Times New Roman" w:hAnsi="Times New Roman" w:cs="Times New Roman"/>
             <w:color w:val="000000" w:themeColor="text1"/>
-            <w:rPrChange w:id="261" w:author="Jennie Skynäs" w:date="2022-06-07T00:41:00Z">
+            <w:rPrChange w:id="267" w:author="Jennie Skynäs" w:date="2022-06-07T00:41:00Z">
               <w:rPr>
                 <w:rFonts w:ascii="Times New Roman" w:hAnsi="Times New Roman" w:cs="Times New Roman"/>
                 <w:color w:val="000000"/>
@@ -7956,7 +8040,7 @@
             <w:rStyle w:val="Hyperlnk"/>
             <w:rFonts w:ascii="Times New Roman" w:hAnsi="Times New Roman" w:cs="Times New Roman"/>
             <w:color w:val="000000" w:themeColor="text1"/>
-            <w:rPrChange w:id="262" w:author="Jennie Skynäs" w:date="2022-06-07T00:41:00Z">
+            <w:rPrChange w:id="268" w:author="Jennie Skynäs" w:date="2022-06-07T00:41:00Z">
               <w:rPr>
                 <w:rStyle w:val="Hyperlnk"/>
                 <w:rFonts w:ascii="Times New Roman" w:hAnsi="Times New Roman" w:cs="Times New Roman"/>
@@ -7969,7 +8053,7 @@
           <w:rPr>
             <w:rFonts w:ascii="Times New Roman" w:hAnsi="Times New Roman" w:cs="Times New Roman"/>
             <w:color w:val="000000" w:themeColor="text1"/>
-            <w:rPrChange w:id="263" w:author="Jennie Skynäs" w:date="2022-06-07T00:41:00Z">
+            <w:rPrChange w:id="269" w:author="Jennie Skynäs" w:date="2022-06-07T00:41:00Z">
               <w:rPr>
                 <w:rFonts w:ascii="Times New Roman" w:hAnsi="Times New Roman" w:cs="Times New Roman"/>
                 <w:color w:val="000000"/>
@@ -7987,13 +8071,13 @@
         <w:autoSpaceDN w:val="0"/>
         <w:adjustRightInd w:val="0"/>
         <w:rPr>
-          <w:ins w:id="264" w:author="Jennie Skynäs" w:date="2022-06-07T00:24:00Z"/>
+          <w:ins w:id="270" w:author="Jennie Skynäs" w:date="2022-06-07T00:24:00Z"/>
           <w:rFonts w:ascii="Times New Roman" w:hAnsi="Times New Roman" w:cs="Times New Roman"/>
           <w:color w:val="000000" w:themeColor="text1"/>
           <w:highlight w:val="white"/>
-          <w:rPrChange w:id="265" w:author="Jennie Skynäs" w:date="2022-06-07T00:41:00Z">
+          <w:rPrChange w:id="271" w:author="Jennie Skynäs" w:date="2022-06-07T00:41:00Z">
             <w:rPr>
-              <w:ins w:id="266" w:author="Jennie Skynäs" w:date="2022-06-07T00:24:00Z"/>
+              <w:ins w:id="272" w:author="Jennie Skynäs" w:date="2022-06-07T00:24:00Z"/>
               <w:rFonts w:ascii="Times New Roman" w:hAnsi="Times New Roman" w:cs="Times New Roman"/>
               <w:highlight w:val="white"/>
             </w:rPr>
@@ -8008,13 +8092,13 @@
         <w:autoSpaceDN w:val="0"/>
         <w:adjustRightInd w:val="0"/>
         <w:rPr>
-          <w:del w:id="267" w:author="Jennie Skynäs" w:date="2022-06-07T00:25:00Z"/>
+          <w:del w:id="273" w:author="Jennie Skynäs" w:date="2022-06-07T00:25:00Z"/>
           <w:rFonts w:ascii="Times New Roman" w:hAnsi="Times New Roman" w:cs="Times New Roman"/>
           <w:color w:val="000000" w:themeColor="text1"/>
           <w:highlight w:val="white"/>
-          <w:rPrChange w:id="268" w:author="Jennie Skynäs" w:date="2022-06-07T00:41:00Z">
+          <w:rPrChange w:id="274" w:author="Jennie Skynäs" w:date="2022-06-07T00:41:00Z">
             <w:rPr>
-              <w:del w:id="269" w:author="Jennie Skynäs" w:date="2022-06-07T00:25:00Z"/>
+              <w:del w:id="275" w:author="Jennie Skynäs" w:date="2022-06-07T00:25:00Z"/>
               <w:rFonts w:ascii="Times New Roman" w:hAnsi="Times New Roman" w:cs="Times New Roman"/>
               <w:color w:val="000000"/>
               <w:highlight w:val="white"/>
@@ -8022,13 +8106,13 @@
           </w:rPrChange>
         </w:rPr>
       </w:pPr>
-      <w:ins w:id="270" w:author="Jennie Skynäs" w:date="2022-06-07T00:33:00Z">
+      <w:ins w:id="276" w:author="Jennie Skynäs" w:date="2022-06-07T00:33:00Z">
         <w:r>
           <w:rPr>
             <w:rFonts w:ascii="Times New Roman" w:hAnsi="Times New Roman" w:cs="Times New Roman"/>
             <w:color w:val="000000" w:themeColor="text1"/>
             <w:highlight w:val="white"/>
-            <w:rPrChange w:id="271" w:author="Jennie Skynäs" w:date="2022-06-07T00:41:00Z">
+            <w:rPrChange w:id="277" w:author="Jennie Skynäs" w:date="2022-06-07T00:41:00Z">
               <w:rPr>
                 <w:rFonts w:ascii="Times New Roman" w:hAnsi="Times New Roman" w:cs="Times New Roman"/>
                 <w:color w:val="000000"/>
@@ -8042,7 +8126,7 @@
           <w:rPr>
             <w:rFonts w:ascii="Times New Roman" w:hAnsi="Times New Roman" w:cs="Times New Roman"/>
             <w:color w:val="000000" w:themeColor="text1"/>
-            <w:rPrChange w:id="272" w:author="Jennie Skynäs" w:date="2022-06-07T00:41:00Z">
+            <w:rPrChange w:id="278" w:author="Jennie Skynäs" w:date="2022-06-07T00:41:00Z">
               <w:rPr>
                 <w:rFonts w:ascii="Times New Roman" w:hAnsi="Times New Roman" w:cs="Times New Roman"/>
                 <w:color w:val="000000"/>
@@ -8056,7 +8140,7 @@
             <w:rFonts w:ascii="Times New Roman" w:hAnsi="Times New Roman" w:cs="Times New Roman"/>
             <w:color w:val="000000" w:themeColor="text1"/>
             <w:highlight w:val="white"/>
-            <w:rPrChange w:id="273" w:author="Jennie Skynäs" w:date="2022-06-07T00:41:00Z">
+            <w:rPrChange w:id="279" w:author="Jennie Skynäs" w:date="2022-06-07T00:41:00Z">
               <w:rPr>
                 <w:rFonts w:ascii="Times New Roman" w:hAnsi="Times New Roman" w:cs="Times New Roman"/>
                 <w:color w:val="000000"/>
@@ -8067,13 +8151,13 @@
           <w:t xml:space="preserve">. Hämtad från. </w:t>
         </w:r>
       </w:ins>
-      <w:del w:id="274" w:author="Jennie Skynäs" w:date="2022-06-07T00:25:00Z">
+      <w:del w:id="280" w:author="Jennie Skynäs" w:date="2022-06-07T00:25:00Z">
         <w:r>
           <w:rPr>
             <w:rFonts w:ascii="Times New Roman" w:hAnsi="Times New Roman" w:cs="Times New Roman"/>
             <w:color w:val="000000" w:themeColor="text1"/>
             <w:highlight w:val="white"/>
-            <w:rPrChange w:id="275" w:author="Jennie Skynäs" w:date="2022-06-07T00:41:00Z">
+            <w:rPrChange w:id="281" w:author="Jennie Skynäs" w:date="2022-06-07T00:41:00Z">
               <w:rPr>
                 <w:rFonts w:ascii="Times New Roman" w:hAnsi="Times New Roman" w:cs="Times New Roman"/>
                 <w:color w:val="000000"/>
@@ -8088,7 +8172,7 @@
             <w:rFonts w:ascii="Times New Roman" w:hAnsi="Times New Roman" w:cs="Times New Roman"/>
             <w:color w:val="000000" w:themeColor="text1"/>
             <w:highlight w:val="white"/>
-            <w:rPrChange w:id="276" w:author="Jennie Skynäs" w:date="2022-06-07T00:41:00Z">
+            <w:rPrChange w:id="282" w:author="Jennie Skynäs" w:date="2022-06-07T00:41:00Z">
               <w:rPr>
                 <w:rFonts w:ascii="Times New Roman" w:hAnsi="Times New Roman" w:cs="Times New Roman"/>
                 <w:color w:val="000000"/>
@@ -8108,24 +8192,24 @@
         <w:autoSpaceDN w:val="0"/>
         <w:adjustRightInd w:val="0"/>
         <w:rPr>
-          <w:del w:id="277" w:author="Jennie Skynäs" w:date="2022-06-07T00:34:00Z"/>
+          <w:del w:id="283" w:author="Jennie Skynäs" w:date="2022-06-07T00:34:00Z"/>
           <w:rFonts w:ascii="Times New Roman" w:hAnsi="Times New Roman" w:cs="Times New Roman"/>
           <w:color w:val="000000" w:themeColor="text1"/>
-          <w:rPrChange w:id="278" w:author="Jennie Skynäs" w:date="2022-06-07T00:41:00Z">
+          <w:rPrChange w:id="284" w:author="Jennie Skynäs" w:date="2022-06-07T00:41:00Z">
             <w:rPr>
-              <w:del w:id="279" w:author="Jennie Skynäs" w:date="2022-06-07T00:34:00Z"/>
+              <w:del w:id="285" w:author="Jennie Skynäs" w:date="2022-06-07T00:34:00Z"/>
               <w:rFonts w:ascii="Times New Roman" w:hAnsi="Times New Roman" w:cs="Times New Roman"/>
               <w:color w:val="000000"/>
             </w:rPr>
           </w:rPrChange>
         </w:rPr>
       </w:pPr>
-      <w:ins w:id="280" w:author="Jennie Skynäs" w:date="2022-06-07T00:34:00Z">
-        <w:r>
-          <w:rPr>
-            <w:rFonts w:ascii="Times New Roman" w:hAnsi="Times New Roman" w:cs="Times New Roman"/>
-            <w:color w:val="000000" w:themeColor="text1"/>
-            <w:rPrChange w:id="281" w:author="Jennie Skynäs" w:date="2022-06-07T00:41:00Z">
+      <w:ins w:id="286" w:author="Jennie Skynäs" w:date="2022-06-07T00:34:00Z">
+        <w:r>
+          <w:rPr>
+            <w:rFonts w:ascii="Times New Roman" w:hAnsi="Times New Roman" w:cs="Times New Roman"/>
+            <w:color w:val="000000" w:themeColor="text1"/>
+            <w:rPrChange w:id="287" w:author="Jennie Skynäs" w:date="2022-06-07T00:41:00Z">
               <w:rPr>
                 <w:rFonts w:ascii="Times New Roman" w:hAnsi="Times New Roman" w:cs="Times New Roman"/>
                 <w:color w:val="000000"/>
@@ -8138,116 +8222,90 @@
           <w:rPr>
             <w:rFonts w:ascii="Times New Roman" w:hAnsi="Times New Roman" w:cs="Times New Roman"/>
             <w:color w:val="000000" w:themeColor="text1"/>
-            <w:rPrChange w:id="282" w:author="Jennie Skynäs" w:date="2022-06-07T00:41:00Z">
+            <w:rPrChange w:id="288" w:author="Jennie Skynäs" w:date="2022-06-07T00:41:00Z">
               <w:rPr>
                 <w:rFonts w:ascii="Times New Roman" w:hAnsi="Times New Roman" w:cs="Times New Roman"/>
                 <w:color w:val="000000"/>
               </w:rPr>
             </w:rPrChange>
           </w:rPr>
-          <w:instrText xml:space="preserve"> HYPERLINK "</w:instrText>
-        </w:r>
-        <w:r>
-          <w:rPr>
-            <w:rFonts w:ascii="Times New Roman" w:hAnsi="Times New Roman" w:cs="Times New Roman"/>
-            <w:color w:val="000000" w:themeColor="text1"/>
-            <w:rPrChange w:id="283" w:author="Jennie Skynäs" w:date="2022-06-07T00:41:00Z">
+          <w:instrText xml:space="preserve"> HYPERLINK "https://www.prv.se/sv/kunskap-och-stod/vanliga-ord-och-begrepp/copyright/" </w:instrText>
+        </w:r>
+        <w:r>
+          <w:rPr>
+            <w:rFonts w:ascii="Times New Roman" w:hAnsi="Times New Roman" w:cs="Times New Roman"/>
+            <w:color w:val="000000" w:themeColor="text1"/>
+            <w:rPrChange w:id="289" w:author="Jennie Skynäs" w:date="2022-06-07T00:41:00Z">
               <w:rPr>
                 <w:rFonts w:ascii="Times New Roman" w:hAnsi="Times New Roman" w:cs="Times New Roman"/>
                 <w:color w:val="000000"/>
               </w:rPr>
             </w:rPrChange>
           </w:rPr>
-          <w:instrText>https://www.prv.se/sv/kunskap-och-stod/vanliga-ord-och-begrepp/copyright/</w:instrText>
-        </w:r>
-        <w:r>
-          <w:rPr>
-            <w:rFonts w:ascii="Times New Roman" w:hAnsi="Times New Roman" w:cs="Times New Roman"/>
-            <w:color w:val="000000" w:themeColor="text1"/>
-            <w:rPrChange w:id="284" w:author="Jennie Skynäs" w:date="2022-06-07T00:41:00Z">
+          <w:fldChar w:fldCharType="separate"/>
+        </w:r>
+        <w:r>
+          <w:rPr>
+            <w:rStyle w:val="Hyperlnk"/>
+            <w:rFonts w:ascii="Times New Roman" w:hAnsi="Times New Roman" w:cs="Times New Roman"/>
+            <w:color w:val="000000" w:themeColor="text1"/>
+            <w:rPrChange w:id="290" w:author="Jennie Skynäs" w:date="2022-06-07T00:41:00Z">
+              <w:rPr>
+                <w:rStyle w:val="Hyperlnk"/>
+                <w:rFonts w:ascii="Times New Roman" w:hAnsi="Times New Roman" w:cs="Times New Roman"/>
+              </w:rPr>
+            </w:rPrChange>
+          </w:rPr>
+          <w:t>https://www.prv.se/sv/kunskap-och-stod/vanliga-ord-och-begrepp/copyright/</w:t>
+        </w:r>
+        <w:r>
+          <w:rPr>
+            <w:rFonts w:ascii="Times New Roman" w:hAnsi="Times New Roman" w:cs="Times New Roman"/>
+            <w:color w:val="000000" w:themeColor="text1"/>
+            <w:rPrChange w:id="291" w:author="Jennie Skynäs" w:date="2022-06-07T00:41:00Z">
               <w:rPr>
                 <w:rFonts w:ascii="Times New Roman" w:hAnsi="Times New Roman" w:cs="Times New Roman"/>
                 <w:color w:val="000000"/>
               </w:rPr>
             </w:rPrChange>
           </w:rPr>
-          <w:instrText xml:space="preserve">" </w:instrText>
-        </w:r>
-        <w:r>
-          <w:rPr>
-            <w:rFonts w:ascii="Times New Roman" w:hAnsi="Times New Roman" w:cs="Times New Roman"/>
-            <w:color w:val="000000" w:themeColor="text1"/>
-            <w:rPrChange w:id="285" w:author="Jennie Skynäs" w:date="2022-06-07T00:41:00Z">
+          <w:fldChar w:fldCharType="end"/>
+        </w:r>
+      </w:ins>
+      <w:del w:id="292" w:author="Jennie Skynäs" w:date="2022-06-07T00:34:00Z">
+        <w:r>
+          <w:rPr>
+            <w:rFonts w:ascii="Times New Roman" w:hAnsi="Times New Roman" w:cs="Times New Roman"/>
+            <w:color w:val="000000" w:themeColor="text1"/>
+            <w:rPrChange w:id="293" w:author="Jennie Skynäs" w:date="2022-06-07T00:41:00Z">
               <w:rPr>
                 <w:rFonts w:ascii="Times New Roman" w:hAnsi="Times New Roman" w:cs="Times New Roman"/>
-                <w:color w:val="000000"/>
-              </w:rPr>
-            </w:rPrChange>
-          </w:rPr>
-          <w:fldChar w:fldCharType="separate"/>
-        </w:r>
-        <w:r>
-          <w:rPr>
-            <w:rStyle w:val="Hyperlnk"/>
-            <w:rFonts w:ascii="Times New Roman" w:hAnsi="Times New Roman" w:cs="Times New Roman"/>
-            <w:color w:val="000000" w:themeColor="text1"/>
-            <w:rPrChange w:id="286" w:author="Jennie Skynäs" w:date="2022-06-07T00:41:00Z">
-              <w:rPr>
-                <w:rStyle w:val="Hyperlnk"/>
+              </w:rPr>
+            </w:rPrChange>
+          </w:rPr>
+          <w:delText>https://www.prv.se/sv/kunskap-och-stod/vanliga-ord-och</w:delText>
+        </w:r>
+      </w:del>
+      <w:del w:id="294" w:author="Jennie Skynäs" w:date="2022-06-07T00:33:00Z">
+        <w:r>
+          <w:rPr>
+            <w:rFonts w:ascii="Times New Roman" w:hAnsi="Times New Roman" w:cs="Times New Roman"/>
+            <w:color w:val="000000" w:themeColor="text1"/>
+            <w:rPrChange w:id="295" w:author="Jennie Skynäs" w:date="2022-06-07T00:41:00Z">
+              <w:rPr>
                 <w:rFonts w:ascii="Times New Roman" w:hAnsi="Times New Roman" w:cs="Times New Roman"/>
               </w:rPr>
             </w:rPrChange>
           </w:rPr>
-          <w:t>https://www.prv.se/sv/kunskap-och-stod/vanliga-ord-och-begrepp/copyright/</w:t>
-        </w:r>
-        <w:r>
-          <w:rPr>
-            <w:rFonts w:ascii="Times New Roman" w:hAnsi="Times New Roman" w:cs="Times New Roman"/>
-            <w:color w:val="000000" w:themeColor="text1"/>
-            <w:rPrChange w:id="287" w:author="Jennie Skynäs" w:date="2022-06-07T00:41:00Z">
-              <w:rPr>
-                <w:rFonts w:ascii="Times New Roman" w:hAnsi="Times New Roman" w:cs="Times New Roman"/>
-                <w:color w:val="000000"/>
-              </w:rPr>
-            </w:rPrChange>
-          </w:rPr>
-          <w:fldChar w:fldCharType="end"/>
-        </w:r>
-      </w:ins>
-      <w:del w:id="288" w:author="Jennie Skynäs" w:date="2022-06-07T00:34:00Z">
-        <w:r>
-          <w:rPr>
-            <w:rFonts w:ascii="Times New Roman" w:hAnsi="Times New Roman" w:cs="Times New Roman"/>
-            <w:color w:val="000000" w:themeColor="text1"/>
-            <w:rPrChange w:id="289" w:author="Jennie Skynäs" w:date="2022-06-07T00:41:00Z">
-              <w:rPr>
-                <w:rFonts w:ascii="Times New Roman" w:hAnsi="Times New Roman" w:cs="Times New Roman"/>
-              </w:rPr>
-            </w:rPrChange>
-          </w:rPr>
-          <w:delText>https://www.prv.se/sv/kunskap-och-stod/vanliga-ord-och</w:delText>
+          <w:delText>-</w:delText>
         </w:r>
       </w:del>
-      <w:del w:id="290" w:author="Jennie Skynäs" w:date="2022-06-07T00:33:00Z">
-        <w:r>
-          <w:rPr>
-            <w:rFonts w:ascii="Times New Roman" w:hAnsi="Times New Roman" w:cs="Times New Roman"/>
-            <w:color w:val="000000" w:themeColor="text1"/>
-            <w:rPrChange w:id="291" w:author="Jennie Skynäs" w:date="2022-06-07T00:41:00Z">
-              <w:rPr>
-                <w:rFonts w:ascii="Times New Roman" w:hAnsi="Times New Roman" w:cs="Times New Roman"/>
-              </w:rPr>
-            </w:rPrChange>
-          </w:rPr>
-          <w:delText>-</w:delText>
-        </w:r>
-      </w:del>
-      <w:del w:id="292" w:author="Jennie Skynäs" w:date="2022-06-07T00:34:00Z">
-        <w:r>
-          <w:rPr>
-            <w:rFonts w:ascii="Times New Roman" w:hAnsi="Times New Roman" w:cs="Times New Roman"/>
-            <w:color w:val="000000" w:themeColor="text1"/>
-            <w:rPrChange w:id="293" w:author="Jennie Skynäs" w:date="2022-06-07T00:41:00Z">
+      <w:del w:id="296" w:author="Jennie Skynäs" w:date="2022-06-07T00:34:00Z">
+        <w:r>
+          <w:rPr>
+            <w:rFonts w:ascii="Times New Roman" w:hAnsi="Times New Roman" w:cs="Times New Roman"/>
+            <w:color w:val="000000" w:themeColor="text1"/>
+            <w:rPrChange w:id="297" w:author="Jennie Skynäs" w:date="2022-06-07T00:41:00Z">
               <w:rPr>
                 <w:rFonts w:ascii="Times New Roman" w:hAnsi="Times New Roman" w:cs="Times New Roman"/>
               </w:rPr>
@@ -8264,12 +8322,12 @@
         <w:autoSpaceDN w:val="0"/>
         <w:adjustRightInd w:val="0"/>
         <w:rPr>
-          <w:ins w:id="294" w:author="Jennie Skynäs" w:date="2022-06-07T00:38:00Z"/>
+          <w:ins w:id="298" w:author="Jennie Skynäs" w:date="2022-06-07T00:38:00Z"/>
           <w:rFonts w:ascii="Times New Roman" w:hAnsi="Times New Roman" w:cs="Times New Roman"/>
           <w:color w:val="000000" w:themeColor="text1"/>
-          <w:rPrChange w:id="295" w:author="Jennie Skynäs" w:date="2022-06-07T00:41:00Z">
+          <w:rPrChange w:id="299" w:author="Jennie Skynäs" w:date="2022-06-07T00:41:00Z">
             <w:rPr>
-              <w:ins w:id="296" w:author="Jennie Skynäs" w:date="2022-06-07T00:38:00Z"/>
+              <w:ins w:id="300" w:author="Jennie Skynäs" w:date="2022-06-07T00:38:00Z"/>
               <w:rFonts w:ascii="Times New Roman" w:hAnsi="Times New Roman" w:cs="Times New Roman"/>
               <w:color w:val="000000"/>
             </w:rPr>
@@ -8284,12 +8342,12 @@
         <w:autoSpaceDN w:val="0"/>
         <w:adjustRightInd w:val="0"/>
         <w:rPr>
-          <w:ins w:id="297" w:author="Jennie Skynäs" w:date="2022-06-07T00:38:00Z"/>
+          <w:ins w:id="301" w:author="Jennie Skynäs" w:date="2022-06-07T00:38:00Z"/>
           <w:rFonts w:ascii="Times New Roman" w:hAnsi="Times New Roman" w:cs="Times New Roman"/>
           <w:color w:val="000000" w:themeColor="text1"/>
-          <w:rPrChange w:id="298" w:author="Jennie Skynäs" w:date="2022-06-07T00:41:00Z">
+          <w:rPrChange w:id="302" w:author="Jennie Skynäs" w:date="2022-06-07T00:41:00Z">
             <w:rPr>
-              <w:ins w:id="299" w:author="Jennie Skynäs" w:date="2022-06-07T00:38:00Z"/>
+              <w:ins w:id="303" w:author="Jennie Skynäs" w:date="2022-06-07T00:38:00Z"/>
               <w:rFonts w:ascii="Times New Roman" w:hAnsi="Times New Roman" w:cs="Times New Roman"/>
               <w:color w:val="000000"/>
             </w:rPr>
@@ -8304,12 +8362,12 @@
         <w:autoSpaceDN w:val="0"/>
         <w:adjustRightInd w:val="0"/>
         <w:rPr>
-          <w:ins w:id="300" w:author="Jennie Skynäs" w:date="2022-06-07T00:39:00Z"/>
+          <w:ins w:id="304" w:author="Jennie Skynäs" w:date="2022-06-07T00:39:00Z"/>
           <w:rFonts w:ascii="Times New Roman" w:hAnsi="Times New Roman" w:cs="Times New Roman"/>
           <w:color w:val="000000" w:themeColor="text1"/>
-          <w:rPrChange w:id="301" w:author="Jennie Skynäs" w:date="2022-06-07T00:41:00Z">
+          <w:rPrChange w:id="305" w:author="Jennie Skynäs" w:date="2022-06-07T00:41:00Z">
             <w:rPr>
-              <w:ins w:id="302" w:author="Jennie Skynäs" w:date="2022-06-07T00:39:00Z"/>
+              <w:ins w:id="306" w:author="Jennie Skynäs" w:date="2022-06-07T00:39:00Z"/>
               <w:rFonts w:ascii="Times New Roman" w:hAnsi="Times New Roman" w:cs="Times New Roman"/>
               <w:color w:val="000000"/>
             </w:rPr>
@@ -8317,12 +8375,12 @@
         </w:rPr>
       </w:pPr>
       <w:proofErr w:type="spellStart"/>
-      <w:ins w:id="303" w:author="Jennie Skynäs" w:date="2022-06-07T00:38:00Z">
-        <w:r>
-          <w:rPr>
-            <w:rFonts w:ascii="Times New Roman" w:hAnsi="Times New Roman" w:cs="Times New Roman"/>
-            <w:color w:val="000000" w:themeColor="text1"/>
-            <w:rPrChange w:id="304" w:author="Jennie Skynäs" w:date="2022-06-07T00:41:00Z">
+      <w:ins w:id="307" w:author="Jennie Skynäs" w:date="2022-06-07T00:38:00Z">
+        <w:r>
+          <w:rPr>
+            <w:rFonts w:ascii="Times New Roman" w:hAnsi="Times New Roman" w:cs="Times New Roman"/>
+            <w:color w:val="000000" w:themeColor="text1"/>
+            <w:rPrChange w:id="308" w:author="Jennie Skynäs" w:date="2022-06-07T00:41:00Z">
               <w:rPr>
                 <w:rFonts w:ascii="Times New Roman" w:hAnsi="Times New Roman" w:cs="Times New Roman"/>
                 <w:color w:val="000000"/>
@@ -8336,57 +8394,44 @@
           <w:rPr>
             <w:rFonts w:ascii="Times New Roman" w:hAnsi="Times New Roman" w:cs="Times New Roman"/>
             <w:color w:val="000000" w:themeColor="text1"/>
-            <w:rPrChange w:id="305" w:author="Jennie Skynäs" w:date="2022-06-07T00:41:00Z">
+            <w:rPrChange w:id="309" w:author="Jennie Skynäs" w:date="2022-06-07T00:41:00Z">
               <w:rPr>
                 <w:rFonts w:ascii="Times New Roman" w:hAnsi="Times New Roman" w:cs="Times New Roman"/>
                 <w:color w:val="000000"/>
               </w:rPr>
             </w:rPrChange>
           </w:rPr>
-          <w:t xml:space="preserve"> Lite 1.1 - Second Edition</w:t>
-        </w:r>
-        <w:r>
-          <w:rPr>
-            <w:rFonts w:ascii="Times New Roman" w:hAnsi="Times New Roman" w:cs="Times New Roman"/>
-            <w:color w:val="000000" w:themeColor="text1"/>
-            <w:rPrChange w:id="306" w:author="Jennie Skynäs" w:date="2022-06-07T00:41:00Z">
+          <w:t xml:space="preserve"> Lite 1.1 - Second Edition. (2015). </w:t>
+        </w:r>
+        <w:r>
+          <w:rPr>
+            <w:rFonts w:ascii="Times New Roman" w:hAnsi="Times New Roman" w:cs="Times New Roman"/>
+            <w:i/>
+            <w:iCs/>
+            <w:color w:val="000000" w:themeColor="text1"/>
+            <w:rPrChange w:id="310" w:author="Jennie Skynäs" w:date="2022-06-07T00:41:00Z">
               <w:rPr>
                 <w:rFonts w:ascii="Times New Roman" w:hAnsi="Times New Roman" w:cs="Times New Roman"/>
                 <w:color w:val="000000"/>
               </w:rPr>
             </w:rPrChange>
           </w:rPr>
-          <w:t xml:space="preserve">. (2015). </w:t>
-        </w:r>
+          <w:t xml:space="preserve">W3C </w:t>
+        </w:r>
+        <w:proofErr w:type="spellStart"/>
         <w:r>
           <w:rPr>
             <w:rFonts w:ascii="Times New Roman" w:hAnsi="Times New Roman" w:cs="Times New Roman"/>
             <w:i/>
             <w:iCs/>
             <w:color w:val="000000" w:themeColor="text1"/>
-            <w:rPrChange w:id="307" w:author="Jennie Skynäs" w:date="2022-06-07T00:41:00Z">
+            <w:rPrChange w:id="311" w:author="Jennie Skynäs" w:date="2022-06-07T00:41:00Z">
               <w:rPr>
                 <w:rFonts w:ascii="Times New Roman" w:hAnsi="Times New Roman" w:cs="Times New Roman"/>
                 <w:color w:val="000000"/>
               </w:rPr>
             </w:rPrChange>
           </w:rPr>
-          <w:t xml:space="preserve">W3C </w:t>
-        </w:r>
-        <w:proofErr w:type="spellStart"/>
-        <w:r>
-          <w:rPr>
-            <w:rFonts w:ascii="Times New Roman" w:hAnsi="Times New Roman" w:cs="Times New Roman"/>
-            <w:i/>
-            <w:iCs/>
-            <w:color w:val="000000" w:themeColor="text1"/>
-            <w:rPrChange w:id="308" w:author="Jennie Skynäs" w:date="2022-06-07T00:41:00Z">
-              <w:rPr>
-                <w:rFonts w:ascii="Times New Roman" w:hAnsi="Times New Roman" w:cs="Times New Roman"/>
-                <w:color w:val="000000"/>
-              </w:rPr>
-            </w:rPrChange>
-          </w:rPr>
           <w:t>Recommendation</w:t>
         </w:r>
         <w:proofErr w:type="spellEnd"/>
@@ -8394,7 +8439,7 @@
           <w:rPr>
             <w:rFonts w:ascii="Times New Roman" w:hAnsi="Times New Roman" w:cs="Times New Roman"/>
             <w:color w:val="000000" w:themeColor="text1"/>
-            <w:rPrChange w:id="309" w:author="Jennie Skynäs" w:date="2022-06-07T00:41:00Z">
+            <w:rPrChange w:id="312" w:author="Jennie Skynäs" w:date="2022-06-07T00:41:00Z">
               <w:rPr>
                 <w:rFonts w:ascii="Times New Roman" w:hAnsi="Times New Roman" w:cs="Times New Roman"/>
                 <w:color w:val="000000"/>
@@ -8412,24 +8457,24 @@
         <w:autoSpaceDN w:val="0"/>
         <w:adjustRightInd w:val="0"/>
         <w:rPr>
-          <w:ins w:id="310" w:author="Jennie Skynäs" w:date="2022-06-07T00:34:00Z"/>
+          <w:ins w:id="313" w:author="Jennie Skynäs" w:date="2022-06-07T00:34:00Z"/>
           <w:rFonts w:ascii="Times New Roman" w:hAnsi="Times New Roman" w:cs="Times New Roman"/>
           <w:color w:val="000000" w:themeColor="text1"/>
-          <w:rPrChange w:id="311" w:author="Jennie Skynäs" w:date="2022-06-07T00:41:00Z">
+          <w:rPrChange w:id="314" w:author="Jennie Skynäs" w:date="2022-06-07T00:41:00Z">
             <w:rPr>
-              <w:ins w:id="312" w:author="Jennie Skynäs" w:date="2022-06-07T00:34:00Z"/>
+              <w:ins w:id="315" w:author="Jennie Skynäs" w:date="2022-06-07T00:34:00Z"/>
               <w:rFonts w:ascii="Times New Roman" w:hAnsi="Times New Roman" w:cs="Times New Roman"/>
               <w:color w:val="000000"/>
             </w:rPr>
           </w:rPrChange>
         </w:rPr>
       </w:pPr>
-      <w:ins w:id="313" w:author="Jennie Skynäs" w:date="2022-06-07T00:39:00Z">
-        <w:r>
-          <w:rPr>
-            <w:rFonts w:ascii="Times New Roman" w:hAnsi="Times New Roman" w:cs="Times New Roman"/>
-            <w:color w:val="000000" w:themeColor="text1"/>
-            <w:rPrChange w:id="314" w:author="Jennie Skynäs" w:date="2022-06-07T00:41:00Z">
+      <w:ins w:id="316" w:author="Jennie Skynäs" w:date="2022-06-07T00:39:00Z">
+        <w:r>
+          <w:rPr>
+            <w:rFonts w:ascii="Times New Roman" w:hAnsi="Times New Roman" w:cs="Times New Roman"/>
+            <w:color w:val="000000" w:themeColor="text1"/>
+            <w:rPrChange w:id="317" w:author="Jennie Skynäs" w:date="2022-06-07T00:41:00Z">
               <w:rPr>
                 <w:rFonts w:ascii="Times New Roman" w:hAnsi="Times New Roman" w:cs="Times New Roman"/>
                 <w:color w:val="000000"/>
@@ -8446,23 +8491,6 @@
         <w:autoSpaceDE w:val="0"/>
         <w:autoSpaceDN w:val="0"/>
         <w:adjustRightInd w:val="0"/>
-        <w:rPr>
-          <w:ins w:id="315" w:author="Jennie Skynäs" w:date="2022-06-07T00:35:00Z"/>
-          <w:rFonts w:ascii="Times New Roman" w:hAnsi="Times New Roman" w:cs="Times New Roman"/>
-          <w:color w:val="000000" w:themeColor="text1"/>
-          <w:highlight w:val="white"/>
-          <w:rPrChange w:id="316" w:author="Jennie Skynäs" w:date="2022-06-07T00:41:00Z">
-            <w:rPr>
-              <w:ins w:id="317" w:author="Jennie Skynäs" w:date="2022-06-07T00:35:00Z"/>
-              <w:rFonts w:ascii="Times New Roman" w:hAnsi="Times New Roman" w:cs="Times New Roman"/>
-              <w:highlight w:val="white"/>
-            </w:rPr>
-          </w:rPrChange>
-        </w:rPr>
-      </w:pPr>
-    </w:p>
-    <w:p>
-      <w:pPr>
         <w:rPr>
           <w:ins w:id="318" w:author="Jennie Skynäs" w:date="2022-06-07T00:35:00Z"/>
           <w:rFonts w:ascii="Times New Roman" w:hAnsi="Times New Roman" w:cs="Times New Roman"/>
@@ -8477,12 +8505,29 @@
           </w:rPrChange>
         </w:rPr>
       </w:pPr>
-      <w:ins w:id="321" w:author="Jennie Skynäs" w:date="2022-06-07T00:35:00Z">
-        <w:r>
-          <w:rPr>
-            <w:rFonts w:ascii="Times New Roman" w:hAnsi="Times New Roman" w:cs="Times New Roman"/>
-            <w:color w:val="000000" w:themeColor="text1"/>
-            <w:rPrChange w:id="322" w:author="Jennie Skynäs" w:date="2022-06-07T00:41:00Z">
+    </w:p>
+    <w:p>
+      <w:pPr>
+        <w:rPr>
+          <w:ins w:id="321" w:author="Jennie Skynäs" w:date="2022-06-07T00:35:00Z"/>
+          <w:rFonts w:ascii="Times New Roman" w:hAnsi="Times New Roman" w:cs="Times New Roman"/>
+          <w:color w:val="000000" w:themeColor="text1"/>
+          <w:highlight w:val="white"/>
+          <w:rPrChange w:id="322" w:author="Jennie Skynäs" w:date="2022-06-07T00:41:00Z">
+            <w:rPr>
+              <w:ins w:id="323" w:author="Jennie Skynäs" w:date="2022-06-07T00:35:00Z"/>
+              <w:rFonts w:ascii="Times New Roman" w:hAnsi="Times New Roman" w:cs="Times New Roman"/>
+              <w:highlight w:val="white"/>
+            </w:rPr>
+          </w:rPrChange>
+        </w:rPr>
+      </w:pPr>
+      <w:ins w:id="324" w:author="Jennie Skynäs" w:date="2022-06-07T00:35:00Z">
+        <w:r>
+          <w:rPr>
+            <w:rFonts w:ascii="Times New Roman" w:hAnsi="Times New Roman" w:cs="Times New Roman"/>
+            <w:color w:val="000000" w:themeColor="text1"/>
+            <w:rPrChange w:id="325" w:author="Jennie Skynäs" w:date="2022-06-07T00:41:00Z">
               <w:rPr>
                 <w:rFonts w:ascii="Times" w:hAnsi="Times"/>
               </w:rPr>
@@ -8496,7 +8541,7 @@
             <w:i/>
             <w:iCs/>
             <w:color w:val="000000" w:themeColor="text1"/>
-            <w:rPrChange w:id="323" w:author="Jennie Skynäs" w:date="2022-06-07T00:41:00Z">
+            <w:rPrChange w:id="326" w:author="Jennie Skynäs" w:date="2022-06-07T00:41:00Z">
               <w:rPr>
                 <w:rFonts w:ascii="Times" w:hAnsi="Times"/>
                 <w:i/>
@@ -8510,7 +8555,7 @@
           <w:rPr>
             <w:rFonts w:ascii="Times New Roman" w:hAnsi="Times New Roman" w:cs="Times New Roman"/>
             <w:color w:val="000000" w:themeColor="text1"/>
-            <w:rPrChange w:id="324" w:author="Jennie Skynäs" w:date="2022-06-07T00:41:00Z">
+            <w:rPrChange w:id="327" w:author="Jennie Skynäs" w:date="2022-06-07T00:41:00Z">
               <w:rPr>
                 <w:rFonts w:ascii="Times" w:hAnsi="Times"/>
               </w:rPr>
@@ -8523,7 +8568,7 @@
           <w:rPr>
             <w:rFonts w:ascii="Times New Roman" w:hAnsi="Times New Roman" w:cs="Times New Roman"/>
             <w:color w:val="000000" w:themeColor="text1"/>
-            <w:rPrChange w:id="325" w:author="Jennie Skynäs" w:date="2022-06-07T00:41:00Z">
+            <w:rPrChange w:id="328" w:author="Jennie Skynäs" w:date="2022-06-07T00:41:00Z">
               <w:rPr>
                 <w:rFonts w:ascii="Times" w:hAnsi="Times"/>
               </w:rPr>
@@ -8536,7 +8581,7 @@
           <w:rPr>
             <w:rFonts w:ascii="Times New Roman" w:hAnsi="Times New Roman" w:cs="Times New Roman"/>
             <w:color w:val="000000" w:themeColor="text1"/>
-            <w:rPrChange w:id="326" w:author="Jennie Skynäs" w:date="2022-06-07T00:41:00Z">
+            <w:rPrChange w:id="329" w:author="Jennie Skynäs" w:date="2022-06-07T00:41:00Z">
               <w:rPr>
                 <w:rFonts w:ascii="Times" w:hAnsi="Times"/>
               </w:rPr>
@@ -8549,7 +8594,7 @@
           <w:rPr>
             <w:rFonts w:ascii="Times New Roman" w:hAnsi="Times New Roman" w:cs="Times New Roman"/>
             <w:color w:val="000000" w:themeColor="text1"/>
-            <w:rPrChange w:id="327" w:author="Jennie Skynäs" w:date="2022-06-07T00:41:00Z">
+            <w:rPrChange w:id="330" w:author="Jennie Skynäs" w:date="2022-06-07T00:41:00Z">
               <w:rPr>
                 <w:rFonts w:ascii="Times" w:hAnsi="Times"/>
               </w:rPr>
@@ -8562,7 +8607,7 @@
           <w:rPr>
             <w:rFonts w:ascii="Times New Roman" w:hAnsi="Times New Roman" w:cs="Times New Roman"/>
             <w:color w:val="000000" w:themeColor="text1"/>
-            <w:rPrChange w:id="328" w:author="Jennie Skynäs" w:date="2022-06-07T00:41:00Z">
+            <w:rPrChange w:id="331" w:author="Jennie Skynäs" w:date="2022-06-07T00:41:00Z">
               <w:rPr>
                 <w:rFonts w:ascii="Times" w:hAnsi="Times"/>
               </w:rPr>
@@ -8575,7 +8620,7 @@
           <w:rPr>
             <w:rFonts w:ascii="Times New Roman" w:hAnsi="Times New Roman" w:cs="Times New Roman"/>
             <w:color w:val="000000" w:themeColor="text1"/>
-            <w:rPrChange w:id="329" w:author="Jennie Skynäs" w:date="2022-06-07T00:41:00Z">
+            <w:rPrChange w:id="332" w:author="Jennie Skynäs" w:date="2022-06-07T00:41:00Z">
               <w:rPr>
                 <w:rFonts w:ascii="Times" w:hAnsi="Times"/>
               </w:rPr>
@@ -8588,7 +8633,7 @@
           <w:rPr>
             <w:rFonts w:ascii="Times New Roman" w:hAnsi="Times New Roman" w:cs="Times New Roman"/>
             <w:color w:val="000000" w:themeColor="text1"/>
-            <w:rPrChange w:id="330" w:author="Jennie Skynäs" w:date="2022-06-07T00:41:00Z">
+            <w:rPrChange w:id="333" w:author="Jennie Skynäs" w:date="2022-06-07T00:41:00Z">
               <w:rPr>
                 <w:rFonts w:ascii="Times New Roman" w:hAnsi="Times New Roman" w:cs="Times New Roman"/>
                 <w:color w:val="000000"/>
@@ -8602,7 +8647,7 @@
             <w:rFonts w:ascii="Times New Roman" w:hAnsi="Times New Roman" w:cs="Times New Roman"/>
             <w:color w:val="000000" w:themeColor="text1"/>
             <w:highlight w:val="white"/>
-            <w:rPrChange w:id="331" w:author="Jennie Skynäs" w:date="2022-06-07T00:41:00Z">
+            <w:rPrChange w:id="334" w:author="Jennie Skynäs" w:date="2022-06-07T00:41:00Z">
               <w:rPr>
                 <w:rFonts w:ascii="Times New Roman" w:hAnsi="Times New Roman" w:cs="Times New Roman"/>
                 <w:color w:val="000000"/>
@@ -8621,12 +8666,12 @@
         <w:autoSpaceDN w:val="0"/>
         <w:adjustRightInd w:val="0"/>
         <w:rPr>
-          <w:ins w:id="332" w:author="Jennie Skynäs" w:date="2022-06-07T00:35:00Z"/>
+          <w:ins w:id="335" w:author="Jennie Skynäs" w:date="2022-06-07T00:35:00Z"/>
           <w:rFonts w:ascii="Times New Roman" w:hAnsi="Times New Roman" w:cs="Times New Roman"/>
           <w:color w:val="000000" w:themeColor="text1"/>
-          <w:rPrChange w:id="333" w:author="Jennie Skynäs" w:date="2022-06-07T00:41:00Z">
+          <w:rPrChange w:id="336" w:author="Jennie Skynäs" w:date="2022-06-07T00:41:00Z">
             <w:rPr>
-              <w:ins w:id="334" w:author="Jennie Skynäs" w:date="2022-06-07T00:35:00Z"/>
+              <w:ins w:id="337" w:author="Jennie Skynäs" w:date="2022-06-07T00:35:00Z"/>
             </w:rPr>
           </w:rPrChange>
         </w:rPr>
@@ -8639,23 +8684,23 @@
         <w:autoSpaceDN w:val="0"/>
         <w:adjustRightInd w:val="0"/>
         <w:rPr>
-          <w:del w:id="335" w:author="Jennie Skynäs" w:date="2022-06-07T00:35:00Z"/>
+          <w:del w:id="338" w:author="Jennie Skynäs" w:date="2022-06-07T00:35:00Z"/>
           <w:rFonts w:ascii="Times New Roman" w:hAnsi="Times New Roman" w:cs="Times New Roman"/>
           <w:color w:val="000000" w:themeColor="text1"/>
-          <w:rPrChange w:id="336" w:author="Jennie Skynäs" w:date="2022-06-07T00:41:00Z">
+          <w:rPrChange w:id="339" w:author="Jennie Skynäs" w:date="2022-06-07T00:41:00Z">
             <w:rPr>
-              <w:del w:id="337" w:author="Jennie Skynäs" w:date="2022-06-07T00:35:00Z"/>
+              <w:del w:id="340" w:author="Jennie Skynäs" w:date="2022-06-07T00:35:00Z"/>
               <w:rFonts w:ascii="Times" w:hAnsi="Times"/>
             </w:rPr>
           </w:rPrChange>
         </w:rPr>
       </w:pPr>
-      <w:ins w:id="338" w:author="Jennie Skynäs" w:date="2022-06-07T00:31:00Z">
-        <w:r>
-          <w:rPr>
-            <w:rFonts w:ascii="Times New Roman" w:hAnsi="Times New Roman" w:cs="Times New Roman"/>
-            <w:color w:val="000000" w:themeColor="text1"/>
-            <w:rPrChange w:id="339" w:author="Jennie Skynäs" w:date="2022-06-07T00:41:00Z">
+      <w:ins w:id="341" w:author="Jennie Skynäs" w:date="2022-06-07T00:31:00Z">
+        <w:r>
+          <w:rPr>
+            <w:rFonts w:ascii="Times New Roman" w:hAnsi="Times New Roman" w:cs="Times New Roman"/>
+            <w:color w:val="000000" w:themeColor="text1"/>
+            <w:rPrChange w:id="342" w:author="Jennie Skynäs" w:date="2022-06-07T00:41:00Z">
               <w:rPr/>
             </w:rPrChange>
           </w:rPr>
@@ -8667,7 +8712,7 @@
             <w:i/>
             <w:iCs/>
             <w:color w:val="000000" w:themeColor="text1"/>
-            <w:rPrChange w:id="340" w:author="Jennie Skynäs" w:date="2022-06-07T00:41:00Z">
+            <w:rPrChange w:id="343" w:author="Jennie Skynäs" w:date="2022-06-07T00:41:00Z">
               <w:rPr/>
             </w:rPrChange>
           </w:rPr>
@@ -8680,7 +8725,7 @@
             <w:i/>
             <w:iCs/>
             <w:color w:val="000000" w:themeColor="text1"/>
-            <w:rPrChange w:id="341" w:author="Jennie Skynäs" w:date="2022-06-07T00:41:00Z">
+            <w:rPrChange w:id="344" w:author="Jennie Skynäs" w:date="2022-06-07T00:41:00Z">
               <w:rPr/>
             </w:rPrChange>
           </w:rPr>
@@ -8693,36 +8738,12 @@
             <w:i/>
             <w:iCs/>
             <w:color w:val="000000" w:themeColor="text1"/>
-            <w:rPrChange w:id="342" w:author="Jennie Skynäs" w:date="2022-06-07T00:41:00Z">
+            <w:rPrChange w:id="345" w:author="Jennie Skynäs" w:date="2022-06-07T00:41:00Z">
               <w:rPr/>
             </w:rPrChange>
           </w:rPr>
-          <w:t xml:space="preserve"> a Digital Camera</w:t>
-        </w:r>
-        <w:r>
-          <w:rPr>
-            <w:rFonts w:ascii="Times New Roman" w:hAnsi="Times New Roman" w:cs="Times New Roman"/>
-            <w:i/>
-            <w:iCs/>
-            <w:color w:val="000000" w:themeColor="text1"/>
-            <w:rPrChange w:id="343" w:author="Jennie Skynäs" w:date="2022-06-07T00:41:00Z">
-              <w:rPr/>
-            </w:rPrChange>
-          </w:rPr>
-          <w:t>.</w:t>
-        </w:r>
-        <w:r>
-          <w:rPr>
-            <w:rFonts w:ascii="Times New Roman" w:hAnsi="Times New Roman" w:cs="Times New Roman"/>
-            <w:color w:val="000000" w:themeColor="text1"/>
-            <w:rPrChange w:id="344" w:author="Jennie Skynäs" w:date="2022-06-07T00:41:00Z">
-              <w:rPr/>
-            </w:rPrChange>
-          </w:rPr>
-          <w:t xml:space="preserve"> Hämtad från</w:t>
-        </w:r>
-      </w:ins>
-      <w:ins w:id="345" w:author="Jennie Skynäs" w:date="2022-06-07T00:32:00Z">
+          <w:t xml:space="preserve"> a Digital Camera.</w:t>
+        </w:r>
         <w:r>
           <w:rPr>
             <w:rFonts w:ascii="Times New Roman" w:hAnsi="Times New Roman" w:cs="Times New Roman"/>
@@ -8731,13 +8752,25 @@
               <w:rPr/>
             </w:rPrChange>
           </w:rPr>
+          <w:t xml:space="preserve"> Hämtad från</w:t>
+        </w:r>
+      </w:ins>
+      <w:ins w:id="347" w:author="Jennie Skynäs" w:date="2022-06-07T00:32:00Z">
+        <w:r>
+          <w:rPr>
+            <w:rFonts w:ascii="Times New Roman" w:hAnsi="Times New Roman" w:cs="Times New Roman"/>
+            <w:color w:val="000000" w:themeColor="text1"/>
+            <w:rPrChange w:id="348" w:author="Jennie Skynäs" w:date="2022-06-07T00:41:00Z">
+              <w:rPr/>
+            </w:rPrChange>
+          </w:rPr>
           <w:t xml:space="preserve">: </w:t>
         </w:r>
         <w:r>
           <w:rPr>
             <w:rFonts w:ascii="Times New Roman" w:hAnsi="Times New Roman" w:cs="Times New Roman"/>
             <w:color w:val="000000" w:themeColor="text1"/>
-            <w:rPrChange w:id="347" w:author="Jennie Skynäs" w:date="2022-06-07T00:41:00Z">
+            <w:rPrChange w:id="349" w:author="Jennie Skynäs" w:date="2022-06-07T00:41:00Z">
               <w:rPr>
                 <w:rFonts w:ascii="Times" w:hAnsi="Times"/>
               </w:rPr>
@@ -8749,7 +8782,7 @@
           <w:rPr>
             <w:rFonts w:ascii="Times New Roman" w:hAnsi="Times New Roman" w:cs="Times New Roman"/>
             <w:color w:val="000000" w:themeColor="text1"/>
-            <w:rPrChange w:id="348" w:author="Jennie Skynäs" w:date="2022-06-07T00:41:00Z">
+            <w:rPrChange w:id="350" w:author="Jennie Skynäs" w:date="2022-06-07T00:41:00Z">
               <w:rPr>
                 <w:rFonts w:ascii="Times" w:hAnsi="Times"/>
               </w:rPr>
@@ -8762,7 +8795,7 @@
         <w:rPr>
           <w:rFonts w:ascii="Times New Roman" w:hAnsi="Times New Roman" w:cs="Times New Roman"/>
           <w:color w:val="000000" w:themeColor="text1"/>
-          <w:rPrChange w:id="349" w:author="Jennie Skynäs" w:date="2022-06-07T00:41:00Z">
+          <w:rPrChange w:id="351" w:author="Jennie Skynäs" w:date="2022-06-07T00:41:00Z">
             <w:rPr>
               <w:rStyle w:val="Hyperlnk"/>
               <w:rFonts w:ascii="Times" w:hAnsi="Times"/>
@@ -8771,12 +8804,12 @@
         </w:rPr>
         <w:instrText>http://runeberg.org/admin/camera.html</w:instrText>
       </w:r>
-      <w:ins w:id="350" w:author="Jennie Skynäs" w:date="2022-06-07T00:32:00Z">
-        <w:r>
-          <w:rPr>
-            <w:rFonts w:ascii="Times New Roman" w:hAnsi="Times New Roman" w:cs="Times New Roman"/>
-            <w:color w:val="000000" w:themeColor="text1"/>
-            <w:rPrChange w:id="351" w:author="Jennie Skynäs" w:date="2022-06-07T00:41:00Z">
+      <w:ins w:id="352" w:author="Jennie Skynäs" w:date="2022-06-07T00:32:00Z">
+        <w:r>
+          <w:rPr>
+            <w:rFonts w:ascii="Times New Roman" w:hAnsi="Times New Roman" w:cs="Times New Roman"/>
+            <w:color w:val="000000" w:themeColor="text1"/>
+            <w:rPrChange w:id="353" w:author="Jennie Skynäs" w:date="2022-06-07T00:41:00Z">
               <w:rPr>
                 <w:rFonts w:ascii="Times" w:hAnsi="Times"/>
               </w:rPr>
@@ -8788,7 +8821,7 @@
           <w:rPr>
             <w:rFonts w:ascii="Times New Roman" w:hAnsi="Times New Roman" w:cs="Times New Roman"/>
             <w:color w:val="000000" w:themeColor="text1"/>
-            <w:rPrChange w:id="352" w:author="Jennie Skynäs" w:date="2022-06-07T00:41:00Z">
+            <w:rPrChange w:id="354" w:author="Jennie Skynäs" w:date="2022-06-07T00:41:00Z">
               <w:rPr>
                 <w:rFonts w:ascii="Times" w:hAnsi="Times"/>
               </w:rPr>
@@ -8802,7 +8835,7 @@
           <w:rStyle w:val="Hyperlnk"/>
           <w:rFonts w:ascii="Times New Roman" w:hAnsi="Times New Roman" w:cs="Times New Roman"/>
           <w:color w:val="000000" w:themeColor="text1"/>
-          <w:rPrChange w:id="353" w:author="Jennie Skynäs" w:date="2022-06-07T00:41:00Z">
+          <w:rPrChange w:id="355" w:author="Jennie Skynäs" w:date="2022-06-07T00:41:00Z">
             <w:rPr>
               <w:rStyle w:val="Hyperlnk"/>
               <w:rFonts w:ascii="Times" w:hAnsi="Times"/>
@@ -8811,12 +8844,12 @@
         </w:rPr>
         <w:t>http://runeberg.org/admin/camera.html</w:t>
       </w:r>
-      <w:ins w:id="354" w:author="Jennie Skynäs" w:date="2022-06-07T00:32:00Z">
-        <w:r>
-          <w:rPr>
-            <w:rFonts w:ascii="Times New Roman" w:hAnsi="Times New Roman" w:cs="Times New Roman"/>
-            <w:color w:val="000000" w:themeColor="text1"/>
-            <w:rPrChange w:id="355" w:author="Jennie Skynäs" w:date="2022-06-07T00:41:00Z">
+      <w:ins w:id="356" w:author="Jennie Skynäs" w:date="2022-06-07T00:32:00Z">
+        <w:r>
+          <w:rPr>
+            <w:rFonts w:ascii="Times New Roman" w:hAnsi="Times New Roman" w:cs="Times New Roman"/>
+            <w:color w:val="000000" w:themeColor="text1"/>
+            <w:rPrChange w:id="357" w:author="Jennie Skynäs" w:date="2022-06-07T00:41:00Z">
               <w:rPr>
                 <w:rFonts w:ascii="Times" w:hAnsi="Times"/>
               </w:rPr>
@@ -8829,7 +8862,7 @@
         <w:rPr>
           <w:rFonts w:ascii="Times New Roman" w:hAnsi="Times New Roman" w:cs="Times New Roman"/>
           <w:color w:val="000000" w:themeColor="text1"/>
-          <w:rPrChange w:id="356" w:author="Jennie Skynäs" w:date="2022-06-07T00:41:00Z">
+          <w:rPrChange w:id="358" w:author="Jennie Skynäs" w:date="2022-06-07T00:41:00Z">
             <w:rPr>
               <w:rFonts w:ascii="Times" w:hAnsi="Times"/>
             </w:rPr>
@@ -8837,12 +8870,12 @@
         </w:rPr>
         <w:t xml:space="preserve"> </w:t>
       </w:r>
-      <w:del w:id="357" w:author="Jennie Skynäs" w:date="2022-06-07T00:32:00Z">
-        <w:r>
-          <w:rPr>
-            <w:rFonts w:ascii="Times New Roman" w:hAnsi="Times New Roman" w:cs="Times New Roman"/>
-            <w:color w:val="000000" w:themeColor="text1"/>
-            <w:rPrChange w:id="358" w:author="Jennie Skynäs" w:date="2022-06-07T00:41:00Z">
+      <w:del w:id="359" w:author="Jennie Skynäs" w:date="2022-06-07T00:32:00Z">
+        <w:r>
+          <w:rPr>
+            <w:rFonts w:ascii="Times New Roman" w:hAnsi="Times New Roman" w:cs="Times New Roman"/>
+            <w:color w:val="000000" w:themeColor="text1"/>
+            <w:rPrChange w:id="360" w:author="Jennie Skynäs" w:date="2022-06-07T00:41:00Z">
               <w:rPr>
                 <w:rFonts w:ascii="Times" w:hAnsi="Times"/>
               </w:rPr>
@@ -8859,17 +8892,17 @@
         <w:autoSpaceDN w:val="0"/>
         <w:adjustRightInd w:val="0"/>
         <w:rPr>
-          <w:del w:id="359" w:author="Jennie Skynäs" w:date="2022-06-07T00:35:00Z"/>
+          <w:del w:id="361" w:author="Jennie Skynäs" w:date="2022-06-07T00:35:00Z"/>
           <w:rFonts w:ascii="Times New Roman" w:hAnsi="Times New Roman" w:cs="Times New Roman"/>
           <w:color w:val="000000" w:themeColor="text1"/>
-          <w:rPrChange w:id="360" w:author="Jennie Skynäs" w:date="2022-06-07T00:41:00Z">
+          <w:rPrChange w:id="362" w:author="Jennie Skynäs" w:date="2022-06-07T00:41:00Z">
             <w:rPr>
-              <w:del w:id="361" w:author="Jennie Skynäs" w:date="2022-06-07T00:35:00Z"/>
+              <w:del w:id="363" w:author="Jennie Skynäs" w:date="2022-06-07T00:35:00Z"/>
               <w:rFonts w:ascii="Times" w:hAnsi="Times"/>
             </w:rPr>
           </w:rPrChange>
         </w:rPr>
-        <w:pPrChange w:id="362" w:author="Jennie Skynäs" w:date="2022-06-07T00:35:00Z">
+        <w:pPrChange w:id="364" w:author="Jennie Skynäs" w:date="2022-06-07T00:35:00Z">
           <w:pPr/>
         </w:pPrChange>
       </w:pPr>
@@ -8880,7 +8913,7 @@
           <w:rFonts w:ascii="Times New Roman" w:eastAsia="Times New Roman" w:hAnsi="Times New Roman" w:cs="Times New Roman"/>
           <w:color w:val="000000" w:themeColor="text1"/>
           <w:lang w:eastAsia="sv-SE"/>
-          <w:rPrChange w:id="363" w:author="Jennie Skynäs" w:date="2022-06-07T00:41:00Z">
+          <w:rPrChange w:id="365" w:author="Jennie Skynäs" w:date="2022-06-07T00:41:00Z">
             <w:rPr>
               <w:rFonts w:ascii="Times New Roman" w:eastAsia="Times New Roman" w:hAnsi="Times New Roman" w:cs="Times New Roman"/>
               <w:lang w:eastAsia="sv-SE"/>
@@ -8888,15 +8921,15 @@
           </w:rPrChange>
         </w:rPr>
       </w:pPr>
-      <w:moveFromRangeStart w:id="364" w:author="Jennie Skynäs" w:date="2022-06-07T00:34:00Z" w:name="move105454514"/>
-      <w:moveFrom w:id="365" w:author="Jennie Skynäs" w:date="2022-06-07T00:34:00Z">
+      <w:moveFromRangeStart w:id="366" w:author="Jennie Skynäs" w:date="2022-06-07T00:34:00Z" w:name="move105454514"/>
+      <w:moveFrom w:id="367" w:author="Jennie Skynäs" w:date="2022-06-07T00:34:00Z">
         <w:r>
           <w:rPr>
             <w:rFonts w:ascii="Times New Roman" w:eastAsia="Times New Roman" w:hAnsi="Times New Roman" w:cs="Times New Roman"/>
             <w:color w:val="000000" w:themeColor="text1"/>
             <w:shd w:val="clear" w:color="auto" w:fill="FFFFFF"/>
             <w:lang w:eastAsia="sv-SE"/>
-            <w:rPrChange w:id="366" w:author="Jennie Skynäs" w:date="2022-06-07T00:41:00Z">
+            <w:rPrChange w:id="368" w:author="Jennie Skynäs" w:date="2022-06-07T00:41:00Z">
               <w:rPr>
                 <w:rFonts w:ascii="Lato" w:eastAsia="Times New Roman" w:hAnsi="Lato" w:cs="Times New Roman"/>
                 <w:color w:val="2D3B45"/>
@@ -8915,7 +8948,7 @@
             <w:color w:val="000000" w:themeColor="text1"/>
             <w:shd w:val="clear" w:color="auto" w:fill="FFFFFF"/>
             <w:lang w:eastAsia="sv-SE"/>
-            <w:rPrChange w:id="367" w:author="Jennie Skynäs" w:date="2022-06-07T00:41:00Z">
+            <w:rPrChange w:id="369" w:author="Jennie Skynäs" w:date="2022-06-07T00:41:00Z">
               <w:rPr>
                 <w:rFonts w:ascii="Lato" w:eastAsia="Times New Roman" w:hAnsi="Lato" w:cs="Times New Roman"/>
                 <w:i/>
@@ -8934,7 +8967,7 @@
             <w:color w:val="000000" w:themeColor="text1"/>
             <w:shd w:val="clear" w:color="auto" w:fill="FFFFFF"/>
             <w:lang w:eastAsia="sv-SE"/>
-            <w:rPrChange w:id="368" w:author="Jennie Skynäs" w:date="2022-06-07T00:41:00Z">
+            <w:rPrChange w:id="370" w:author="Jennie Skynäs" w:date="2022-06-07T00:41:00Z">
               <w:rPr>
                 <w:rFonts w:ascii="Lato" w:eastAsia="Times New Roman" w:hAnsi="Lato" w:cs="Times New Roman"/>
                 <w:color w:val="2D3B45"/>
@@ -8950,7 +8983,7 @@
             <w:rFonts w:ascii="Times New Roman" w:eastAsia="Times New Roman" w:hAnsi="Times New Roman" w:cs="Times New Roman"/>
             <w:color w:val="000000" w:themeColor="text1"/>
             <w:lang w:eastAsia="sv-SE"/>
-            <w:rPrChange w:id="369" w:author="Jennie Skynäs" w:date="2022-06-07T00:41:00Z">
+            <w:rPrChange w:id="371" w:author="Jennie Skynäs" w:date="2022-06-07T00:41:00Z">
               <w:rPr>
                 <w:rFonts w:ascii="Lato" w:eastAsia="Times New Roman" w:hAnsi="Lato" w:cs="Times New Roman"/>
                 <w:color w:val="2D3B45"/>
@@ -8966,7 +8999,7 @@
             <w:color w:val="000000" w:themeColor="text1"/>
             <w:shd w:val="clear" w:color="auto" w:fill="FFFFFF"/>
             <w:lang w:eastAsia="sv-SE"/>
-            <w:rPrChange w:id="370" w:author="Jennie Skynäs" w:date="2022-06-07T00:41:00Z">
+            <w:rPrChange w:id="372" w:author="Jennie Skynäs" w:date="2022-06-07T00:41:00Z">
               <w:rPr>
                 <w:rFonts w:ascii="Lato" w:eastAsia="Times New Roman" w:hAnsi="Lato" w:cs="Times New Roman"/>
                 <w:color w:val="2D3B45"/>
@@ -8978,33 +9011,33 @@
           <w:t>Borås. </w:t>
         </w:r>
       </w:moveFrom>
-      <w:moveFromRangeEnd w:id="364"/>
-    </w:p>
-    <w:p>
-      <w:pPr>
-        <w:rPr>
-          <w:moveFrom w:id="371" w:author="Jennie Skynäs" w:date="2022-06-07T00:35:00Z"/>
+      <w:moveFromRangeEnd w:id="366"/>
+    </w:p>
+    <w:p>
+      <w:pPr>
+        <w:rPr>
+          <w:moveFrom w:id="373" w:author="Jennie Skynäs" w:date="2022-06-07T00:35:00Z"/>
           <w:rFonts w:ascii="Times New Roman" w:eastAsia="Times New Roman" w:hAnsi="Times New Roman" w:cs="Times New Roman"/>
           <w:color w:val="000000" w:themeColor="text1"/>
           <w:lang w:eastAsia="sv-SE"/>
-          <w:rPrChange w:id="372" w:author="Jennie Skynäs" w:date="2022-06-07T00:41:00Z">
+          <w:rPrChange w:id="374" w:author="Jennie Skynäs" w:date="2022-06-07T00:41:00Z">
             <w:rPr>
-              <w:moveFrom w:id="373" w:author="Jennie Skynäs" w:date="2022-06-07T00:35:00Z"/>
+              <w:moveFrom w:id="375" w:author="Jennie Skynäs" w:date="2022-06-07T00:35:00Z"/>
               <w:rFonts w:ascii="Times New Roman" w:eastAsia="Times New Roman" w:hAnsi="Times New Roman" w:cs="Times New Roman"/>
               <w:lang w:eastAsia="sv-SE"/>
             </w:rPr>
           </w:rPrChange>
         </w:rPr>
       </w:pPr>
-      <w:moveFromRangeStart w:id="374" w:author="Jennie Skynäs" w:date="2022-06-07T00:35:00Z" w:name="move105454549"/>
-      <w:moveFrom w:id="375" w:author="Jennie Skynäs" w:date="2022-06-07T00:35:00Z">
+      <w:moveFromRangeStart w:id="376" w:author="Jennie Skynäs" w:date="2022-06-07T00:35:00Z" w:name="move105454549"/>
+      <w:moveFrom w:id="377" w:author="Jennie Skynäs" w:date="2022-06-07T00:35:00Z">
         <w:r>
           <w:rPr>
             <w:rFonts w:ascii="Times New Roman" w:eastAsia="Times New Roman" w:hAnsi="Times New Roman" w:cs="Times New Roman"/>
             <w:color w:val="000000" w:themeColor="text1"/>
             <w:shd w:val="clear" w:color="auto" w:fill="FFFFFF"/>
             <w:lang w:eastAsia="sv-SE"/>
-            <w:rPrChange w:id="376" w:author="Jennie Skynäs" w:date="2022-06-07T00:41:00Z">
+            <w:rPrChange w:id="378" w:author="Jennie Skynäs" w:date="2022-06-07T00:41:00Z">
               <w:rPr>
                 <w:rFonts w:ascii="Lato" w:eastAsia="Times New Roman" w:hAnsi="Lato" w:cs="Times New Roman"/>
                 <w:color w:val="2D3B45"/>
@@ -9023,7 +9056,7 @@
             <w:color w:val="000000" w:themeColor="text1"/>
             <w:shd w:val="clear" w:color="auto" w:fill="FFFFFF"/>
             <w:lang w:eastAsia="sv-SE"/>
-            <w:rPrChange w:id="377" w:author="Jennie Skynäs" w:date="2022-06-07T00:41:00Z">
+            <w:rPrChange w:id="379" w:author="Jennie Skynäs" w:date="2022-06-07T00:41:00Z">
               <w:rPr>
                 <w:rFonts w:ascii="Lato" w:eastAsia="Times New Roman" w:hAnsi="Lato" w:cs="Times New Roman"/>
                 <w:i/>
@@ -9042,7 +9075,7 @@
             <w:color w:val="000000" w:themeColor="text1"/>
             <w:shd w:val="clear" w:color="auto" w:fill="FFFFFF"/>
             <w:lang w:eastAsia="sv-SE"/>
-            <w:rPrChange w:id="378" w:author="Jennie Skynäs" w:date="2022-06-07T00:41:00Z">
+            <w:rPrChange w:id="380" w:author="Jennie Skynäs" w:date="2022-06-07T00:41:00Z">
               <w:rPr>
                 <w:rFonts w:ascii="Lato" w:eastAsia="Times New Roman" w:hAnsi="Lato" w:cs="Times New Roman"/>
                 <w:color w:val="2D3B45"/>
@@ -9055,18 +9088,18 @@
         </w:r>
       </w:moveFrom>
     </w:p>
-    <w:moveFromRangeEnd w:id="374"/>
-    <w:p>
-      <w:pPr>
-        <w:rPr>
-          <w:ins w:id="379" w:author="Jennie Skynäs" w:date="2022-06-07T00:34:00Z"/>
+    <w:moveFromRangeEnd w:id="376"/>
+    <w:p>
+      <w:pPr>
+        <w:rPr>
+          <w:ins w:id="381" w:author="Jennie Skynäs" w:date="2022-06-07T00:34:00Z"/>
           <w:rFonts w:ascii="Times New Roman" w:eastAsia="Times New Roman" w:hAnsi="Times New Roman" w:cs="Times New Roman"/>
           <w:color w:val="000000" w:themeColor="text1"/>
           <w:shd w:val="clear" w:color="auto" w:fill="FFFFFF"/>
           <w:lang w:eastAsia="sv-SE"/>
-          <w:rPrChange w:id="380" w:author="Jennie Skynäs" w:date="2022-06-07T00:41:00Z">
+          <w:rPrChange w:id="382" w:author="Jennie Skynäs" w:date="2022-06-07T00:41:00Z">
             <w:rPr>
-              <w:ins w:id="381" w:author="Jennie Skynäs" w:date="2022-06-07T00:34:00Z"/>
+              <w:ins w:id="383" w:author="Jennie Skynäs" w:date="2022-06-07T00:34:00Z"/>
               <w:rFonts w:ascii="Lato" w:eastAsia="Times New Roman" w:hAnsi="Lato" w:cs="Times New Roman"/>
               <w:color w:val="2D3B45"/>
               <w:shd w:val="clear" w:color="auto" w:fill="FFFFFF"/>
@@ -9079,14 +9112,14 @@
     <w:p>
       <w:pPr>
         <w:rPr>
-          <w:ins w:id="382" w:author="Jennie Skynäs" w:date="2022-06-07T00:35:00Z"/>
+          <w:ins w:id="384" w:author="Jennie Skynäs" w:date="2022-06-07T00:35:00Z"/>
           <w:rFonts w:ascii="Times New Roman" w:eastAsia="Times New Roman" w:hAnsi="Times New Roman" w:cs="Times New Roman"/>
           <w:color w:val="000000" w:themeColor="text1"/>
           <w:shd w:val="clear" w:color="auto" w:fill="FFFFFF"/>
           <w:lang w:eastAsia="sv-SE"/>
-          <w:rPrChange w:id="383" w:author="Jennie Skynäs" w:date="2022-06-07T00:41:00Z">
+          <w:rPrChange w:id="385" w:author="Jennie Skynäs" w:date="2022-06-07T00:41:00Z">
             <w:rPr>
-              <w:ins w:id="384" w:author="Jennie Skynäs" w:date="2022-06-07T00:35:00Z"/>
+              <w:ins w:id="386" w:author="Jennie Skynäs" w:date="2022-06-07T00:35:00Z"/>
               <w:rFonts w:ascii="Lato" w:eastAsia="Times New Roman" w:hAnsi="Lato" w:cs="Times New Roman"/>
               <w:color w:val="2D3B45"/>
               <w:shd w:val="clear" w:color="auto" w:fill="FFFFFF"/>
@@ -9101,7 +9134,7 @@
           <w:color w:val="000000" w:themeColor="text1"/>
           <w:shd w:val="clear" w:color="auto" w:fill="FFFFFF"/>
           <w:lang w:eastAsia="sv-SE"/>
-          <w:rPrChange w:id="385" w:author="Jennie Skynäs" w:date="2022-06-07T00:41:00Z">
+          <w:rPrChange w:id="387" w:author="Jennie Skynäs" w:date="2022-06-07T00:41:00Z">
             <w:rPr>
               <w:rFonts w:ascii="Lato" w:eastAsia="Times New Roman" w:hAnsi="Lato" w:cs="Times New Roman"/>
               <w:color w:val="2D3B45"/>
@@ -9111,50 +9144,6 @@
           </w:rPrChange>
         </w:rPr>
         <w:t>Tanner, Simon (2004). </w:t>
-      </w:r>
-      <w:proofErr w:type="spellStart"/>
-      <w:r>
-        <w:rPr>
-          <w:rFonts w:ascii="Times New Roman" w:eastAsia="Times New Roman" w:hAnsi="Times New Roman" w:cs="Times New Roman"/>
-          <w:i/>
-          <w:iCs/>
-          <w:color w:val="000000" w:themeColor="text1"/>
-          <w:shd w:val="clear" w:color="auto" w:fill="FFFFFF"/>
-          <w:lang w:eastAsia="sv-SE"/>
-          <w:rPrChange w:id="386" w:author="Jennie Skynäs" w:date="2022-06-07T00:41:00Z">
-            <w:rPr>
-              <w:rFonts w:ascii="Lato" w:eastAsia="Times New Roman" w:hAnsi="Lato" w:cs="Times New Roman"/>
-              <w:i/>
-              <w:iCs/>
-              <w:color w:val="2D3B45"/>
-              <w:shd w:val="clear" w:color="auto" w:fill="FFFFFF"/>
-              <w:lang w:eastAsia="sv-SE"/>
-            </w:rPr>
-          </w:rPrChange>
-        </w:rPr>
-        <w:t>Deciding</w:t>
-      </w:r>
-      <w:proofErr w:type="spellEnd"/>
-      <w:r>
-        <w:rPr>
-          <w:rFonts w:ascii="Times New Roman" w:eastAsia="Times New Roman" w:hAnsi="Times New Roman" w:cs="Times New Roman"/>
-          <w:i/>
-          <w:iCs/>
-          <w:color w:val="000000" w:themeColor="text1"/>
-          <w:shd w:val="clear" w:color="auto" w:fill="FFFFFF"/>
-          <w:lang w:eastAsia="sv-SE"/>
-          <w:rPrChange w:id="387" w:author="Jennie Skynäs" w:date="2022-06-07T00:41:00Z">
-            <w:rPr>
-              <w:rFonts w:ascii="Lato" w:eastAsia="Times New Roman" w:hAnsi="Lato" w:cs="Times New Roman"/>
-              <w:i/>
-              <w:iCs/>
-              <w:color w:val="2D3B45"/>
-              <w:shd w:val="clear" w:color="auto" w:fill="FFFFFF"/>
-              <w:lang w:eastAsia="sv-SE"/>
-            </w:rPr>
-          </w:rPrChange>
-        </w:rPr>
-        <w:t xml:space="preserve"> </w:t>
       </w:r>
       <w:proofErr w:type="spellStart"/>
       <w:r>
@@ -9176,7 +9165,7 @@
             </w:rPr>
           </w:rPrChange>
         </w:rPr>
-        <w:t>whether</w:t>
+        <w:t>Deciding</w:t>
       </w:r>
       <w:proofErr w:type="spellEnd"/>
       <w:r>
@@ -9220,7 +9209,7 @@
             </w:rPr>
           </w:rPrChange>
         </w:rPr>
-        <w:t>Optical</w:t>
+        <w:t>whether</w:t>
       </w:r>
       <w:proofErr w:type="spellEnd"/>
       <w:r>
@@ -9264,7 +9253,7 @@
             </w:rPr>
           </w:rPrChange>
         </w:rPr>
-        <w:t>Character</w:t>
+        <w:t>Optical</w:t>
       </w:r>
       <w:proofErr w:type="spellEnd"/>
       <w:r>
@@ -9308,7 +9297,7 @@
             </w:rPr>
           </w:rPrChange>
         </w:rPr>
-        <w:t>Recognition</w:t>
+        <w:t>Character</w:t>
       </w:r>
       <w:proofErr w:type="spellEnd"/>
       <w:r>
@@ -9330,7 +9319,7 @@
             </w:rPr>
           </w:rPrChange>
         </w:rPr>
-        <w:t xml:space="preserve"> is </w:t>
+        <w:t xml:space="preserve"> </w:t>
       </w:r>
       <w:proofErr w:type="spellStart"/>
       <w:r>
@@ -9352,43 +9341,51 @@
             </w:rPr>
           </w:rPrChange>
         </w:rPr>
-        <w:t>feasible</w:t>
+        <w:t>Recognition</w:t>
       </w:r>
       <w:proofErr w:type="spellEnd"/>
       <w:r>
         <w:rPr>
           <w:rFonts w:ascii="Times New Roman" w:eastAsia="Times New Roman" w:hAnsi="Times New Roman" w:cs="Times New Roman"/>
+          <w:i/>
+          <w:iCs/>
           <w:color w:val="000000" w:themeColor="text1"/>
           <w:shd w:val="clear" w:color="auto" w:fill="FFFFFF"/>
           <w:lang w:eastAsia="sv-SE"/>
           <w:rPrChange w:id="397" w:author="Jennie Skynäs" w:date="2022-06-07T00:41:00Z">
             <w:rPr>
               <w:rFonts w:ascii="Lato" w:eastAsia="Times New Roman" w:hAnsi="Lato" w:cs="Times New Roman"/>
+              <w:i/>
+              <w:iCs/>
               <w:color w:val="2D3B45"/>
               <w:shd w:val="clear" w:color="auto" w:fill="FFFFFF"/>
               <w:lang w:eastAsia="sv-SE"/>
             </w:rPr>
           </w:rPrChange>
         </w:rPr>
-        <w:t xml:space="preserve">.  London: </w:t>
+        <w:t xml:space="preserve"> is </w:t>
       </w:r>
       <w:proofErr w:type="spellStart"/>
       <w:r>
         <w:rPr>
           <w:rFonts w:ascii="Times New Roman" w:eastAsia="Times New Roman" w:hAnsi="Times New Roman" w:cs="Times New Roman"/>
+          <w:i/>
+          <w:iCs/>
           <w:color w:val="000000" w:themeColor="text1"/>
           <w:shd w:val="clear" w:color="auto" w:fill="FFFFFF"/>
           <w:lang w:eastAsia="sv-SE"/>
           <w:rPrChange w:id="398" w:author="Jennie Skynäs" w:date="2022-06-07T00:41:00Z">
             <w:rPr>
               <w:rFonts w:ascii="Lato" w:eastAsia="Times New Roman" w:hAnsi="Lato" w:cs="Times New Roman"/>
+              <w:i/>
+              <w:iCs/>
               <w:color w:val="2D3B45"/>
               <w:shd w:val="clear" w:color="auto" w:fill="FFFFFF"/>
               <w:lang w:eastAsia="sv-SE"/>
             </w:rPr>
           </w:rPrChange>
         </w:rPr>
-        <w:t>King's</w:t>
+        <w:t>feasible</w:t>
       </w:r>
       <w:proofErr w:type="spellEnd"/>
       <w:r>
@@ -9406,39 +9403,17 @@
             </w:rPr>
           </w:rPrChange>
         </w:rPr>
-        <w:t xml:space="preserve"> College. </w:t>
-      </w:r>
-      <w:del w:id="400" w:author="Jennie Skynäs" w:date="2022-06-07T00:35:00Z">
-        <w:r>
-          <w:rPr>
-            <w:rFonts w:ascii="Times New Roman" w:eastAsia="Times New Roman" w:hAnsi="Times New Roman" w:cs="Times New Roman"/>
-            <w:color w:val="000000" w:themeColor="text1"/>
-            <w:shd w:val="clear" w:color="auto" w:fill="FFFFFF"/>
-            <w:lang w:eastAsia="sv-SE"/>
-            <w:rPrChange w:id="401" w:author="Jennie Skynäs" w:date="2022-06-07T00:41:00Z">
-              <w:rPr>
-                <w:rFonts w:ascii="Lato" w:eastAsia="Times New Roman" w:hAnsi="Lato" w:cs="Times New Roman"/>
-                <w:color w:val="2D3B45"/>
-                <w:shd w:val="clear" w:color="auto" w:fill="FFFFFF"/>
-                <w:lang w:eastAsia="sv-SE"/>
-              </w:rPr>
-            </w:rPrChange>
-          </w:rPr>
-          <w:delText>11 pp.</w:delText>
-        </w:r>
-      </w:del>
-    </w:p>
-    <w:p>
-      <w:pPr>
-        <w:rPr>
-          <w:ins w:id="402" w:author="Jennie Skynäs" w:date="2022-06-07T00:35:00Z"/>
+        <w:t xml:space="preserve">.  London: </w:t>
+      </w:r>
+      <w:proofErr w:type="spellStart"/>
+      <w:r>
+        <w:rPr>
           <w:rFonts w:ascii="Times New Roman" w:eastAsia="Times New Roman" w:hAnsi="Times New Roman" w:cs="Times New Roman"/>
           <w:color w:val="000000" w:themeColor="text1"/>
           <w:shd w:val="clear" w:color="auto" w:fill="FFFFFF"/>
           <w:lang w:eastAsia="sv-SE"/>
-          <w:rPrChange w:id="403" w:author="Jennie Skynäs" w:date="2022-06-07T00:41:00Z">
+          <w:rPrChange w:id="400" w:author="Jennie Skynäs" w:date="2022-06-07T00:41:00Z">
             <w:rPr>
-              <w:ins w:id="404" w:author="Jennie Skynäs" w:date="2022-06-07T00:35:00Z"/>
               <w:rFonts w:ascii="Lato" w:eastAsia="Times New Roman" w:hAnsi="Lato" w:cs="Times New Roman"/>
               <w:color w:val="2D3B45"/>
               <w:shd w:val="clear" w:color="auto" w:fill="FFFFFF"/>
@@ -9446,35 +9421,93 @@
             </w:rPr>
           </w:rPrChange>
         </w:rPr>
-      </w:pPr>
-    </w:p>
-    <w:p>
-      <w:pPr>
-        <w:rPr>
-          <w:del w:id="405" w:author="Jennie Skynäs" w:date="2022-06-07T00:35:00Z"/>
-          <w:moveTo w:id="406" w:author="Jennie Skynäs" w:date="2022-06-07T00:35:00Z"/>
+        <w:t>King's</w:t>
+      </w:r>
+      <w:proofErr w:type="spellEnd"/>
+      <w:r>
+        <w:rPr>
           <w:rFonts w:ascii="Times New Roman" w:eastAsia="Times New Roman" w:hAnsi="Times New Roman" w:cs="Times New Roman"/>
           <w:color w:val="000000" w:themeColor="text1"/>
-          <w:lang w:eastAsia="sv-SE"/>
-          <w:rPrChange w:id="407" w:author="Jennie Skynäs" w:date="2022-06-07T00:41:00Z">
+          <w:shd w:val="clear" w:color="auto" w:fill="FFFFFF"/>
+          <w:lang w:eastAsia="sv-SE"/>
+          <w:rPrChange w:id="401" w:author="Jennie Skynäs" w:date="2022-06-07T00:41:00Z">
             <w:rPr>
-              <w:del w:id="408" w:author="Jennie Skynäs" w:date="2022-06-07T00:35:00Z"/>
-              <w:moveTo w:id="409" w:author="Jennie Skynäs" w:date="2022-06-07T00:35:00Z"/>
+              <w:rFonts w:ascii="Lato" w:eastAsia="Times New Roman" w:hAnsi="Lato" w:cs="Times New Roman"/>
+              <w:color w:val="2D3B45"/>
+              <w:shd w:val="clear" w:color="auto" w:fill="FFFFFF"/>
+              <w:lang w:eastAsia="sv-SE"/>
+            </w:rPr>
+          </w:rPrChange>
+        </w:rPr>
+        <w:t xml:space="preserve"> College. </w:t>
+      </w:r>
+      <w:del w:id="402" w:author="Jennie Skynäs" w:date="2022-06-07T00:35:00Z">
+        <w:r>
+          <w:rPr>
+            <w:rFonts w:ascii="Times New Roman" w:eastAsia="Times New Roman" w:hAnsi="Times New Roman" w:cs="Times New Roman"/>
+            <w:color w:val="000000" w:themeColor="text1"/>
+            <w:shd w:val="clear" w:color="auto" w:fill="FFFFFF"/>
+            <w:lang w:eastAsia="sv-SE"/>
+            <w:rPrChange w:id="403" w:author="Jennie Skynäs" w:date="2022-06-07T00:41:00Z">
+              <w:rPr>
+                <w:rFonts w:ascii="Lato" w:eastAsia="Times New Roman" w:hAnsi="Lato" w:cs="Times New Roman"/>
+                <w:color w:val="2D3B45"/>
+                <w:shd w:val="clear" w:color="auto" w:fill="FFFFFF"/>
+                <w:lang w:eastAsia="sv-SE"/>
+              </w:rPr>
+            </w:rPrChange>
+          </w:rPr>
+          <w:delText>11 pp.</w:delText>
+        </w:r>
+      </w:del>
+    </w:p>
+    <w:p>
+      <w:pPr>
+        <w:rPr>
+          <w:ins w:id="404" w:author="Jennie Skynäs" w:date="2022-06-07T00:35:00Z"/>
+          <w:rFonts w:ascii="Times New Roman" w:eastAsia="Times New Roman" w:hAnsi="Times New Roman" w:cs="Times New Roman"/>
+          <w:color w:val="000000" w:themeColor="text1"/>
+          <w:shd w:val="clear" w:color="auto" w:fill="FFFFFF"/>
+          <w:lang w:eastAsia="sv-SE"/>
+          <w:rPrChange w:id="405" w:author="Jennie Skynäs" w:date="2022-06-07T00:41:00Z">
+            <w:rPr>
+              <w:ins w:id="406" w:author="Jennie Skynäs" w:date="2022-06-07T00:35:00Z"/>
+              <w:rFonts w:ascii="Lato" w:eastAsia="Times New Roman" w:hAnsi="Lato" w:cs="Times New Roman"/>
+              <w:color w:val="2D3B45"/>
+              <w:shd w:val="clear" w:color="auto" w:fill="FFFFFF"/>
+              <w:lang w:eastAsia="sv-SE"/>
+            </w:rPr>
+          </w:rPrChange>
+        </w:rPr>
+      </w:pPr>
+    </w:p>
+    <w:p>
+      <w:pPr>
+        <w:rPr>
+          <w:del w:id="407" w:author="Jennie Skynäs" w:date="2022-06-07T00:35:00Z"/>
+          <w:moveTo w:id="408" w:author="Jennie Skynäs" w:date="2022-06-07T00:35:00Z"/>
+          <w:rFonts w:ascii="Times New Roman" w:eastAsia="Times New Roman" w:hAnsi="Times New Roman" w:cs="Times New Roman"/>
+          <w:color w:val="000000" w:themeColor="text1"/>
+          <w:lang w:eastAsia="sv-SE"/>
+          <w:rPrChange w:id="409" w:author="Jennie Skynäs" w:date="2022-06-07T00:41:00Z">
+            <w:rPr>
+              <w:del w:id="410" w:author="Jennie Skynäs" w:date="2022-06-07T00:35:00Z"/>
+              <w:moveTo w:id="411" w:author="Jennie Skynäs" w:date="2022-06-07T00:35:00Z"/>
               <w:rFonts w:ascii="Times New Roman" w:eastAsia="Times New Roman" w:hAnsi="Times New Roman" w:cs="Times New Roman"/>
               <w:lang w:eastAsia="sv-SE"/>
             </w:rPr>
           </w:rPrChange>
         </w:rPr>
       </w:pPr>
-      <w:moveToRangeStart w:id="410" w:author="Jennie Skynäs" w:date="2022-06-07T00:35:00Z" w:name="move105454565"/>
-      <w:moveTo w:id="411" w:author="Jennie Skynäs" w:date="2022-06-07T00:35:00Z">
+      <w:moveToRangeStart w:id="412" w:author="Jennie Skynäs" w:date="2022-06-07T00:35:00Z" w:name="move105454565"/>
+      <w:moveTo w:id="413" w:author="Jennie Skynäs" w:date="2022-06-07T00:35:00Z">
         <w:r>
           <w:rPr>
             <w:rFonts w:ascii="Times New Roman" w:eastAsia="Times New Roman" w:hAnsi="Times New Roman" w:cs="Times New Roman"/>
             <w:color w:val="000000" w:themeColor="text1"/>
             <w:shd w:val="clear" w:color="auto" w:fill="FFFFFF"/>
             <w:lang w:eastAsia="sv-SE"/>
-            <w:rPrChange w:id="412" w:author="Jennie Skynäs" w:date="2022-06-07T00:41:00Z">
+            <w:rPrChange w:id="414" w:author="Jennie Skynäs" w:date="2022-06-07T00:41:00Z">
               <w:rPr>
                 <w:rFonts w:ascii="Lato" w:eastAsia="Times New Roman" w:hAnsi="Lato" w:cs="Times New Roman"/>
                 <w:color w:val="2D3B45"/>
@@ -9493,7 +9526,7 @@
             <w:color w:val="000000" w:themeColor="text1"/>
             <w:shd w:val="clear" w:color="auto" w:fill="FFFFFF"/>
             <w:lang w:eastAsia="sv-SE"/>
-            <w:rPrChange w:id="413" w:author="Jennie Skynäs" w:date="2022-06-07T00:41:00Z">
+            <w:rPrChange w:id="415" w:author="Jennie Skynäs" w:date="2022-06-07T00:41:00Z">
               <w:rPr>
                 <w:rFonts w:ascii="Lato" w:eastAsia="Times New Roman" w:hAnsi="Lato" w:cs="Times New Roman"/>
                 <w:i/>
@@ -9515,7 +9548,7 @@
             <w:color w:val="000000" w:themeColor="text1"/>
             <w:shd w:val="clear" w:color="auto" w:fill="FFFFFF"/>
             <w:lang w:eastAsia="sv-SE"/>
-            <w:rPrChange w:id="414" w:author="Jennie Skynäs" w:date="2022-06-07T00:41:00Z">
+            <w:rPrChange w:id="416" w:author="Jennie Skynäs" w:date="2022-06-07T00:41:00Z">
               <w:rPr>
                 <w:rFonts w:ascii="Lato" w:eastAsia="Times New Roman" w:hAnsi="Lato" w:cs="Times New Roman"/>
                 <w:i/>
@@ -9535,7 +9568,7 @@
             <w:color w:val="000000" w:themeColor="text1"/>
             <w:shd w:val="clear" w:color="auto" w:fill="FFFFFF"/>
             <w:lang w:eastAsia="sv-SE"/>
-            <w:rPrChange w:id="415" w:author="Jennie Skynäs" w:date="2022-06-07T00:41:00Z">
+            <w:rPrChange w:id="417" w:author="Jennie Skynäs" w:date="2022-06-07T00:41:00Z">
               <w:rPr>
                 <w:rFonts w:ascii="Lato" w:eastAsia="Times New Roman" w:hAnsi="Lato" w:cs="Times New Roman"/>
                 <w:color w:val="2D3B45"/>
@@ -9553,7 +9586,7 @@
             <w:color w:val="000000" w:themeColor="text1"/>
             <w:shd w:val="clear" w:color="auto" w:fill="FFFFFF"/>
             <w:lang w:eastAsia="sv-SE"/>
-            <w:rPrChange w:id="416" w:author="Jennie Skynäs" w:date="2022-06-07T00:41:00Z">
+            <w:rPrChange w:id="418" w:author="Jennie Skynäs" w:date="2022-06-07T00:41:00Z">
               <w:rPr>
                 <w:rFonts w:ascii="Lato" w:eastAsia="Times New Roman" w:hAnsi="Lato" w:cs="Times New Roman"/>
                 <w:color w:val="2D3B45"/>
@@ -9571,7 +9604,7 @@
             <w:color w:val="000000" w:themeColor="text1"/>
             <w:shd w:val="clear" w:color="auto" w:fill="FFFFFF"/>
             <w:lang w:eastAsia="sv-SE"/>
-            <w:rPrChange w:id="417" w:author="Jennie Skynäs" w:date="2022-06-07T00:41:00Z">
+            <w:rPrChange w:id="419" w:author="Jennie Skynäs" w:date="2022-06-07T00:41:00Z">
               <w:rPr>
                 <w:rFonts w:ascii="Lato" w:eastAsia="Times New Roman" w:hAnsi="Lato" w:cs="Times New Roman"/>
                 <w:color w:val="2D3B45"/>
@@ -9582,14 +9615,14 @@
           </w:rPr>
           <w:t xml:space="preserve">. </w:t>
         </w:r>
-        <w:del w:id="418" w:author="Jennie Skynäs" w:date="2022-06-07T00:35:00Z">
+        <w:del w:id="420" w:author="Jennie Skynäs" w:date="2022-06-07T00:35:00Z">
           <w:r>
             <w:rPr>
               <w:rFonts w:ascii="Times New Roman" w:eastAsia="Times New Roman" w:hAnsi="Times New Roman" w:cs="Times New Roman"/>
               <w:color w:val="000000" w:themeColor="text1"/>
               <w:shd w:val="clear" w:color="auto" w:fill="FFFFFF"/>
               <w:lang w:eastAsia="sv-SE"/>
-              <w:rPrChange w:id="419" w:author="Jennie Skynäs" w:date="2022-06-07T00:41:00Z">
+              <w:rPrChange w:id="421" w:author="Jennie Skynäs" w:date="2022-06-07T00:41:00Z">
                 <w:rPr>
                   <w:rFonts w:ascii="Lato" w:eastAsia="Times New Roman" w:hAnsi="Lato" w:cs="Times New Roman"/>
                   <w:color w:val="2D3B45"/>
@@ -9603,14 +9636,14 @@
         </w:del>
       </w:moveTo>
     </w:p>
-    <w:moveToRangeEnd w:id="410"/>
+    <w:moveToRangeEnd w:id="412"/>
     <w:p>
       <w:pPr>
         <w:rPr>
           <w:rFonts w:ascii="Times New Roman" w:eastAsia="Times New Roman" w:hAnsi="Times New Roman" w:cs="Times New Roman"/>
           <w:color w:val="000000" w:themeColor="text1"/>
           <w:lang w:eastAsia="sv-SE"/>
-          <w:rPrChange w:id="420" w:author="Jennie Skynäs" w:date="2022-06-07T00:41:00Z">
+          <w:rPrChange w:id="422" w:author="Jennie Skynäs" w:date="2022-06-07T00:41:00Z">
             <w:rPr>
               <w:rFonts w:ascii="Times New Roman" w:eastAsia="Times New Roman" w:hAnsi="Times New Roman" w:cs="Times New Roman"/>
               <w:lang w:eastAsia="sv-SE"/>
@@ -9622,14 +9655,14 @@
     <w:p>
       <w:pPr>
         <w:rPr>
-          <w:ins w:id="421" w:author="Jennie Skynäs" w:date="2022-06-07T00:34:00Z"/>
+          <w:ins w:id="423" w:author="Jennie Skynäs" w:date="2022-06-07T00:34:00Z"/>
           <w:rFonts w:ascii="Times New Roman" w:eastAsia="Times New Roman" w:hAnsi="Times New Roman" w:cs="Times New Roman"/>
           <w:color w:val="000000" w:themeColor="text1"/>
           <w:shd w:val="clear" w:color="auto" w:fill="FFFFFF"/>
           <w:lang w:eastAsia="sv-SE"/>
-          <w:rPrChange w:id="422" w:author="Jennie Skynäs" w:date="2022-06-07T00:41:00Z">
+          <w:rPrChange w:id="424" w:author="Jennie Skynäs" w:date="2022-06-07T00:41:00Z">
             <w:rPr>
-              <w:ins w:id="423" w:author="Jennie Skynäs" w:date="2022-06-07T00:34:00Z"/>
+              <w:ins w:id="425" w:author="Jennie Skynäs" w:date="2022-06-07T00:34:00Z"/>
               <w:rFonts w:ascii="Lato" w:eastAsia="Times New Roman" w:hAnsi="Lato" w:cs="Times New Roman"/>
               <w:color w:val="2D3B45"/>
               <w:shd w:val="clear" w:color="auto" w:fill="FFFFFF"/>
@@ -9645,7 +9678,7 @@
           <w:rFonts w:ascii="Times New Roman" w:eastAsia="Times New Roman" w:hAnsi="Times New Roman" w:cs="Times New Roman"/>
           <w:color w:val="000000" w:themeColor="text1"/>
           <w:lang w:eastAsia="sv-SE"/>
-          <w:rPrChange w:id="424" w:author="Jennie Skynäs" w:date="2022-06-07T00:41:00Z">
+          <w:rPrChange w:id="426" w:author="Jennie Skynäs" w:date="2022-06-07T00:41:00Z">
             <w:rPr>
               <w:rFonts w:ascii="Times New Roman" w:eastAsia="Times New Roman" w:hAnsi="Times New Roman" w:cs="Times New Roman"/>
               <w:lang w:eastAsia="sv-SE"/>
@@ -9653,42 +9686,6 @@
           </w:rPrChange>
         </w:rPr>
       </w:pPr>
-      <w:r>
-        <w:rPr>
-          <w:rFonts w:ascii="Times New Roman" w:eastAsia="Times New Roman" w:hAnsi="Times New Roman" w:cs="Times New Roman"/>
-          <w:color w:val="000000" w:themeColor="text1"/>
-          <w:shd w:val="clear" w:color="auto" w:fill="FFFFFF"/>
-          <w:lang w:eastAsia="sv-SE"/>
-          <w:rPrChange w:id="425" w:author="Jennie Skynäs" w:date="2022-06-07T00:41:00Z">
-            <w:rPr>
-              <w:rFonts w:ascii="Lato" w:eastAsia="Times New Roman" w:hAnsi="Lato" w:cs="Times New Roman"/>
-              <w:color w:val="2D3B45"/>
-              <w:shd w:val="clear" w:color="auto" w:fill="FFFFFF"/>
-              <w:lang w:eastAsia="sv-SE"/>
-            </w:rPr>
-          </w:rPrChange>
-        </w:rPr>
-        <w:t xml:space="preserve">Terras, M. (2015). </w:t>
-      </w:r>
-      <w:proofErr w:type="spellStart"/>
-      <w:r>
-        <w:rPr>
-          <w:rFonts w:ascii="Times New Roman" w:eastAsia="Times New Roman" w:hAnsi="Times New Roman" w:cs="Times New Roman"/>
-          <w:color w:val="000000" w:themeColor="text1"/>
-          <w:shd w:val="clear" w:color="auto" w:fill="FFFFFF"/>
-          <w:lang w:eastAsia="sv-SE"/>
-          <w:rPrChange w:id="426" w:author="Jennie Skynäs" w:date="2022-06-07T00:41:00Z">
-            <w:rPr>
-              <w:rFonts w:ascii="Lato" w:eastAsia="Times New Roman" w:hAnsi="Lato" w:cs="Times New Roman"/>
-              <w:color w:val="2D3B45"/>
-              <w:shd w:val="clear" w:color="auto" w:fill="FFFFFF"/>
-              <w:lang w:eastAsia="sv-SE"/>
-            </w:rPr>
-          </w:rPrChange>
-        </w:rPr>
-        <w:t>Opening</w:t>
-      </w:r>
-      <w:proofErr w:type="spellEnd"/>
       <w:r>
         <w:rPr>
           <w:rFonts w:ascii="Times New Roman" w:eastAsia="Times New Roman" w:hAnsi="Times New Roman" w:cs="Times New Roman"/>
@@ -9704,7 +9701,7 @@
             </w:rPr>
           </w:rPrChange>
         </w:rPr>
-        <w:t xml:space="preserve"> Access to </w:t>
+        <w:t xml:space="preserve">Terras, M. (2015). </w:t>
       </w:r>
       <w:proofErr w:type="spellStart"/>
       <w:r>
@@ -9722,7 +9719,7 @@
             </w:rPr>
           </w:rPrChange>
         </w:rPr>
-        <w:t>collections</w:t>
+        <w:t>Opening</w:t>
       </w:r>
       <w:proofErr w:type="spellEnd"/>
       <w:r>
@@ -9740,7 +9737,7 @@
             </w:rPr>
           </w:rPrChange>
         </w:rPr>
-        <w:t xml:space="preserve">: the </w:t>
+        <w:t xml:space="preserve"> Access to </w:t>
       </w:r>
       <w:proofErr w:type="spellStart"/>
       <w:r>
@@ -9758,7 +9755,7 @@
             </w:rPr>
           </w:rPrChange>
         </w:rPr>
-        <w:t>making</w:t>
+        <w:t>collections</w:t>
       </w:r>
       <w:proofErr w:type="spellEnd"/>
       <w:r>
@@ -9776,7 +9773,7 @@
             </w:rPr>
           </w:rPrChange>
         </w:rPr>
-        <w:t xml:space="preserve"> and </w:t>
+        <w:t xml:space="preserve">: the </w:t>
       </w:r>
       <w:proofErr w:type="spellStart"/>
       <w:r>
@@ -9794,7 +9791,7 @@
             </w:rPr>
           </w:rPrChange>
         </w:rPr>
-        <w:t>using</w:t>
+        <w:t>making</w:t>
       </w:r>
       <w:proofErr w:type="spellEnd"/>
       <w:r>
@@ -9812,7 +9809,7 @@
             </w:rPr>
           </w:rPrChange>
         </w:rPr>
-        <w:t xml:space="preserve"> </w:t>
+        <w:t xml:space="preserve"> and </w:t>
       </w:r>
       <w:proofErr w:type="spellStart"/>
       <w:r>
@@ -9830,7 +9827,7 @@
             </w:rPr>
           </w:rPrChange>
         </w:rPr>
-        <w:t>of</w:t>
+        <w:t>using</w:t>
       </w:r>
       <w:proofErr w:type="spellEnd"/>
       <w:r>
@@ -9866,7 +9863,7 @@
             </w:rPr>
           </w:rPrChange>
         </w:rPr>
-        <w:t>open</w:t>
+        <w:t>of</w:t>
       </w:r>
       <w:proofErr w:type="spellEnd"/>
       <w:r>
@@ -9902,7 +9899,7 @@
             </w:rPr>
           </w:rPrChange>
         </w:rPr>
-        <w:t>digitised</w:t>
+        <w:t>open</w:t>
       </w:r>
       <w:proofErr w:type="spellEnd"/>
       <w:r>
@@ -9938,7 +9935,7 @@
             </w:rPr>
           </w:rPrChange>
         </w:rPr>
-        <w:t>cultural</w:t>
+        <w:t>digitised</w:t>
       </w:r>
       <w:proofErr w:type="spellEnd"/>
       <w:r>
@@ -9974,7 +9971,7 @@
             </w:rPr>
           </w:rPrChange>
         </w:rPr>
-        <w:t>content</w:t>
+        <w:t>cultural</w:t>
       </w:r>
       <w:proofErr w:type="spellEnd"/>
       <w:r>
@@ -9992,13 +9989,49 @@
             </w:rPr>
           </w:rPrChange>
         </w:rPr>
+        <w:t xml:space="preserve"> </w:t>
+      </w:r>
+      <w:proofErr w:type="spellStart"/>
+      <w:r>
+        <w:rPr>
+          <w:rFonts w:ascii="Times New Roman" w:eastAsia="Times New Roman" w:hAnsi="Times New Roman" w:cs="Times New Roman"/>
+          <w:color w:val="000000" w:themeColor="text1"/>
+          <w:shd w:val="clear" w:color="auto" w:fill="FFFFFF"/>
+          <w:lang w:eastAsia="sv-SE"/>
+          <w:rPrChange w:id="444" w:author="Jennie Skynäs" w:date="2022-06-07T00:41:00Z">
+            <w:rPr>
+              <w:rFonts w:ascii="Lato" w:eastAsia="Times New Roman" w:hAnsi="Lato" w:cs="Times New Roman"/>
+              <w:color w:val="2D3B45"/>
+              <w:shd w:val="clear" w:color="auto" w:fill="FFFFFF"/>
+              <w:lang w:eastAsia="sv-SE"/>
+            </w:rPr>
+          </w:rPrChange>
+        </w:rPr>
+        <w:t>content</w:t>
+      </w:r>
+      <w:proofErr w:type="spellEnd"/>
+      <w:r>
+        <w:rPr>
+          <w:rFonts w:ascii="Times New Roman" w:eastAsia="Times New Roman" w:hAnsi="Times New Roman" w:cs="Times New Roman"/>
+          <w:color w:val="000000" w:themeColor="text1"/>
+          <w:shd w:val="clear" w:color="auto" w:fill="FFFFFF"/>
+          <w:lang w:eastAsia="sv-SE"/>
+          <w:rPrChange w:id="445" w:author="Jennie Skynäs" w:date="2022-06-07T00:41:00Z">
+            <w:rPr>
+              <w:rFonts w:ascii="Lato" w:eastAsia="Times New Roman" w:hAnsi="Lato" w:cs="Times New Roman"/>
+              <w:color w:val="2D3B45"/>
+              <w:shd w:val="clear" w:color="auto" w:fill="FFFFFF"/>
+              <w:lang w:eastAsia="sv-SE"/>
+            </w:rPr>
+          </w:rPrChange>
+        </w:rPr>
         <w:t>. Online Information Review, 39(5), 733-752.</w:t>
       </w:r>
     </w:p>
     <w:p>
       <w:pPr>
         <w:rPr>
-          <w:ins w:id="444" w:author="Jennie Skynäs" w:date="2022-06-07T00:34:00Z"/>
+          <w:ins w:id="446" w:author="Jennie Skynäs" w:date="2022-06-07T00:34:00Z"/>
           <w:rFonts w:ascii="Lato" w:eastAsia="Times New Roman" w:hAnsi="Lato" w:cs="Times New Roman"/>
           <w:color w:val="2D3B45"/>
           <w:shd w:val="clear" w:color="auto" w:fill="FFFFFF"/>
@@ -10009,13 +10042,13 @@
     <w:p>
       <w:pPr>
         <w:rPr>
-          <w:moveFrom w:id="445" w:author="Jennie Skynäs" w:date="2022-06-07T00:35:00Z"/>
-          <w:rFonts w:ascii="Times New Roman" w:eastAsia="Times New Roman" w:hAnsi="Times New Roman" w:cs="Times New Roman"/>
-          <w:lang w:eastAsia="sv-SE"/>
-        </w:rPr>
-      </w:pPr>
-      <w:moveFromRangeStart w:id="446" w:author="Jennie Skynäs" w:date="2022-06-07T00:35:00Z" w:name="move105454565"/>
-      <w:moveFrom w:id="447" w:author="Jennie Skynäs" w:date="2022-06-07T00:35:00Z">
+          <w:moveFrom w:id="447" w:author="Jennie Skynäs" w:date="2022-06-07T00:35:00Z"/>
+          <w:rFonts w:ascii="Times New Roman" w:eastAsia="Times New Roman" w:hAnsi="Times New Roman" w:cs="Times New Roman"/>
+          <w:lang w:eastAsia="sv-SE"/>
+        </w:rPr>
+      </w:pPr>
+      <w:moveFromRangeStart w:id="448" w:author="Jennie Skynäs" w:date="2022-06-07T00:35:00Z" w:name="move105454565"/>
+      <w:moveFrom w:id="449" w:author="Jennie Skynäs" w:date="2022-06-07T00:35:00Z">
         <w:r>
           <w:rPr>
             <w:rFonts w:ascii="Lato" w:eastAsia="Times New Roman" w:hAnsi="Lato" w:cs="Times New Roman"/>
@@ -10047,7 +10080,7 @@
         </w:r>
       </w:moveFrom>
     </w:p>
-    <w:moveFromRangeEnd w:id="446"/>
+    <w:moveFromRangeEnd w:id="448"/>
     <w:p>
       <w:pPr>
         <w:rPr>

</xml_diff>